<commit_message>
Added tables 2 and 3
</commit_message>
<xml_diff>
--- a/Lab_2/Results-Discussion.docx
+++ b/Lab_2/Results-Discussion.docx
@@ -2201,7 +2201,19 @@
         <w:rPr>
           <w:rFonts w:ascii="Times New Roman" w:eastAsiaTheme="minorEastAsia" w:hAnsi="Times New Roman" w:cs="Times New Roman"/>
         </w:rPr>
-        <w:t xml:space="preserve"> were reasonably close for each case (Within 1000 of each other). Tables 4-1 through 4-3 list all of the data collected, used, and collected over the course of the experiment.</w:t>
+        <w:t xml:space="preserve"> were reasonably close for each case (Within 1000 of each other). </w:t>
+      </w:r>
+      <w:r>
+        <w:rPr>
+          <w:rFonts w:ascii="Times New Roman" w:eastAsiaTheme="minorEastAsia" w:hAnsi="Times New Roman" w:cs="Times New Roman"/>
+        </w:rPr>
+        <w:t xml:space="preserve">The final efficiency for each trial (η) was then found by dividing the output power by the input power. </w:t>
+      </w:r>
+      <w:r>
+        <w:rPr>
+          <w:rFonts w:ascii="Times New Roman" w:eastAsiaTheme="minorEastAsia" w:hAnsi="Times New Roman" w:cs="Times New Roman"/>
+        </w:rPr>
+        <w:t>Tables 4-1 through 4-3 list all of the data collected, used, and collected over the course of the experiment.</w:t>
       </w:r>
     </w:p>
     <w:p>
@@ -2268,7 +2280,7 @@
               <w:spacing w:after="0" w:line="240" w:lineRule="auto"/>
               <w:jc w:val="center"/>
               <w:rPr>
-                <w:rFonts w:ascii="Calibri" w:eastAsia="Times New Roman" w:hAnsi="Calibri" w:cs="Times New Roman"/>
+                <w:rFonts w:ascii="Times New Roman" w:eastAsia="Times New Roman" w:hAnsi="Times New Roman" w:cs="Times New Roman"/>
                 <w:b/>
                 <w:bCs/>
                 <w:color w:val="FFFFFF"/>
@@ -2276,7 +2288,7 @@
             </w:pPr>
             <w:r>
               <w:rPr>
-                <w:rFonts w:ascii="Calibri" w:eastAsia="Times New Roman" w:hAnsi="Calibri" w:cs="Times New Roman"/>
+                <w:rFonts w:ascii="Times New Roman" w:eastAsia="Times New Roman" w:hAnsi="Times New Roman" w:cs="Times New Roman"/>
                 <w:b/>
                 <w:bCs/>
                 <w:color w:val="FFFFFF"/>
@@ -2304,7 +2316,7 @@
               <w:spacing w:after="0" w:line="240" w:lineRule="auto"/>
               <w:jc w:val="center"/>
               <w:rPr>
-                <w:rFonts w:ascii="Calibri" w:eastAsia="Times New Roman" w:hAnsi="Calibri" w:cs="Times New Roman"/>
+                <w:rFonts w:ascii="Times New Roman" w:eastAsia="Times New Roman" w:hAnsi="Times New Roman" w:cs="Times New Roman"/>
                 <w:b/>
                 <w:bCs/>
                 <w:color w:val="FFFFFF"/>
@@ -2312,7 +2324,7 @@
             </w:pPr>
             <w:r>
               <w:rPr>
-                <w:rFonts w:ascii="Calibri" w:eastAsia="Times New Roman" w:hAnsi="Calibri" w:cs="Times New Roman"/>
+                <w:rFonts w:ascii="Times New Roman" w:eastAsia="Times New Roman" w:hAnsi="Times New Roman" w:cs="Times New Roman"/>
                 <w:b/>
                 <w:bCs/>
                 <w:color w:val="FFFFFF"/>
@@ -2340,7 +2352,7 @@
               <w:spacing w:after="0" w:line="240" w:lineRule="auto"/>
               <w:jc w:val="center"/>
               <w:rPr>
-                <w:rFonts w:ascii="Calibri" w:eastAsia="Times New Roman" w:hAnsi="Calibri" w:cs="Times New Roman"/>
+                <w:rFonts w:ascii="Times New Roman" w:eastAsia="Times New Roman" w:hAnsi="Times New Roman" w:cs="Times New Roman"/>
                 <w:b/>
                 <w:bCs/>
                 <w:color w:val="FFFFFF"/>
@@ -2348,7 +2360,7 @@
             </w:pPr>
             <w:r>
               <w:rPr>
-                <w:rFonts w:ascii="Calibri" w:eastAsia="Times New Roman" w:hAnsi="Calibri" w:cs="Times New Roman"/>
+                <w:rFonts w:ascii="Times New Roman" w:eastAsia="Times New Roman" w:hAnsi="Times New Roman" w:cs="Times New Roman"/>
                 <w:b/>
                 <w:bCs/>
                 <w:color w:val="FFFFFF"/>
@@ -2357,7 +2369,7 @@
             </w:r>
             <w:r>
               <w:rPr>
-                <w:rFonts w:ascii="Calibri" w:eastAsia="Times New Roman" w:hAnsi="Calibri" w:cs="Times New Roman"/>
+                <w:rFonts w:ascii="Times New Roman" w:eastAsia="Times New Roman" w:hAnsi="Times New Roman" w:cs="Times New Roman"/>
                 <w:b/>
                 <w:bCs/>
                 <w:color w:val="FFFFFF"/>
@@ -2385,7 +2397,7 @@
               <w:spacing w:after="0" w:line="240" w:lineRule="auto"/>
               <w:jc w:val="center"/>
               <w:rPr>
-                <w:rFonts w:ascii="Calibri" w:eastAsia="Times New Roman" w:hAnsi="Calibri" w:cs="Times New Roman"/>
+                <w:rFonts w:ascii="Times New Roman" w:eastAsia="Times New Roman" w:hAnsi="Times New Roman" w:cs="Times New Roman"/>
                 <w:b/>
                 <w:bCs/>
                 <w:color w:val="FFFFFF"/>
@@ -2393,7 +2405,7 @@
             </w:pPr>
             <w:r>
               <w:rPr>
-                <w:rFonts w:ascii="Calibri" w:eastAsia="Times New Roman" w:hAnsi="Calibri" w:cs="Times New Roman"/>
+                <w:rFonts w:ascii="Times New Roman" w:eastAsia="Times New Roman" w:hAnsi="Times New Roman" w:cs="Times New Roman"/>
                 <w:b/>
                 <w:bCs/>
                 <w:color w:val="FFFFFF"/>
@@ -2421,7 +2433,7 @@
               <w:spacing w:after="0" w:line="240" w:lineRule="auto"/>
               <w:jc w:val="center"/>
               <w:rPr>
-                <w:rFonts w:ascii="Calibri" w:eastAsia="Times New Roman" w:hAnsi="Calibri" w:cs="Times New Roman"/>
+                <w:rFonts w:ascii="Times New Roman" w:eastAsia="Times New Roman" w:hAnsi="Times New Roman" w:cs="Times New Roman"/>
                 <w:b/>
                 <w:bCs/>
                 <w:color w:val="FFFFFF"/>
@@ -2429,7 +2441,7 @@
             </w:pPr>
             <w:r>
               <w:rPr>
-                <w:rFonts w:ascii="Calibri" w:eastAsia="Times New Roman" w:hAnsi="Calibri" w:cs="Times New Roman"/>
+                <w:rFonts w:ascii="Times New Roman" w:eastAsia="Times New Roman" w:hAnsi="Times New Roman" w:cs="Times New Roman"/>
                 <w:b/>
                 <w:bCs/>
                 <w:color w:val="FFFFFF"/>
@@ -2457,7 +2469,7 @@
               <w:spacing w:after="0" w:line="240" w:lineRule="auto"/>
               <w:jc w:val="center"/>
               <w:rPr>
-                <w:rFonts w:ascii="Calibri" w:eastAsia="Times New Roman" w:hAnsi="Calibri" w:cs="Times New Roman"/>
+                <w:rFonts w:ascii="Times New Roman" w:eastAsia="Times New Roman" w:hAnsi="Times New Roman" w:cs="Times New Roman"/>
                 <w:b/>
                 <w:bCs/>
                 <w:color w:val="FFFFFF"/>
@@ -2465,7 +2477,7 @@
             </w:pPr>
             <w:r>
               <w:rPr>
-                <w:rFonts w:ascii="Calibri" w:eastAsia="Times New Roman" w:hAnsi="Calibri" w:cs="Times New Roman"/>
+                <w:rFonts w:ascii="Times New Roman" w:eastAsia="Times New Roman" w:hAnsi="Times New Roman" w:cs="Times New Roman"/>
                 <w:b/>
                 <w:bCs/>
                 <w:color w:val="FFFFFF"/>
@@ -2493,7 +2505,7 @@
               <w:spacing w:after="0" w:line="240" w:lineRule="auto"/>
               <w:jc w:val="center"/>
               <w:rPr>
-                <w:rFonts w:ascii="Calibri" w:eastAsia="Times New Roman" w:hAnsi="Calibri" w:cs="Times New Roman"/>
+                <w:rFonts w:ascii="Times New Roman" w:eastAsia="Times New Roman" w:hAnsi="Times New Roman" w:cs="Times New Roman"/>
                 <w:b/>
                 <w:bCs/>
                 <w:color w:val="FFFFFF"/>
@@ -2501,7 +2513,7 @@
             </w:pPr>
             <w:r>
               <w:rPr>
-                <w:rFonts w:ascii="Calibri" w:eastAsia="Times New Roman" w:hAnsi="Calibri" w:cs="Times New Roman"/>
+                <w:rFonts w:ascii="Times New Roman" w:eastAsia="Times New Roman" w:hAnsi="Times New Roman" w:cs="Times New Roman"/>
                 <w:b/>
                 <w:bCs/>
                 <w:color w:val="FFFFFF"/>
@@ -2534,13 +2546,13 @@
               <w:spacing w:after="0" w:line="240" w:lineRule="auto"/>
               <w:jc w:val="right"/>
               <w:rPr>
-                <w:rFonts w:ascii="Calibri" w:eastAsia="Times New Roman" w:hAnsi="Calibri" w:cs="Times New Roman"/>
-                <w:color w:val="000000"/>
-              </w:rPr>
-            </w:pPr>
-            <w:r>
-              <w:rPr>
-                <w:rFonts w:ascii="Calibri" w:eastAsia="Times New Roman" w:hAnsi="Calibri" w:cs="Times New Roman"/>
+                <w:rFonts w:ascii="Times New Roman" w:eastAsia="Times New Roman" w:hAnsi="Times New Roman" w:cs="Times New Roman"/>
+                <w:color w:val="000000"/>
+              </w:rPr>
+            </w:pPr>
+            <w:r>
+              <w:rPr>
+                <w:rFonts w:ascii="Times New Roman" w:eastAsia="Times New Roman" w:hAnsi="Times New Roman" w:cs="Times New Roman"/>
                 <w:color w:val="000000"/>
               </w:rPr>
               <w:t>1</w:t>
@@ -2566,13 +2578,13 @@
               <w:spacing w:after="0" w:line="240" w:lineRule="auto"/>
               <w:jc w:val="right"/>
               <w:rPr>
-                <w:rFonts w:ascii="Calibri" w:eastAsia="Times New Roman" w:hAnsi="Calibri" w:cs="Times New Roman"/>
-                <w:color w:val="000000"/>
-              </w:rPr>
-            </w:pPr>
-            <w:r>
-              <w:rPr>
-                <w:rFonts w:ascii="Calibri" w:eastAsia="Times New Roman" w:hAnsi="Calibri" w:cs="Times New Roman"/>
+                <w:rFonts w:ascii="Times New Roman" w:eastAsia="Times New Roman" w:hAnsi="Times New Roman" w:cs="Times New Roman"/>
+                <w:color w:val="000000"/>
+              </w:rPr>
+            </w:pPr>
+            <w:r>
+              <w:rPr>
+                <w:rFonts w:ascii="Times New Roman" w:eastAsia="Times New Roman" w:hAnsi="Times New Roman" w:cs="Times New Roman"/>
                 <w:color w:val="000000"/>
               </w:rPr>
               <w:t>631</w:t>
@@ -2598,13 +2610,13 @@
               <w:spacing w:after="0" w:line="240" w:lineRule="auto"/>
               <w:jc w:val="right"/>
               <w:rPr>
-                <w:rFonts w:ascii="Calibri" w:eastAsia="Times New Roman" w:hAnsi="Calibri" w:cs="Times New Roman"/>
-                <w:color w:val="000000"/>
-              </w:rPr>
-            </w:pPr>
-            <w:r>
-              <w:rPr>
-                <w:rFonts w:ascii="Calibri" w:eastAsia="Times New Roman" w:hAnsi="Calibri" w:cs="Times New Roman"/>
+                <w:rFonts w:ascii="Times New Roman" w:eastAsia="Times New Roman" w:hAnsi="Times New Roman" w:cs="Times New Roman"/>
+                <w:color w:val="000000"/>
+              </w:rPr>
+            </w:pPr>
+            <w:r>
+              <w:rPr>
+                <w:rFonts w:ascii="Times New Roman" w:eastAsia="Times New Roman" w:hAnsi="Times New Roman" w:cs="Times New Roman"/>
                 <w:color w:val="000000"/>
               </w:rPr>
               <w:t>3</w:t>
@@ -2630,13 +2642,13 @@
               <w:spacing w:after="0" w:line="240" w:lineRule="auto"/>
               <w:jc w:val="right"/>
               <w:rPr>
-                <w:rFonts w:ascii="Calibri" w:eastAsia="Times New Roman" w:hAnsi="Calibri" w:cs="Times New Roman"/>
-                <w:color w:val="000000"/>
-              </w:rPr>
-            </w:pPr>
-            <w:r>
-              <w:rPr>
-                <w:rFonts w:ascii="Calibri" w:eastAsia="Times New Roman" w:hAnsi="Calibri" w:cs="Times New Roman"/>
+                <w:rFonts w:ascii="Times New Roman" w:eastAsia="Times New Roman" w:hAnsi="Times New Roman" w:cs="Times New Roman"/>
+                <w:color w:val="000000"/>
+              </w:rPr>
+            </w:pPr>
+            <w:r>
+              <w:rPr>
+                <w:rFonts w:ascii="Times New Roman" w:eastAsia="Times New Roman" w:hAnsi="Times New Roman" w:cs="Times New Roman"/>
                 <w:color w:val="000000"/>
               </w:rPr>
               <w:t>0.5</w:t>
@@ -2662,13 +2674,13 @@
               <w:spacing w:after="0" w:line="240" w:lineRule="auto"/>
               <w:jc w:val="right"/>
               <w:rPr>
-                <w:rFonts w:ascii="Calibri" w:eastAsia="Times New Roman" w:hAnsi="Calibri" w:cs="Times New Roman"/>
-                <w:color w:val="000000"/>
-              </w:rPr>
-            </w:pPr>
-            <w:r>
-              <w:rPr>
-                <w:rFonts w:ascii="Calibri" w:eastAsia="Times New Roman" w:hAnsi="Calibri" w:cs="Times New Roman"/>
+                <w:rFonts w:ascii="Times New Roman" w:eastAsia="Times New Roman" w:hAnsi="Times New Roman" w:cs="Times New Roman"/>
+                <w:color w:val="000000"/>
+              </w:rPr>
+            </w:pPr>
+            <w:r>
+              <w:rPr>
+                <w:rFonts w:ascii="Times New Roman" w:eastAsia="Times New Roman" w:hAnsi="Times New Roman" w:cs="Times New Roman"/>
                 <w:color w:val="000000"/>
               </w:rPr>
               <w:t>0.078875</w:t>
@@ -2694,13 +2706,13 @@
               <w:spacing w:after="0" w:line="240" w:lineRule="auto"/>
               <w:jc w:val="right"/>
               <w:rPr>
-                <w:rFonts w:ascii="Calibri" w:eastAsia="Times New Roman" w:hAnsi="Calibri" w:cs="Times New Roman"/>
-                <w:color w:val="000000"/>
-              </w:rPr>
-            </w:pPr>
-            <w:r>
-              <w:rPr>
-                <w:rFonts w:ascii="Calibri" w:eastAsia="Times New Roman" w:hAnsi="Calibri" w:cs="Times New Roman"/>
+                <w:rFonts w:ascii="Times New Roman" w:eastAsia="Times New Roman" w:hAnsi="Times New Roman" w:cs="Times New Roman"/>
+                <w:color w:val="000000"/>
+              </w:rPr>
+            </w:pPr>
+            <w:r>
+              <w:rPr>
+                <w:rFonts w:ascii="Times New Roman" w:eastAsia="Times New Roman" w:hAnsi="Times New Roman" w:cs="Times New Roman"/>
                 <w:color w:val="000000"/>
               </w:rPr>
               <w:t>0.0089</w:t>
@@ -2726,13 +2738,13 @@
               <w:spacing w:after="0" w:line="240" w:lineRule="auto"/>
               <w:jc w:val="right"/>
               <w:rPr>
-                <w:rFonts w:ascii="Calibri" w:eastAsia="Times New Roman" w:hAnsi="Calibri" w:cs="Times New Roman"/>
-                <w:color w:val="000000"/>
-              </w:rPr>
-            </w:pPr>
-            <w:r>
-              <w:rPr>
-                <w:rFonts w:ascii="Calibri" w:eastAsia="Times New Roman" w:hAnsi="Calibri" w:cs="Times New Roman"/>
+                <w:rFonts w:ascii="Times New Roman" w:eastAsia="Times New Roman" w:hAnsi="Times New Roman" w:cs="Times New Roman"/>
+                <w:color w:val="000000"/>
+              </w:rPr>
+            </w:pPr>
+            <w:r>
+              <w:rPr>
+                <w:rFonts w:ascii="Times New Roman" w:eastAsia="Times New Roman" w:hAnsi="Times New Roman" w:cs="Times New Roman"/>
                 <w:color w:val="000000"/>
               </w:rPr>
               <w:t>0.0000</w:t>
@@ -2763,13 +2775,13 @@
               <w:spacing w:after="0" w:line="240" w:lineRule="auto"/>
               <w:jc w:val="right"/>
               <w:rPr>
-                <w:rFonts w:ascii="Calibri" w:eastAsia="Times New Roman" w:hAnsi="Calibri" w:cs="Times New Roman"/>
-                <w:color w:val="000000"/>
-              </w:rPr>
-            </w:pPr>
-            <w:r>
-              <w:rPr>
-                <w:rFonts w:ascii="Calibri" w:eastAsia="Times New Roman" w:hAnsi="Calibri" w:cs="Times New Roman"/>
+                <w:rFonts w:ascii="Times New Roman" w:eastAsia="Times New Roman" w:hAnsi="Times New Roman" w:cs="Times New Roman"/>
+                <w:color w:val="000000"/>
+              </w:rPr>
+            </w:pPr>
+            <w:r>
+              <w:rPr>
+                <w:rFonts w:ascii="Times New Roman" w:eastAsia="Times New Roman" w:hAnsi="Times New Roman" w:cs="Times New Roman"/>
                 <w:color w:val="000000"/>
               </w:rPr>
               <w:t>2</w:t>
@@ -2795,13 +2807,13 @@
               <w:spacing w:after="0" w:line="240" w:lineRule="auto"/>
               <w:jc w:val="right"/>
               <w:rPr>
-                <w:rFonts w:ascii="Calibri" w:eastAsia="Times New Roman" w:hAnsi="Calibri" w:cs="Times New Roman"/>
-                <w:color w:val="000000"/>
-              </w:rPr>
-            </w:pPr>
-            <w:r>
-              <w:rPr>
-                <w:rFonts w:ascii="Calibri" w:eastAsia="Times New Roman" w:hAnsi="Calibri" w:cs="Times New Roman"/>
+                <w:rFonts w:ascii="Times New Roman" w:eastAsia="Times New Roman" w:hAnsi="Times New Roman" w:cs="Times New Roman"/>
+                <w:color w:val="000000"/>
+              </w:rPr>
+            </w:pPr>
+            <w:r>
+              <w:rPr>
+                <w:rFonts w:ascii="Times New Roman" w:eastAsia="Times New Roman" w:hAnsi="Times New Roman" w:cs="Times New Roman"/>
                 <w:color w:val="000000"/>
               </w:rPr>
               <w:t>1204</w:t>
@@ -2827,13 +2839,13 @@
               <w:spacing w:after="0" w:line="240" w:lineRule="auto"/>
               <w:jc w:val="right"/>
               <w:rPr>
-                <w:rFonts w:ascii="Calibri" w:eastAsia="Times New Roman" w:hAnsi="Calibri" w:cs="Times New Roman"/>
-                <w:color w:val="000000"/>
-              </w:rPr>
-            </w:pPr>
-            <w:r>
-              <w:rPr>
-                <w:rFonts w:ascii="Calibri" w:eastAsia="Times New Roman" w:hAnsi="Calibri" w:cs="Times New Roman"/>
+                <w:rFonts w:ascii="Times New Roman" w:eastAsia="Times New Roman" w:hAnsi="Times New Roman" w:cs="Times New Roman"/>
+                <w:color w:val="000000"/>
+              </w:rPr>
+            </w:pPr>
+            <w:r>
+              <w:rPr>
+                <w:rFonts w:ascii="Times New Roman" w:eastAsia="Times New Roman" w:hAnsi="Times New Roman" w:cs="Times New Roman"/>
                 <w:color w:val="000000"/>
               </w:rPr>
               <w:t>3</w:t>
@@ -2859,13 +2871,13 @@
               <w:spacing w:after="0" w:line="240" w:lineRule="auto"/>
               <w:jc w:val="right"/>
               <w:rPr>
-                <w:rFonts w:ascii="Calibri" w:eastAsia="Times New Roman" w:hAnsi="Calibri" w:cs="Times New Roman"/>
-                <w:color w:val="000000"/>
-              </w:rPr>
-            </w:pPr>
-            <w:r>
-              <w:rPr>
-                <w:rFonts w:ascii="Calibri" w:eastAsia="Times New Roman" w:hAnsi="Calibri" w:cs="Times New Roman"/>
+                <w:rFonts w:ascii="Times New Roman" w:eastAsia="Times New Roman" w:hAnsi="Times New Roman" w:cs="Times New Roman"/>
+                <w:color w:val="000000"/>
+              </w:rPr>
+            </w:pPr>
+            <w:r>
+              <w:rPr>
+                <w:rFonts w:ascii="Times New Roman" w:eastAsia="Times New Roman" w:hAnsi="Times New Roman" w:cs="Times New Roman"/>
                 <w:color w:val="000000"/>
               </w:rPr>
               <w:t>1.75</w:t>
@@ -2891,13 +2903,13 @@
               <w:spacing w:after="0" w:line="240" w:lineRule="auto"/>
               <w:jc w:val="right"/>
               <w:rPr>
-                <w:rFonts w:ascii="Calibri" w:eastAsia="Times New Roman" w:hAnsi="Calibri" w:cs="Times New Roman"/>
-                <w:color w:val="000000"/>
-              </w:rPr>
-            </w:pPr>
-            <w:r>
-              <w:rPr>
-                <w:rFonts w:ascii="Calibri" w:eastAsia="Times New Roman" w:hAnsi="Calibri" w:cs="Times New Roman"/>
+                <w:rFonts w:ascii="Times New Roman" w:eastAsia="Times New Roman" w:hAnsi="Times New Roman" w:cs="Times New Roman"/>
+                <w:color w:val="000000"/>
+              </w:rPr>
+            </w:pPr>
+            <w:r>
+              <w:rPr>
+                <w:rFonts w:ascii="Times New Roman" w:eastAsia="Times New Roman" w:hAnsi="Times New Roman" w:cs="Times New Roman"/>
                 <w:color w:val="000000"/>
               </w:rPr>
               <w:t>0.52675</w:t>
@@ -2923,13 +2935,13 @@
               <w:spacing w:after="0" w:line="240" w:lineRule="auto"/>
               <w:jc w:val="right"/>
               <w:rPr>
-                <w:rFonts w:ascii="Calibri" w:eastAsia="Times New Roman" w:hAnsi="Calibri" w:cs="Times New Roman"/>
-                <w:color w:val="000000"/>
-              </w:rPr>
-            </w:pPr>
-            <w:r>
-              <w:rPr>
-                <w:rFonts w:ascii="Calibri" w:eastAsia="Times New Roman" w:hAnsi="Calibri" w:cs="Times New Roman"/>
+                <w:rFonts w:ascii="Times New Roman" w:eastAsia="Times New Roman" w:hAnsi="Times New Roman" w:cs="Times New Roman"/>
+                <w:color w:val="000000"/>
+              </w:rPr>
+            </w:pPr>
+            <w:r>
+              <w:rPr>
+                <w:rFonts w:ascii="Times New Roman" w:eastAsia="Times New Roman" w:hAnsi="Times New Roman" w:cs="Times New Roman"/>
                 <w:color w:val="000000"/>
               </w:rPr>
               <w:t>0.0356</w:t>
@@ -2955,13 +2967,13 @@
               <w:spacing w:after="0" w:line="240" w:lineRule="auto"/>
               <w:jc w:val="right"/>
               <w:rPr>
-                <w:rFonts w:ascii="Calibri" w:eastAsia="Times New Roman" w:hAnsi="Calibri" w:cs="Times New Roman"/>
-                <w:color w:val="000000"/>
-              </w:rPr>
-            </w:pPr>
-            <w:r>
-              <w:rPr>
-                <w:rFonts w:ascii="Calibri" w:eastAsia="Times New Roman" w:hAnsi="Calibri" w:cs="Times New Roman"/>
+                <w:rFonts w:ascii="Times New Roman" w:eastAsia="Times New Roman" w:hAnsi="Times New Roman" w:cs="Times New Roman"/>
+                <w:color w:val="000000"/>
+              </w:rPr>
+            </w:pPr>
+            <w:r>
+              <w:rPr>
+                <w:rFonts w:ascii="Times New Roman" w:eastAsia="Times New Roman" w:hAnsi="Times New Roman" w:cs="Times New Roman"/>
                 <w:color w:val="000000"/>
               </w:rPr>
               <w:t>0.0000</w:t>
@@ -2992,13 +3004,13 @@
               <w:spacing w:after="0" w:line="240" w:lineRule="auto"/>
               <w:jc w:val="right"/>
               <w:rPr>
-                <w:rFonts w:ascii="Calibri" w:eastAsia="Times New Roman" w:hAnsi="Calibri" w:cs="Times New Roman"/>
-                <w:color w:val="000000"/>
-              </w:rPr>
-            </w:pPr>
-            <w:r>
-              <w:rPr>
-                <w:rFonts w:ascii="Calibri" w:eastAsia="Times New Roman" w:hAnsi="Calibri" w:cs="Times New Roman"/>
+                <w:rFonts w:ascii="Times New Roman" w:eastAsia="Times New Roman" w:hAnsi="Times New Roman" w:cs="Times New Roman"/>
+                <w:color w:val="000000"/>
+              </w:rPr>
+            </w:pPr>
+            <w:r>
+              <w:rPr>
+                <w:rFonts w:ascii="Times New Roman" w:eastAsia="Times New Roman" w:hAnsi="Times New Roman" w:cs="Times New Roman"/>
                 <w:color w:val="000000"/>
               </w:rPr>
               <w:t>3</w:t>
@@ -3024,13 +3036,13 @@
               <w:spacing w:after="0" w:line="240" w:lineRule="auto"/>
               <w:jc w:val="right"/>
               <w:rPr>
-                <w:rFonts w:ascii="Calibri" w:eastAsia="Times New Roman" w:hAnsi="Calibri" w:cs="Times New Roman"/>
-                <w:color w:val="000000"/>
-              </w:rPr>
-            </w:pPr>
-            <w:r>
-              <w:rPr>
-                <w:rFonts w:ascii="Calibri" w:eastAsia="Times New Roman" w:hAnsi="Calibri" w:cs="Times New Roman"/>
+                <w:rFonts w:ascii="Times New Roman" w:eastAsia="Times New Roman" w:hAnsi="Times New Roman" w:cs="Times New Roman"/>
+                <w:color w:val="000000"/>
+              </w:rPr>
+            </w:pPr>
+            <w:r>
+              <w:rPr>
+                <w:rFonts w:ascii="Times New Roman" w:eastAsia="Times New Roman" w:hAnsi="Times New Roman" w:cs="Times New Roman"/>
                 <w:color w:val="000000"/>
               </w:rPr>
               <w:t>1823</w:t>
@@ -3056,13 +3068,13 @@
               <w:spacing w:after="0" w:line="240" w:lineRule="auto"/>
               <w:jc w:val="right"/>
               <w:rPr>
-                <w:rFonts w:ascii="Calibri" w:eastAsia="Times New Roman" w:hAnsi="Calibri" w:cs="Times New Roman"/>
-                <w:color w:val="000000"/>
-              </w:rPr>
-            </w:pPr>
-            <w:r>
-              <w:rPr>
-                <w:rFonts w:ascii="Calibri" w:eastAsia="Times New Roman" w:hAnsi="Calibri" w:cs="Times New Roman"/>
+                <w:rFonts w:ascii="Times New Roman" w:eastAsia="Times New Roman" w:hAnsi="Times New Roman" w:cs="Times New Roman"/>
+                <w:color w:val="000000"/>
+              </w:rPr>
+            </w:pPr>
+            <w:r>
+              <w:rPr>
+                <w:rFonts w:ascii="Times New Roman" w:eastAsia="Times New Roman" w:hAnsi="Times New Roman" w:cs="Times New Roman"/>
                 <w:color w:val="000000"/>
               </w:rPr>
               <w:t>3</w:t>
@@ -3088,13 +3100,13 @@
               <w:spacing w:after="0" w:line="240" w:lineRule="auto"/>
               <w:jc w:val="right"/>
               <w:rPr>
-                <w:rFonts w:ascii="Calibri" w:eastAsia="Times New Roman" w:hAnsi="Calibri" w:cs="Times New Roman"/>
-                <w:color w:val="000000"/>
-              </w:rPr>
-            </w:pPr>
-            <w:r>
-              <w:rPr>
-                <w:rFonts w:ascii="Calibri" w:eastAsia="Times New Roman" w:hAnsi="Calibri" w:cs="Times New Roman"/>
+                <w:rFonts w:ascii="Times New Roman" w:eastAsia="Times New Roman" w:hAnsi="Times New Roman" w:cs="Times New Roman"/>
+                <w:color w:val="000000"/>
+              </w:rPr>
+            </w:pPr>
+            <w:r>
+              <w:rPr>
+                <w:rFonts w:ascii="Times New Roman" w:eastAsia="Times New Roman" w:hAnsi="Times New Roman" w:cs="Times New Roman"/>
                 <w:color w:val="000000"/>
               </w:rPr>
               <w:t>3.9</w:t>
@@ -3120,13 +3132,13 @@
               <w:spacing w:after="0" w:line="240" w:lineRule="auto"/>
               <w:jc w:val="right"/>
               <w:rPr>
-                <w:rFonts w:ascii="Calibri" w:eastAsia="Times New Roman" w:hAnsi="Calibri" w:cs="Times New Roman"/>
-                <w:color w:val="000000"/>
-              </w:rPr>
-            </w:pPr>
-            <w:r>
-              <w:rPr>
-                <w:rFonts w:ascii="Calibri" w:eastAsia="Times New Roman" w:hAnsi="Calibri" w:cs="Times New Roman"/>
+                <w:rFonts w:ascii="Times New Roman" w:eastAsia="Times New Roman" w:hAnsi="Times New Roman" w:cs="Times New Roman"/>
+                <w:color w:val="000000"/>
+              </w:rPr>
+            </w:pPr>
+            <w:r>
+              <w:rPr>
+                <w:rFonts w:ascii="Times New Roman" w:eastAsia="Times New Roman" w:hAnsi="Times New Roman" w:cs="Times New Roman"/>
                 <w:color w:val="000000"/>
               </w:rPr>
               <w:t>1.777425</w:t>
@@ -3152,13 +3164,13 @@
               <w:spacing w:after="0" w:line="240" w:lineRule="auto"/>
               <w:jc w:val="right"/>
               <w:rPr>
-                <w:rFonts w:ascii="Calibri" w:eastAsia="Times New Roman" w:hAnsi="Calibri" w:cs="Times New Roman"/>
-                <w:color w:val="000000"/>
-              </w:rPr>
-            </w:pPr>
-            <w:r>
-              <w:rPr>
-                <w:rFonts w:ascii="Calibri" w:eastAsia="Times New Roman" w:hAnsi="Calibri" w:cs="Times New Roman"/>
+                <w:rFonts w:ascii="Times New Roman" w:eastAsia="Times New Roman" w:hAnsi="Times New Roman" w:cs="Times New Roman"/>
+                <w:color w:val="000000"/>
+              </w:rPr>
+            </w:pPr>
+            <w:r>
+              <w:rPr>
+                <w:rFonts w:ascii="Times New Roman" w:eastAsia="Times New Roman" w:hAnsi="Times New Roman" w:cs="Times New Roman"/>
                 <w:color w:val="000000"/>
               </w:rPr>
               <w:t>0.0978</w:t>
@@ -3184,13 +3196,13 @@
               <w:spacing w:after="0" w:line="240" w:lineRule="auto"/>
               <w:jc w:val="right"/>
               <w:rPr>
-                <w:rFonts w:ascii="Calibri" w:eastAsia="Times New Roman" w:hAnsi="Calibri" w:cs="Times New Roman"/>
-                <w:color w:val="000000"/>
-              </w:rPr>
-            </w:pPr>
-            <w:r>
-              <w:rPr>
-                <w:rFonts w:ascii="Calibri" w:eastAsia="Times New Roman" w:hAnsi="Calibri" w:cs="Times New Roman"/>
+                <w:rFonts w:ascii="Times New Roman" w:eastAsia="Times New Roman" w:hAnsi="Times New Roman" w:cs="Times New Roman"/>
+                <w:color w:val="000000"/>
+              </w:rPr>
+            </w:pPr>
+            <w:r>
+              <w:rPr>
+                <w:rFonts w:ascii="Times New Roman" w:eastAsia="Times New Roman" w:hAnsi="Times New Roman" w:cs="Times New Roman"/>
                 <w:color w:val="000000"/>
               </w:rPr>
               <w:t>0.0000</w:t>
@@ -3221,13 +3233,13 @@
               <w:spacing w:after="0" w:line="240" w:lineRule="auto"/>
               <w:jc w:val="right"/>
               <w:rPr>
-                <w:rFonts w:ascii="Calibri" w:eastAsia="Times New Roman" w:hAnsi="Calibri" w:cs="Times New Roman"/>
-                <w:color w:val="000000"/>
-              </w:rPr>
-            </w:pPr>
-            <w:r>
-              <w:rPr>
-                <w:rFonts w:ascii="Calibri" w:eastAsia="Times New Roman" w:hAnsi="Calibri" w:cs="Times New Roman"/>
+                <w:rFonts w:ascii="Times New Roman" w:eastAsia="Times New Roman" w:hAnsi="Times New Roman" w:cs="Times New Roman"/>
+                <w:color w:val="000000"/>
+              </w:rPr>
+            </w:pPr>
+            <w:r>
+              <w:rPr>
+                <w:rFonts w:ascii="Times New Roman" w:eastAsia="Times New Roman" w:hAnsi="Times New Roman" w:cs="Times New Roman"/>
                 <w:color w:val="000000"/>
               </w:rPr>
               <w:t>4</w:t>
@@ -3253,13 +3265,13 @@
               <w:spacing w:after="0" w:line="240" w:lineRule="auto"/>
               <w:jc w:val="right"/>
               <w:rPr>
-                <w:rFonts w:ascii="Calibri" w:eastAsia="Times New Roman" w:hAnsi="Calibri" w:cs="Times New Roman"/>
-                <w:color w:val="000000"/>
-              </w:rPr>
-            </w:pPr>
-            <w:r>
-              <w:rPr>
-                <w:rFonts w:ascii="Calibri" w:eastAsia="Times New Roman" w:hAnsi="Calibri" w:cs="Times New Roman"/>
+                <w:rFonts w:ascii="Times New Roman" w:eastAsia="Times New Roman" w:hAnsi="Times New Roman" w:cs="Times New Roman"/>
+                <w:color w:val="000000"/>
+              </w:rPr>
+            </w:pPr>
+            <w:r>
+              <w:rPr>
+                <w:rFonts w:ascii="Times New Roman" w:eastAsia="Times New Roman" w:hAnsi="Times New Roman" w:cs="Times New Roman"/>
                 <w:color w:val="000000"/>
               </w:rPr>
               <w:t>625</w:t>
@@ -3285,13 +3297,13 @@
               <w:spacing w:after="0" w:line="240" w:lineRule="auto"/>
               <w:jc w:val="right"/>
               <w:rPr>
-                <w:rFonts w:ascii="Calibri" w:eastAsia="Times New Roman" w:hAnsi="Calibri" w:cs="Times New Roman"/>
-                <w:color w:val="000000"/>
-              </w:rPr>
-            </w:pPr>
-            <w:r>
-              <w:rPr>
-                <w:rFonts w:ascii="Calibri" w:eastAsia="Times New Roman" w:hAnsi="Calibri" w:cs="Times New Roman"/>
+                <w:rFonts w:ascii="Times New Roman" w:eastAsia="Times New Roman" w:hAnsi="Times New Roman" w:cs="Times New Roman"/>
+                <w:color w:val="000000"/>
+              </w:rPr>
+            </w:pPr>
+            <w:r>
+              <w:rPr>
+                <w:rFonts w:ascii="Times New Roman" w:eastAsia="Times New Roman" w:hAnsi="Times New Roman" w:cs="Times New Roman"/>
                 <w:color w:val="000000"/>
               </w:rPr>
               <w:t>2</w:t>
@@ -3317,13 +3329,13 @@
               <w:spacing w:after="0" w:line="240" w:lineRule="auto"/>
               <w:jc w:val="right"/>
               <w:rPr>
-                <w:rFonts w:ascii="Calibri" w:eastAsia="Times New Roman" w:hAnsi="Calibri" w:cs="Times New Roman"/>
-                <w:color w:val="000000"/>
-              </w:rPr>
-            </w:pPr>
-            <w:r>
-              <w:rPr>
-                <w:rFonts w:ascii="Calibri" w:eastAsia="Times New Roman" w:hAnsi="Calibri" w:cs="Times New Roman"/>
+                <w:rFonts w:ascii="Times New Roman" w:eastAsia="Times New Roman" w:hAnsi="Times New Roman" w:cs="Times New Roman"/>
+                <w:color w:val="000000"/>
+              </w:rPr>
+            </w:pPr>
+            <w:r>
+              <w:rPr>
+                <w:rFonts w:ascii="Times New Roman" w:eastAsia="Times New Roman" w:hAnsi="Times New Roman" w:cs="Times New Roman"/>
                 <w:color w:val="000000"/>
               </w:rPr>
               <w:t>0.5</w:t>
@@ -3349,13 +3361,13 @@
               <w:spacing w:after="0" w:line="240" w:lineRule="auto"/>
               <w:jc w:val="right"/>
               <w:rPr>
-                <w:rFonts w:ascii="Calibri" w:eastAsia="Times New Roman" w:hAnsi="Calibri" w:cs="Times New Roman"/>
-                <w:color w:val="000000"/>
-              </w:rPr>
-            </w:pPr>
-            <w:r>
-              <w:rPr>
-                <w:rFonts w:ascii="Calibri" w:eastAsia="Times New Roman" w:hAnsi="Calibri" w:cs="Times New Roman"/>
+                <w:rFonts w:ascii="Times New Roman" w:eastAsia="Times New Roman" w:hAnsi="Times New Roman" w:cs="Times New Roman"/>
+                <w:color w:val="000000"/>
+              </w:rPr>
+            </w:pPr>
+            <w:r>
+              <w:rPr>
+                <w:rFonts w:ascii="Times New Roman" w:eastAsia="Times New Roman" w:hAnsi="Times New Roman" w:cs="Times New Roman"/>
                 <w:color w:val="000000"/>
               </w:rPr>
               <w:t>0.078125</w:t>
@@ -3381,13 +3393,13 @@
               <w:spacing w:after="0" w:line="240" w:lineRule="auto"/>
               <w:jc w:val="right"/>
               <w:rPr>
-                <w:rFonts w:ascii="Calibri" w:eastAsia="Times New Roman" w:hAnsi="Calibri" w:cs="Times New Roman"/>
-                <w:color w:val="000000"/>
-              </w:rPr>
-            </w:pPr>
-            <w:r>
-              <w:rPr>
-                <w:rFonts w:ascii="Calibri" w:eastAsia="Times New Roman" w:hAnsi="Calibri" w:cs="Times New Roman"/>
+                <w:rFonts w:ascii="Times New Roman" w:eastAsia="Times New Roman" w:hAnsi="Times New Roman" w:cs="Times New Roman"/>
+                <w:color w:val="000000"/>
+              </w:rPr>
+            </w:pPr>
+            <w:r>
+              <w:rPr>
+                <w:rFonts w:ascii="Times New Roman" w:eastAsia="Times New Roman" w:hAnsi="Times New Roman" w:cs="Times New Roman"/>
                 <w:color w:val="000000"/>
               </w:rPr>
               <w:t>0.0089</w:t>
@@ -3413,13 +3425,13 @@
               <w:spacing w:after="0" w:line="240" w:lineRule="auto"/>
               <w:jc w:val="right"/>
               <w:rPr>
-                <w:rFonts w:ascii="Calibri" w:eastAsia="Times New Roman" w:hAnsi="Calibri" w:cs="Times New Roman"/>
-                <w:color w:val="000000"/>
-              </w:rPr>
-            </w:pPr>
-            <w:r>
-              <w:rPr>
-                <w:rFonts w:ascii="Calibri" w:eastAsia="Times New Roman" w:hAnsi="Calibri" w:cs="Times New Roman"/>
+                <w:rFonts w:ascii="Times New Roman" w:eastAsia="Times New Roman" w:hAnsi="Times New Roman" w:cs="Times New Roman"/>
+                <w:color w:val="000000"/>
+              </w:rPr>
+            </w:pPr>
+            <w:r>
+              <w:rPr>
+                <w:rFonts w:ascii="Times New Roman" w:eastAsia="Times New Roman" w:hAnsi="Times New Roman" w:cs="Times New Roman"/>
                 <w:color w:val="000000"/>
               </w:rPr>
               <w:t>0.0025</w:t>
@@ -3450,13 +3462,13 @@
               <w:spacing w:after="0" w:line="240" w:lineRule="auto"/>
               <w:jc w:val="right"/>
               <w:rPr>
-                <w:rFonts w:ascii="Calibri" w:eastAsia="Times New Roman" w:hAnsi="Calibri" w:cs="Times New Roman"/>
-                <w:color w:val="000000"/>
-              </w:rPr>
-            </w:pPr>
-            <w:r>
-              <w:rPr>
-                <w:rFonts w:ascii="Calibri" w:eastAsia="Times New Roman" w:hAnsi="Calibri" w:cs="Times New Roman"/>
+                <w:rFonts w:ascii="Times New Roman" w:eastAsia="Times New Roman" w:hAnsi="Times New Roman" w:cs="Times New Roman"/>
+                <w:color w:val="000000"/>
+              </w:rPr>
+            </w:pPr>
+            <w:r>
+              <w:rPr>
+                <w:rFonts w:ascii="Times New Roman" w:eastAsia="Times New Roman" w:hAnsi="Times New Roman" w:cs="Times New Roman"/>
                 <w:color w:val="000000"/>
               </w:rPr>
               <w:t>5</w:t>
@@ -3482,13 +3494,13 @@
               <w:spacing w:after="0" w:line="240" w:lineRule="auto"/>
               <w:jc w:val="right"/>
               <w:rPr>
-                <w:rFonts w:ascii="Calibri" w:eastAsia="Times New Roman" w:hAnsi="Calibri" w:cs="Times New Roman"/>
-                <w:color w:val="000000"/>
-              </w:rPr>
-            </w:pPr>
-            <w:r>
-              <w:rPr>
-                <w:rFonts w:ascii="Calibri" w:eastAsia="Times New Roman" w:hAnsi="Calibri" w:cs="Times New Roman"/>
+                <w:rFonts w:ascii="Times New Roman" w:eastAsia="Times New Roman" w:hAnsi="Times New Roman" w:cs="Times New Roman"/>
+                <w:color w:val="000000"/>
+              </w:rPr>
+            </w:pPr>
+            <w:r>
+              <w:rPr>
+                <w:rFonts w:ascii="Times New Roman" w:eastAsia="Times New Roman" w:hAnsi="Times New Roman" w:cs="Times New Roman"/>
                 <w:color w:val="000000"/>
               </w:rPr>
               <w:t>1227</w:t>
@@ -3514,13 +3526,13 @@
               <w:spacing w:after="0" w:line="240" w:lineRule="auto"/>
               <w:jc w:val="right"/>
               <w:rPr>
-                <w:rFonts w:ascii="Calibri" w:eastAsia="Times New Roman" w:hAnsi="Calibri" w:cs="Times New Roman"/>
-                <w:color w:val="000000"/>
-              </w:rPr>
-            </w:pPr>
-            <w:r>
-              <w:rPr>
-                <w:rFonts w:ascii="Calibri" w:eastAsia="Times New Roman" w:hAnsi="Calibri" w:cs="Times New Roman"/>
+                <w:rFonts w:ascii="Times New Roman" w:eastAsia="Times New Roman" w:hAnsi="Times New Roman" w:cs="Times New Roman"/>
+                <w:color w:val="000000"/>
+              </w:rPr>
+            </w:pPr>
+            <w:r>
+              <w:rPr>
+                <w:rFonts w:ascii="Times New Roman" w:eastAsia="Times New Roman" w:hAnsi="Times New Roman" w:cs="Times New Roman"/>
                 <w:color w:val="000000"/>
               </w:rPr>
               <w:t>2</w:t>
@@ -3546,13 +3558,13 @@
               <w:spacing w:after="0" w:line="240" w:lineRule="auto"/>
               <w:jc w:val="right"/>
               <w:rPr>
-                <w:rFonts w:ascii="Calibri" w:eastAsia="Times New Roman" w:hAnsi="Calibri" w:cs="Times New Roman"/>
-                <w:color w:val="000000"/>
-              </w:rPr>
-            </w:pPr>
-            <w:r>
-              <w:rPr>
-                <w:rFonts w:ascii="Calibri" w:eastAsia="Times New Roman" w:hAnsi="Calibri" w:cs="Times New Roman"/>
+                <w:rFonts w:ascii="Times New Roman" w:eastAsia="Times New Roman" w:hAnsi="Times New Roman" w:cs="Times New Roman"/>
+                <w:color w:val="000000"/>
+              </w:rPr>
+            </w:pPr>
+            <w:r>
+              <w:rPr>
+                <w:rFonts w:ascii="Times New Roman" w:eastAsia="Times New Roman" w:hAnsi="Times New Roman" w:cs="Times New Roman"/>
                 <w:color w:val="000000"/>
               </w:rPr>
               <w:t>1.6</w:t>
@@ -3578,13 +3590,13 @@
               <w:spacing w:after="0" w:line="240" w:lineRule="auto"/>
               <w:jc w:val="right"/>
               <w:rPr>
-                <w:rFonts w:ascii="Calibri" w:eastAsia="Times New Roman" w:hAnsi="Calibri" w:cs="Times New Roman"/>
-                <w:color w:val="000000"/>
-              </w:rPr>
-            </w:pPr>
-            <w:r>
-              <w:rPr>
-                <w:rFonts w:ascii="Calibri" w:eastAsia="Times New Roman" w:hAnsi="Calibri" w:cs="Times New Roman"/>
+                <w:rFonts w:ascii="Times New Roman" w:eastAsia="Times New Roman" w:hAnsi="Times New Roman" w:cs="Times New Roman"/>
+                <w:color w:val="000000"/>
+              </w:rPr>
+            </w:pPr>
+            <w:r>
+              <w:rPr>
+                <w:rFonts w:ascii="Times New Roman" w:eastAsia="Times New Roman" w:hAnsi="Times New Roman" w:cs="Times New Roman"/>
                 <w:color w:val="000000"/>
               </w:rPr>
               <w:t>0.4908</w:t>
@@ -3610,13 +3622,13 @@
               <w:spacing w:after="0" w:line="240" w:lineRule="auto"/>
               <w:jc w:val="right"/>
               <w:rPr>
-                <w:rFonts w:ascii="Calibri" w:eastAsia="Times New Roman" w:hAnsi="Calibri" w:cs="Times New Roman"/>
-                <w:color w:val="000000"/>
-              </w:rPr>
-            </w:pPr>
-            <w:r>
-              <w:rPr>
-                <w:rFonts w:ascii="Calibri" w:eastAsia="Times New Roman" w:hAnsi="Calibri" w:cs="Times New Roman"/>
+                <w:rFonts w:ascii="Times New Roman" w:eastAsia="Times New Roman" w:hAnsi="Times New Roman" w:cs="Times New Roman"/>
+                <w:color w:val="000000"/>
+              </w:rPr>
+            </w:pPr>
+            <w:r>
+              <w:rPr>
+                <w:rFonts w:ascii="Times New Roman" w:eastAsia="Times New Roman" w:hAnsi="Times New Roman" w:cs="Times New Roman"/>
                 <w:color w:val="000000"/>
               </w:rPr>
               <w:t>0.0394</w:t>
@@ -3642,13 +3654,13 @@
               <w:spacing w:after="0" w:line="240" w:lineRule="auto"/>
               <w:jc w:val="right"/>
               <w:rPr>
-                <w:rFonts w:ascii="Calibri" w:eastAsia="Times New Roman" w:hAnsi="Calibri" w:cs="Times New Roman"/>
-                <w:color w:val="000000"/>
-              </w:rPr>
-            </w:pPr>
-            <w:r>
-              <w:rPr>
-                <w:rFonts w:ascii="Calibri" w:eastAsia="Times New Roman" w:hAnsi="Calibri" w:cs="Times New Roman"/>
+                <w:rFonts w:ascii="Times New Roman" w:eastAsia="Times New Roman" w:hAnsi="Times New Roman" w:cs="Times New Roman"/>
+                <w:color w:val="000000"/>
+              </w:rPr>
+            </w:pPr>
+            <w:r>
+              <w:rPr>
+                <w:rFonts w:ascii="Times New Roman" w:eastAsia="Times New Roman" w:hAnsi="Times New Roman" w:cs="Times New Roman"/>
                 <w:color w:val="000000"/>
               </w:rPr>
               <w:t>0.0127</w:t>
@@ -3679,13 +3691,13 @@
               <w:spacing w:after="0" w:line="240" w:lineRule="auto"/>
               <w:jc w:val="right"/>
               <w:rPr>
-                <w:rFonts w:ascii="Calibri" w:eastAsia="Times New Roman" w:hAnsi="Calibri" w:cs="Times New Roman"/>
-                <w:color w:val="000000"/>
-              </w:rPr>
-            </w:pPr>
-            <w:r>
-              <w:rPr>
-                <w:rFonts w:ascii="Calibri" w:eastAsia="Times New Roman" w:hAnsi="Calibri" w:cs="Times New Roman"/>
+                <w:rFonts w:ascii="Times New Roman" w:eastAsia="Times New Roman" w:hAnsi="Times New Roman" w:cs="Times New Roman"/>
+                <w:color w:val="000000"/>
+              </w:rPr>
+            </w:pPr>
+            <w:r>
+              <w:rPr>
+                <w:rFonts w:ascii="Times New Roman" w:eastAsia="Times New Roman" w:hAnsi="Times New Roman" w:cs="Times New Roman"/>
                 <w:color w:val="000000"/>
               </w:rPr>
               <w:t>6</w:t>
@@ -3711,13 +3723,13 @@
               <w:spacing w:after="0" w:line="240" w:lineRule="auto"/>
               <w:jc w:val="right"/>
               <w:rPr>
-                <w:rFonts w:ascii="Calibri" w:eastAsia="Times New Roman" w:hAnsi="Calibri" w:cs="Times New Roman"/>
-                <w:color w:val="000000"/>
-              </w:rPr>
-            </w:pPr>
-            <w:r>
-              <w:rPr>
-                <w:rFonts w:ascii="Calibri" w:eastAsia="Times New Roman" w:hAnsi="Calibri" w:cs="Times New Roman"/>
+                <w:rFonts w:ascii="Times New Roman" w:eastAsia="Times New Roman" w:hAnsi="Times New Roman" w:cs="Times New Roman"/>
+                <w:color w:val="000000"/>
+              </w:rPr>
+            </w:pPr>
+            <w:r>
+              <w:rPr>
+                <w:rFonts w:ascii="Times New Roman" w:eastAsia="Times New Roman" w:hAnsi="Times New Roman" w:cs="Times New Roman"/>
                 <w:color w:val="000000"/>
               </w:rPr>
               <w:t>1809</w:t>
@@ -3743,13 +3755,13 @@
               <w:spacing w:after="0" w:line="240" w:lineRule="auto"/>
               <w:jc w:val="right"/>
               <w:rPr>
-                <w:rFonts w:ascii="Calibri" w:eastAsia="Times New Roman" w:hAnsi="Calibri" w:cs="Times New Roman"/>
-                <w:color w:val="000000"/>
-              </w:rPr>
-            </w:pPr>
-            <w:r>
-              <w:rPr>
-                <w:rFonts w:ascii="Calibri" w:eastAsia="Times New Roman" w:hAnsi="Calibri" w:cs="Times New Roman"/>
+                <w:rFonts w:ascii="Times New Roman" w:eastAsia="Times New Roman" w:hAnsi="Times New Roman" w:cs="Times New Roman"/>
+                <w:color w:val="000000"/>
+              </w:rPr>
+            </w:pPr>
+            <w:r>
+              <w:rPr>
+                <w:rFonts w:ascii="Times New Roman" w:eastAsia="Times New Roman" w:hAnsi="Times New Roman" w:cs="Times New Roman"/>
                 <w:color w:val="000000"/>
               </w:rPr>
               <w:t>2</w:t>
@@ -3775,13 +3787,13 @@
               <w:spacing w:after="0" w:line="240" w:lineRule="auto"/>
               <w:jc w:val="right"/>
               <w:rPr>
-                <w:rFonts w:ascii="Calibri" w:eastAsia="Times New Roman" w:hAnsi="Calibri" w:cs="Times New Roman"/>
-                <w:color w:val="000000"/>
-              </w:rPr>
-            </w:pPr>
-            <w:r>
-              <w:rPr>
-                <w:rFonts w:ascii="Calibri" w:eastAsia="Times New Roman" w:hAnsi="Calibri" w:cs="Times New Roman"/>
+                <w:rFonts w:ascii="Times New Roman" w:eastAsia="Times New Roman" w:hAnsi="Times New Roman" w:cs="Times New Roman"/>
+                <w:color w:val="000000"/>
+              </w:rPr>
+            </w:pPr>
+            <w:r>
+              <w:rPr>
+                <w:rFonts w:ascii="Times New Roman" w:eastAsia="Times New Roman" w:hAnsi="Times New Roman" w:cs="Times New Roman"/>
                 <w:color w:val="000000"/>
               </w:rPr>
               <w:t>3.6</w:t>
@@ -3807,13 +3819,13 @@
               <w:spacing w:after="0" w:line="240" w:lineRule="auto"/>
               <w:jc w:val="right"/>
               <w:rPr>
-                <w:rFonts w:ascii="Calibri" w:eastAsia="Times New Roman" w:hAnsi="Calibri" w:cs="Times New Roman"/>
-                <w:color w:val="000000"/>
-              </w:rPr>
-            </w:pPr>
-            <w:r>
-              <w:rPr>
-                <w:rFonts w:ascii="Calibri" w:eastAsia="Times New Roman" w:hAnsi="Calibri" w:cs="Times New Roman"/>
+                <w:rFonts w:ascii="Times New Roman" w:eastAsia="Times New Roman" w:hAnsi="Times New Roman" w:cs="Times New Roman"/>
+                <w:color w:val="000000"/>
+              </w:rPr>
+            </w:pPr>
+            <w:r>
+              <w:rPr>
+                <w:rFonts w:ascii="Times New Roman" w:eastAsia="Times New Roman" w:hAnsi="Times New Roman" w:cs="Times New Roman"/>
                 <w:color w:val="000000"/>
               </w:rPr>
               <w:t>1.6281</w:t>
@@ -3839,13 +3851,13 @@
               <w:spacing w:after="0" w:line="240" w:lineRule="auto"/>
               <w:jc w:val="right"/>
               <w:rPr>
-                <w:rFonts w:ascii="Calibri" w:eastAsia="Times New Roman" w:hAnsi="Calibri" w:cs="Times New Roman"/>
-                <w:color w:val="000000"/>
-              </w:rPr>
-            </w:pPr>
-            <w:r>
-              <w:rPr>
-                <w:rFonts w:ascii="Calibri" w:eastAsia="Times New Roman" w:hAnsi="Calibri" w:cs="Times New Roman"/>
+                <w:rFonts w:ascii="Times New Roman" w:eastAsia="Times New Roman" w:hAnsi="Times New Roman" w:cs="Times New Roman"/>
+                <w:color w:val="000000"/>
+              </w:rPr>
+            </w:pPr>
+            <w:r>
+              <w:rPr>
+                <w:rFonts w:ascii="Times New Roman" w:eastAsia="Times New Roman" w:hAnsi="Times New Roman" w:cs="Times New Roman"/>
                 <w:color w:val="000000"/>
               </w:rPr>
               <w:t>0.0991</w:t>
@@ -3871,13 +3883,13 @@
               <w:spacing w:after="0" w:line="240" w:lineRule="auto"/>
               <w:jc w:val="right"/>
               <w:rPr>
-                <w:rFonts w:ascii="Calibri" w:eastAsia="Times New Roman" w:hAnsi="Calibri" w:cs="Times New Roman"/>
-                <w:color w:val="000000"/>
-              </w:rPr>
-            </w:pPr>
-            <w:r>
-              <w:rPr>
-                <w:rFonts w:ascii="Calibri" w:eastAsia="Times New Roman" w:hAnsi="Calibri" w:cs="Times New Roman"/>
+                <w:rFonts w:ascii="Times New Roman" w:eastAsia="Times New Roman" w:hAnsi="Times New Roman" w:cs="Times New Roman"/>
+                <w:color w:val="000000"/>
+              </w:rPr>
+            </w:pPr>
+            <w:r>
+              <w:rPr>
+                <w:rFonts w:ascii="Times New Roman" w:eastAsia="Times New Roman" w:hAnsi="Times New Roman" w:cs="Times New Roman"/>
                 <w:color w:val="000000"/>
               </w:rPr>
               <w:t>0.0330</w:t>
@@ -3908,13 +3920,13 @@
               <w:spacing w:after="0" w:line="240" w:lineRule="auto"/>
               <w:jc w:val="right"/>
               <w:rPr>
-                <w:rFonts w:ascii="Calibri" w:eastAsia="Times New Roman" w:hAnsi="Calibri" w:cs="Times New Roman"/>
-                <w:color w:val="000000"/>
-              </w:rPr>
-            </w:pPr>
-            <w:r>
-              <w:rPr>
-                <w:rFonts w:ascii="Calibri" w:eastAsia="Times New Roman" w:hAnsi="Calibri" w:cs="Times New Roman"/>
+                <w:rFonts w:ascii="Times New Roman" w:eastAsia="Times New Roman" w:hAnsi="Times New Roman" w:cs="Times New Roman"/>
+                <w:color w:val="000000"/>
+              </w:rPr>
+            </w:pPr>
+            <w:r>
+              <w:rPr>
+                <w:rFonts w:ascii="Times New Roman" w:eastAsia="Times New Roman" w:hAnsi="Times New Roman" w:cs="Times New Roman"/>
                 <w:color w:val="000000"/>
               </w:rPr>
               <w:t>7</w:t>
@@ -3940,13 +3952,13 @@
               <w:spacing w:after="0" w:line="240" w:lineRule="auto"/>
               <w:jc w:val="right"/>
               <w:rPr>
-                <w:rFonts w:ascii="Calibri" w:eastAsia="Times New Roman" w:hAnsi="Calibri" w:cs="Times New Roman"/>
-                <w:color w:val="000000"/>
-              </w:rPr>
-            </w:pPr>
-            <w:r>
-              <w:rPr>
-                <w:rFonts w:ascii="Calibri" w:eastAsia="Times New Roman" w:hAnsi="Calibri" w:cs="Times New Roman"/>
+                <w:rFonts w:ascii="Times New Roman" w:eastAsia="Times New Roman" w:hAnsi="Times New Roman" w:cs="Times New Roman"/>
+                <w:color w:val="000000"/>
+              </w:rPr>
+            </w:pPr>
+            <w:r>
+              <w:rPr>
+                <w:rFonts w:ascii="Times New Roman" w:eastAsia="Times New Roman" w:hAnsi="Times New Roman" w:cs="Times New Roman"/>
                 <w:color w:val="000000"/>
               </w:rPr>
               <w:t>625</w:t>
@@ -3972,13 +3984,13 @@
               <w:spacing w:after="0" w:line="240" w:lineRule="auto"/>
               <w:jc w:val="right"/>
               <w:rPr>
-                <w:rFonts w:ascii="Calibri" w:eastAsia="Times New Roman" w:hAnsi="Calibri" w:cs="Times New Roman"/>
-                <w:color w:val="000000"/>
-              </w:rPr>
-            </w:pPr>
-            <w:r>
-              <w:rPr>
-                <w:rFonts w:ascii="Calibri" w:eastAsia="Times New Roman" w:hAnsi="Calibri" w:cs="Times New Roman"/>
+                <w:rFonts w:ascii="Times New Roman" w:eastAsia="Times New Roman" w:hAnsi="Times New Roman" w:cs="Times New Roman"/>
+                <w:color w:val="000000"/>
+              </w:rPr>
+            </w:pPr>
+            <w:r>
+              <w:rPr>
+                <w:rFonts w:ascii="Times New Roman" w:eastAsia="Times New Roman" w:hAnsi="Times New Roman" w:cs="Times New Roman"/>
                 <w:color w:val="000000"/>
               </w:rPr>
               <w:t>1</w:t>
@@ -4004,13 +4016,13 @@
               <w:spacing w:after="0" w:line="240" w:lineRule="auto"/>
               <w:jc w:val="right"/>
               <w:rPr>
-                <w:rFonts w:ascii="Calibri" w:eastAsia="Times New Roman" w:hAnsi="Calibri" w:cs="Times New Roman"/>
-                <w:color w:val="000000"/>
-              </w:rPr>
-            </w:pPr>
-            <w:r>
-              <w:rPr>
-                <w:rFonts w:ascii="Calibri" w:eastAsia="Times New Roman" w:hAnsi="Calibri" w:cs="Times New Roman"/>
+                <w:rFonts w:ascii="Times New Roman" w:eastAsia="Times New Roman" w:hAnsi="Times New Roman" w:cs="Times New Roman"/>
+                <w:color w:val="000000"/>
+              </w:rPr>
+            </w:pPr>
+            <w:r>
+              <w:rPr>
+                <w:rFonts w:ascii="Times New Roman" w:eastAsia="Times New Roman" w:hAnsi="Times New Roman" w:cs="Times New Roman"/>
                 <w:color w:val="000000"/>
               </w:rPr>
               <w:t>0.1</w:t>
@@ -4036,13 +4048,13 @@
               <w:spacing w:after="0" w:line="240" w:lineRule="auto"/>
               <w:jc w:val="right"/>
               <w:rPr>
-                <w:rFonts w:ascii="Calibri" w:eastAsia="Times New Roman" w:hAnsi="Calibri" w:cs="Times New Roman"/>
-                <w:color w:val="000000"/>
-              </w:rPr>
-            </w:pPr>
-            <w:r>
-              <w:rPr>
-                <w:rFonts w:ascii="Calibri" w:eastAsia="Times New Roman" w:hAnsi="Calibri" w:cs="Times New Roman"/>
+                <w:rFonts w:ascii="Times New Roman" w:eastAsia="Times New Roman" w:hAnsi="Times New Roman" w:cs="Times New Roman"/>
+                <w:color w:val="000000"/>
+              </w:rPr>
+            </w:pPr>
+            <w:r>
+              <w:rPr>
+                <w:rFonts w:ascii="Times New Roman" w:eastAsia="Times New Roman" w:hAnsi="Times New Roman" w:cs="Times New Roman"/>
                 <w:color w:val="000000"/>
               </w:rPr>
               <w:t>0.015625</w:t>
@@ -4068,13 +4080,13 @@
               <w:spacing w:after="0" w:line="240" w:lineRule="auto"/>
               <w:jc w:val="right"/>
               <w:rPr>
-                <w:rFonts w:ascii="Calibri" w:eastAsia="Times New Roman" w:hAnsi="Calibri" w:cs="Times New Roman"/>
-                <w:color w:val="000000"/>
-              </w:rPr>
-            </w:pPr>
-            <w:r>
-              <w:rPr>
-                <w:rFonts w:ascii="Calibri" w:eastAsia="Times New Roman" w:hAnsi="Calibri" w:cs="Times New Roman"/>
+                <w:rFonts w:ascii="Times New Roman" w:eastAsia="Times New Roman" w:hAnsi="Times New Roman" w:cs="Times New Roman"/>
+                <w:color w:val="000000"/>
+              </w:rPr>
+            </w:pPr>
+            <w:r>
+              <w:rPr>
+                <w:rFonts w:ascii="Times New Roman" w:eastAsia="Times New Roman" w:hAnsi="Times New Roman" w:cs="Times New Roman"/>
                 <w:color w:val="000000"/>
               </w:rPr>
               <w:t>0.0089</w:t>
@@ -4100,13 +4112,13 @@
               <w:spacing w:after="0" w:line="240" w:lineRule="auto"/>
               <w:jc w:val="right"/>
               <w:rPr>
-                <w:rFonts w:ascii="Calibri" w:eastAsia="Times New Roman" w:hAnsi="Calibri" w:cs="Times New Roman"/>
-                <w:color w:val="000000"/>
-              </w:rPr>
-            </w:pPr>
-            <w:r>
-              <w:rPr>
-                <w:rFonts w:ascii="Calibri" w:eastAsia="Times New Roman" w:hAnsi="Calibri" w:cs="Times New Roman"/>
+                <w:rFonts w:ascii="Times New Roman" w:eastAsia="Times New Roman" w:hAnsi="Times New Roman" w:cs="Times New Roman"/>
+                <w:color w:val="000000"/>
+              </w:rPr>
+            </w:pPr>
+            <w:r>
+              <w:rPr>
+                <w:rFonts w:ascii="Times New Roman" w:eastAsia="Times New Roman" w:hAnsi="Times New Roman" w:cs="Times New Roman"/>
                 <w:color w:val="000000"/>
               </w:rPr>
               <w:t>0.0051</w:t>
@@ -4137,13 +4149,13 @@
               <w:spacing w:after="0" w:line="240" w:lineRule="auto"/>
               <w:jc w:val="right"/>
               <w:rPr>
-                <w:rFonts w:ascii="Calibri" w:eastAsia="Times New Roman" w:hAnsi="Calibri" w:cs="Times New Roman"/>
-                <w:color w:val="000000"/>
-              </w:rPr>
-            </w:pPr>
-            <w:r>
-              <w:rPr>
-                <w:rFonts w:ascii="Calibri" w:eastAsia="Times New Roman" w:hAnsi="Calibri" w:cs="Times New Roman"/>
+                <w:rFonts w:ascii="Times New Roman" w:eastAsia="Times New Roman" w:hAnsi="Times New Roman" w:cs="Times New Roman"/>
+                <w:color w:val="000000"/>
+              </w:rPr>
+            </w:pPr>
+            <w:r>
+              <w:rPr>
+                <w:rFonts w:ascii="Times New Roman" w:eastAsia="Times New Roman" w:hAnsi="Times New Roman" w:cs="Times New Roman"/>
                 <w:color w:val="000000"/>
               </w:rPr>
               <w:t>8</w:t>
@@ -4169,13 +4181,13 @@
               <w:spacing w:after="0" w:line="240" w:lineRule="auto"/>
               <w:jc w:val="right"/>
               <w:rPr>
-                <w:rFonts w:ascii="Calibri" w:eastAsia="Times New Roman" w:hAnsi="Calibri" w:cs="Times New Roman"/>
-                <w:color w:val="000000"/>
-              </w:rPr>
-            </w:pPr>
-            <w:r>
-              <w:rPr>
-                <w:rFonts w:ascii="Calibri" w:eastAsia="Times New Roman" w:hAnsi="Calibri" w:cs="Times New Roman"/>
+                <w:rFonts w:ascii="Times New Roman" w:eastAsia="Times New Roman" w:hAnsi="Times New Roman" w:cs="Times New Roman"/>
+                <w:color w:val="000000"/>
+              </w:rPr>
+            </w:pPr>
+            <w:r>
+              <w:rPr>
+                <w:rFonts w:ascii="Times New Roman" w:eastAsia="Times New Roman" w:hAnsi="Times New Roman" w:cs="Times New Roman"/>
                 <w:color w:val="000000"/>
               </w:rPr>
               <w:t>1286</w:t>
@@ -4201,13 +4213,13 @@
               <w:spacing w:after="0" w:line="240" w:lineRule="auto"/>
               <w:jc w:val="right"/>
               <w:rPr>
-                <w:rFonts w:ascii="Calibri" w:eastAsia="Times New Roman" w:hAnsi="Calibri" w:cs="Times New Roman"/>
-                <w:color w:val="000000"/>
-              </w:rPr>
-            </w:pPr>
-            <w:r>
-              <w:rPr>
-                <w:rFonts w:ascii="Calibri" w:eastAsia="Times New Roman" w:hAnsi="Calibri" w:cs="Times New Roman"/>
+                <w:rFonts w:ascii="Times New Roman" w:eastAsia="Times New Roman" w:hAnsi="Times New Roman" w:cs="Times New Roman"/>
+                <w:color w:val="000000"/>
+              </w:rPr>
+            </w:pPr>
+            <w:r>
+              <w:rPr>
+                <w:rFonts w:ascii="Times New Roman" w:eastAsia="Times New Roman" w:hAnsi="Times New Roman" w:cs="Times New Roman"/>
                 <w:color w:val="000000"/>
               </w:rPr>
               <w:t>1</w:t>
@@ -4233,13 +4245,13 @@
               <w:spacing w:after="0" w:line="240" w:lineRule="auto"/>
               <w:jc w:val="right"/>
               <w:rPr>
-                <w:rFonts w:ascii="Calibri" w:eastAsia="Times New Roman" w:hAnsi="Calibri" w:cs="Times New Roman"/>
-                <w:color w:val="000000"/>
-              </w:rPr>
-            </w:pPr>
-            <w:r>
-              <w:rPr>
-                <w:rFonts w:ascii="Calibri" w:eastAsia="Times New Roman" w:hAnsi="Calibri" w:cs="Times New Roman"/>
+                <w:rFonts w:ascii="Times New Roman" w:eastAsia="Times New Roman" w:hAnsi="Times New Roman" w:cs="Times New Roman"/>
+                <w:color w:val="000000"/>
+              </w:rPr>
+            </w:pPr>
+            <w:r>
+              <w:rPr>
+                <w:rFonts w:ascii="Times New Roman" w:eastAsia="Times New Roman" w:hAnsi="Times New Roman" w:cs="Times New Roman"/>
                 <w:color w:val="000000"/>
               </w:rPr>
               <w:t>1.3</w:t>
@@ -4265,13 +4277,13 @@
               <w:spacing w:after="0" w:line="240" w:lineRule="auto"/>
               <w:jc w:val="right"/>
               <w:rPr>
-                <w:rFonts w:ascii="Calibri" w:eastAsia="Times New Roman" w:hAnsi="Calibri" w:cs="Times New Roman"/>
-                <w:color w:val="000000"/>
-              </w:rPr>
-            </w:pPr>
-            <w:r>
-              <w:rPr>
-                <w:rFonts w:ascii="Calibri" w:eastAsia="Times New Roman" w:hAnsi="Calibri" w:cs="Times New Roman"/>
+                <w:rFonts w:ascii="Times New Roman" w:eastAsia="Times New Roman" w:hAnsi="Times New Roman" w:cs="Times New Roman"/>
+                <w:color w:val="000000"/>
+              </w:rPr>
+            </w:pPr>
+            <w:r>
+              <w:rPr>
+                <w:rFonts w:ascii="Times New Roman" w:eastAsia="Times New Roman" w:hAnsi="Times New Roman" w:cs="Times New Roman"/>
                 <w:color w:val="000000"/>
               </w:rPr>
               <w:t>0.41795</w:t>
@@ -4297,13 +4309,13 @@
               <w:spacing w:after="0" w:line="240" w:lineRule="auto"/>
               <w:jc w:val="right"/>
               <w:rPr>
-                <w:rFonts w:ascii="Calibri" w:eastAsia="Times New Roman" w:hAnsi="Calibri" w:cs="Times New Roman"/>
-                <w:color w:val="000000"/>
-              </w:rPr>
-            </w:pPr>
-            <w:r>
-              <w:rPr>
-                <w:rFonts w:ascii="Calibri" w:eastAsia="Times New Roman" w:hAnsi="Calibri" w:cs="Times New Roman"/>
+                <w:rFonts w:ascii="Times New Roman" w:eastAsia="Times New Roman" w:hAnsi="Times New Roman" w:cs="Times New Roman"/>
+                <w:color w:val="000000"/>
+              </w:rPr>
+            </w:pPr>
+            <w:r>
+              <w:rPr>
+                <w:rFonts w:ascii="Times New Roman" w:eastAsia="Times New Roman" w:hAnsi="Times New Roman" w:cs="Times New Roman"/>
                 <w:color w:val="000000"/>
               </w:rPr>
               <w:t>0.0432</w:t>
@@ -4329,13 +4341,13 @@
               <w:spacing w:after="0" w:line="240" w:lineRule="auto"/>
               <w:jc w:val="right"/>
               <w:rPr>
-                <w:rFonts w:ascii="Calibri" w:eastAsia="Times New Roman" w:hAnsi="Calibri" w:cs="Times New Roman"/>
-                <w:color w:val="000000"/>
-              </w:rPr>
-            </w:pPr>
-            <w:r>
-              <w:rPr>
-                <w:rFonts w:ascii="Calibri" w:eastAsia="Times New Roman" w:hAnsi="Calibri" w:cs="Times New Roman"/>
+                <w:rFonts w:ascii="Times New Roman" w:eastAsia="Times New Roman" w:hAnsi="Times New Roman" w:cs="Times New Roman"/>
+                <w:color w:val="000000"/>
+              </w:rPr>
+            </w:pPr>
+            <w:r>
+              <w:rPr>
+                <w:rFonts w:ascii="Times New Roman" w:eastAsia="Times New Roman" w:hAnsi="Times New Roman" w:cs="Times New Roman"/>
                 <w:color w:val="000000"/>
               </w:rPr>
               <w:t>0.0203</w:t>
@@ -4366,13 +4378,13 @@
               <w:spacing w:after="0" w:line="240" w:lineRule="auto"/>
               <w:jc w:val="right"/>
               <w:rPr>
-                <w:rFonts w:ascii="Calibri" w:eastAsia="Times New Roman" w:hAnsi="Calibri" w:cs="Times New Roman"/>
-                <w:color w:val="000000"/>
-              </w:rPr>
-            </w:pPr>
-            <w:r>
-              <w:rPr>
-                <w:rFonts w:ascii="Calibri" w:eastAsia="Times New Roman" w:hAnsi="Calibri" w:cs="Times New Roman"/>
+                <w:rFonts w:ascii="Times New Roman" w:eastAsia="Times New Roman" w:hAnsi="Times New Roman" w:cs="Times New Roman"/>
+                <w:color w:val="000000"/>
+              </w:rPr>
+            </w:pPr>
+            <w:r>
+              <w:rPr>
+                <w:rFonts w:ascii="Times New Roman" w:eastAsia="Times New Roman" w:hAnsi="Times New Roman" w:cs="Times New Roman"/>
                 <w:color w:val="000000"/>
               </w:rPr>
               <w:t>9</w:t>
@@ -4398,13 +4410,13 @@
               <w:spacing w:after="0" w:line="240" w:lineRule="auto"/>
               <w:jc w:val="right"/>
               <w:rPr>
-                <w:rFonts w:ascii="Calibri" w:eastAsia="Times New Roman" w:hAnsi="Calibri" w:cs="Times New Roman"/>
-                <w:color w:val="000000"/>
-              </w:rPr>
-            </w:pPr>
-            <w:r>
-              <w:rPr>
-                <w:rFonts w:ascii="Calibri" w:eastAsia="Times New Roman" w:hAnsi="Calibri" w:cs="Times New Roman"/>
+                <w:rFonts w:ascii="Times New Roman" w:eastAsia="Times New Roman" w:hAnsi="Times New Roman" w:cs="Times New Roman"/>
+                <w:color w:val="000000"/>
+              </w:rPr>
+            </w:pPr>
+            <w:r>
+              <w:rPr>
+                <w:rFonts w:ascii="Times New Roman" w:eastAsia="Times New Roman" w:hAnsi="Times New Roman" w:cs="Times New Roman"/>
                 <w:color w:val="000000"/>
               </w:rPr>
               <w:t>1812</w:t>
@@ -4430,13 +4442,13 @@
               <w:spacing w:after="0" w:line="240" w:lineRule="auto"/>
               <w:jc w:val="right"/>
               <w:rPr>
-                <w:rFonts w:ascii="Calibri" w:eastAsia="Times New Roman" w:hAnsi="Calibri" w:cs="Times New Roman"/>
-                <w:color w:val="000000"/>
-              </w:rPr>
-            </w:pPr>
-            <w:r>
-              <w:rPr>
-                <w:rFonts w:ascii="Calibri" w:eastAsia="Times New Roman" w:hAnsi="Calibri" w:cs="Times New Roman"/>
+                <w:rFonts w:ascii="Times New Roman" w:eastAsia="Times New Roman" w:hAnsi="Times New Roman" w:cs="Times New Roman"/>
+                <w:color w:val="000000"/>
+              </w:rPr>
+            </w:pPr>
+            <w:r>
+              <w:rPr>
+                <w:rFonts w:ascii="Times New Roman" w:eastAsia="Times New Roman" w:hAnsi="Times New Roman" w:cs="Times New Roman"/>
                 <w:color w:val="000000"/>
               </w:rPr>
               <w:t>1</w:t>
@@ -4462,13 +4474,13 @@
               <w:spacing w:after="0" w:line="240" w:lineRule="auto"/>
               <w:jc w:val="right"/>
               <w:rPr>
-                <w:rFonts w:ascii="Calibri" w:eastAsia="Times New Roman" w:hAnsi="Calibri" w:cs="Times New Roman"/>
-                <w:color w:val="000000"/>
-              </w:rPr>
-            </w:pPr>
-            <w:r>
-              <w:rPr>
-                <w:rFonts w:ascii="Calibri" w:eastAsia="Times New Roman" w:hAnsi="Calibri" w:cs="Times New Roman"/>
+                <w:rFonts w:ascii="Times New Roman" w:eastAsia="Times New Roman" w:hAnsi="Times New Roman" w:cs="Times New Roman"/>
+                <w:color w:val="000000"/>
+              </w:rPr>
+            </w:pPr>
+            <w:r>
+              <w:rPr>
+                <w:rFonts w:ascii="Times New Roman" w:eastAsia="Times New Roman" w:hAnsi="Times New Roman" w:cs="Times New Roman"/>
                 <w:color w:val="000000"/>
               </w:rPr>
               <w:t>2.5</w:t>
@@ -4494,13 +4506,13 @@
               <w:spacing w:after="0" w:line="240" w:lineRule="auto"/>
               <w:jc w:val="right"/>
               <w:rPr>
-                <w:rFonts w:ascii="Calibri" w:eastAsia="Times New Roman" w:hAnsi="Calibri" w:cs="Times New Roman"/>
-                <w:color w:val="000000"/>
-              </w:rPr>
-            </w:pPr>
-            <w:r>
-              <w:rPr>
-                <w:rFonts w:ascii="Calibri" w:eastAsia="Times New Roman" w:hAnsi="Calibri" w:cs="Times New Roman"/>
+                <w:rFonts w:ascii="Times New Roman" w:eastAsia="Times New Roman" w:hAnsi="Times New Roman" w:cs="Times New Roman"/>
+                <w:color w:val="000000"/>
+              </w:rPr>
+            </w:pPr>
+            <w:r>
+              <w:rPr>
+                <w:rFonts w:ascii="Times New Roman" w:eastAsia="Times New Roman" w:hAnsi="Times New Roman" w:cs="Times New Roman"/>
                 <w:color w:val="000000"/>
               </w:rPr>
               <w:t>1.1325</w:t>
@@ -4526,13 +4538,13 @@
               <w:spacing w:after="0" w:line="240" w:lineRule="auto"/>
               <w:jc w:val="right"/>
               <w:rPr>
-                <w:rFonts w:ascii="Calibri" w:eastAsia="Times New Roman" w:hAnsi="Calibri" w:cs="Times New Roman"/>
-                <w:color w:val="000000"/>
-              </w:rPr>
-            </w:pPr>
-            <w:r>
-              <w:rPr>
-                <w:rFonts w:ascii="Calibri" w:eastAsia="Times New Roman" w:hAnsi="Calibri" w:cs="Times New Roman"/>
+                <w:rFonts w:ascii="Times New Roman" w:eastAsia="Times New Roman" w:hAnsi="Times New Roman" w:cs="Times New Roman"/>
+                <w:color w:val="000000"/>
+              </w:rPr>
+            </w:pPr>
+            <w:r>
+              <w:rPr>
+                <w:rFonts w:ascii="Times New Roman" w:eastAsia="Times New Roman" w:hAnsi="Times New Roman" w:cs="Times New Roman"/>
                 <w:color w:val="000000"/>
               </w:rPr>
               <w:t>0.0914</w:t>
@@ -4558,13 +4570,13 @@
               <w:spacing w:after="0" w:line="240" w:lineRule="auto"/>
               <w:jc w:val="right"/>
               <w:rPr>
-                <w:rFonts w:ascii="Calibri" w:eastAsia="Times New Roman" w:hAnsi="Calibri" w:cs="Times New Roman"/>
-                <w:color w:val="000000"/>
-              </w:rPr>
-            </w:pPr>
-            <w:r>
-              <w:rPr>
-                <w:rFonts w:ascii="Calibri" w:eastAsia="Times New Roman" w:hAnsi="Calibri" w:cs="Times New Roman"/>
+                <w:rFonts w:ascii="Times New Roman" w:eastAsia="Times New Roman" w:hAnsi="Times New Roman" w:cs="Times New Roman"/>
+                <w:color w:val="000000"/>
+              </w:rPr>
+            </w:pPr>
+            <w:r>
+              <w:rPr>
+                <w:rFonts w:ascii="Times New Roman" w:eastAsia="Times New Roman" w:hAnsi="Times New Roman" w:cs="Times New Roman"/>
                 <w:color w:val="000000"/>
               </w:rPr>
               <w:t>0.0419</w:t>
@@ -4585,7 +4597,3199 @@
     </w:p>
     <w:p>
       <w:pPr>
-        <w:spacing w:after="120"/>
+        <w:spacing w:after="0"/>
+        <w:jc w:val="center"/>
+        <w:rPr>
+          <w:rFonts w:ascii="Times New Roman" w:eastAsiaTheme="minorEastAsia" w:hAnsi="Times New Roman" w:cs="Times New Roman"/>
+          <w:b/>
+        </w:rPr>
+      </w:pPr>
+      <w:proofErr w:type="gramStart"/>
+      <w:r>
+        <w:rPr>
+          <w:rFonts w:ascii="Times New Roman" w:eastAsiaTheme="minorEastAsia" w:hAnsi="Times New Roman" w:cs="Times New Roman"/>
+          <w:b/>
+        </w:rPr>
+        <w:t xml:space="preserve">Table </w:t>
+      </w:r>
+      <w:r>
+        <w:rPr>
+          <w:rFonts w:ascii="Times New Roman" w:eastAsiaTheme="minorEastAsia" w:hAnsi="Times New Roman" w:cs="Times New Roman"/>
+          <w:b/>
+        </w:rPr>
+        <w:t>4-2</w:t>
+      </w:r>
+      <w:r>
+        <w:rPr>
+          <w:rFonts w:ascii="Times New Roman" w:eastAsiaTheme="minorEastAsia" w:hAnsi="Times New Roman" w:cs="Times New Roman"/>
+          <w:b/>
+        </w:rPr>
+        <w:t>.</w:t>
+      </w:r>
+      <w:proofErr w:type="gramEnd"/>
+      <w:r>
+        <w:rPr>
+          <w:rFonts w:ascii="Times New Roman" w:eastAsiaTheme="minorEastAsia" w:hAnsi="Times New Roman" w:cs="Times New Roman"/>
+          <w:b/>
+        </w:rPr>
+        <w:t xml:space="preserve"> </w:t>
+      </w:r>
+      <w:r>
+        <w:rPr>
+          <w:rFonts w:ascii="Times New Roman" w:eastAsiaTheme="minorEastAsia" w:hAnsi="Times New Roman" w:cs="Times New Roman"/>
+          <w:b/>
+        </w:rPr>
+        <w:t>Room Pressure and Temperature, Density, Kinematic Viscosity, and Airflow Parameters</w:t>
+      </w:r>
+    </w:p>
+    <w:tbl>
+      <w:tblPr>
+        <w:tblW w:w="5013" w:type="dxa"/>
+        <w:tblInd w:w="2718" w:type="dxa"/>
+        <w:tblLook w:val="04A0" w:firstRow="1" w:lastRow="0" w:firstColumn="1" w:lastColumn="0" w:noHBand="0" w:noVBand="1"/>
+      </w:tblPr>
+      <w:tblGrid>
+        <w:gridCol w:w="2700"/>
+        <w:gridCol w:w="2313"/>
+      </w:tblGrid>
+      <w:tr>
+        <w:trPr>
+          <w:trHeight w:val="300"/>
+        </w:trPr>
+        <w:tc>
+          <w:tcPr>
+            <w:tcW w:w="2700" w:type="dxa"/>
+            <w:tcBorders>
+              <w:top w:val="single" w:sz="4" w:space="0" w:color="auto"/>
+              <w:left w:val="single" w:sz="4" w:space="0" w:color="auto"/>
+              <w:bottom w:val="single" w:sz="4" w:space="0" w:color="auto"/>
+              <w:right w:val="single" w:sz="4" w:space="0" w:color="auto"/>
+            </w:tcBorders>
+            <w:shd w:val="clear" w:color="000000" w:fill="16365C"/>
+            <w:noWrap/>
+            <w:vAlign w:val="bottom"/>
+            <w:hideMark/>
+          </w:tcPr>
+          <w:p>
+            <w:pPr>
+              <w:spacing w:after="0" w:line="240" w:lineRule="auto"/>
+              <w:rPr>
+                <w:rFonts w:ascii="Times New Roman" w:eastAsia="Times New Roman" w:hAnsi="Times New Roman" w:cs="Times New Roman"/>
+                <w:b/>
+                <w:bCs/>
+                <w:color w:val="FFFFFF"/>
+              </w:rPr>
+            </w:pPr>
+            <w:r>
+              <w:rPr>
+                <w:rFonts w:ascii="Times New Roman" w:eastAsia="Times New Roman" w:hAnsi="Times New Roman" w:cs="Times New Roman"/>
+                <w:b/>
+                <w:bCs/>
+                <w:color w:val="FFFFFF"/>
+              </w:rPr>
+              <w:t>Temp (K)</w:t>
+            </w:r>
+          </w:p>
+        </w:tc>
+        <w:tc>
+          <w:tcPr>
+            <w:tcW w:w="2313" w:type="dxa"/>
+            <w:tcBorders>
+              <w:top w:val="single" w:sz="4" w:space="0" w:color="auto"/>
+              <w:left w:val="nil"/>
+              <w:bottom w:val="single" w:sz="4" w:space="0" w:color="auto"/>
+              <w:right w:val="single" w:sz="4" w:space="0" w:color="auto"/>
+            </w:tcBorders>
+            <w:shd w:val="clear" w:color="auto" w:fill="auto"/>
+            <w:noWrap/>
+            <w:vAlign w:val="bottom"/>
+            <w:hideMark/>
+          </w:tcPr>
+          <w:p>
+            <w:pPr>
+              <w:spacing w:after="0" w:line="240" w:lineRule="auto"/>
+              <w:jc w:val="right"/>
+              <w:rPr>
+                <w:rFonts w:ascii="Times New Roman" w:eastAsia="Times New Roman" w:hAnsi="Times New Roman" w:cs="Times New Roman"/>
+                <w:color w:val="000000"/>
+              </w:rPr>
+            </w:pPr>
+            <w:bookmarkStart w:id="0" w:name="RANGE!L2"/>
+            <w:r>
+              <w:rPr>
+                <w:rFonts w:ascii="Times New Roman" w:eastAsia="Times New Roman" w:hAnsi="Times New Roman" w:cs="Times New Roman"/>
+                <w:color w:val="000000"/>
+              </w:rPr>
+              <w:t>294.1</w:t>
+            </w:r>
+            <w:bookmarkEnd w:id="0"/>
+          </w:p>
+        </w:tc>
+      </w:tr>
+      <w:tr>
+        <w:trPr>
+          <w:trHeight w:val="300"/>
+        </w:trPr>
+        <w:tc>
+          <w:tcPr>
+            <w:tcW w:w="2700" w:type="dxa"/>
+            <w:tcBorders>
+              <w:top w:val="nil"/>
+              <w:left w:val="single" w:sz="4" w:space="0" w:color="auto"/>
+              <w:bottom w:val="single" w:sz="4" w:space="0" w:color="auto"/>
+              <w:right w:val="single" w:sz="4" w:space="0" w:color="auto"/>
+            </w:tcBorders>
+            <w:shd w:val="clear" w:color="000000" w:fill="16365C"/>
+            <w:noWrap/>
+            <w:vAlign w:val="bottom"/>
+            <w:hideMark/>
+          </w:tcPr>
+          <w:p>
+            <w:pPr>
+              <w:spacing w:after="0" w:line="240" w:lineRule="auto"/>
+              <w:rPr>
+                <w:rFonts w:ascii="Times New Roman" w:eastAsia="Times New Roman" w:hAnsi="Times New Roman" w:cs="Times New Roman"/>
+                <w:b/>
+                <w:bCs/>
+                <w:color w:val="FFFFFF"/>
+              </w:rPr>
+            </w:pPr>
+            <w:r>
+              <w:rPr>
+                <w:rFonts w:ascii="Times New Roman" w:eastAsia="Times New Roman" w:hAnsi="Times New Roman" w:cs="Times New Roman"/>
+                <w:b/>
+                <w:bCs/>
+                <w:color w:val="FFFFFF"/>
+              </w:rPr>
+              <w:t>Static Pressure (Pa)</w:t>
+            </w:r>
+          </w:p>
+        </w:tc>
+        <w:tc>
+          <w:tcPr>
+            <w:tcW w:w="2313" w:type="dxa"/>
+            <w:tcBorders>
+              <w:top w:val="nil"/>
+              <w:left w:val="nil"/>
+              <w:bottom w:val="single" w:sz="4" w:space="0" w:color="auto"/>
+              <w:right w:val="single" w:sz="4" w:space="0" w:color="auto"/>
+            </w:tcBorders>
+            <w:shd w:val="clear" w:color="auto" w:fill="auto"/>
+            <w:noWrap/>
+            <w:vAlign w:val="bottom"/>
+            <w:hideMark/>
+          </w:tcPr>
+          <w:p>
+            <w:pPr>
+              <w:spacing w:after="0" w:line="240" w:lineRule="auto"/>
+              <w:jc w:val="right"/>
+              <w:rPr>
+                <w:rFonts w:ascii="Times New Roman" w:eastAsia="Times New Roman" w:hAnsi="Times New Roman" w:cs="Times New Roman"/>
+                <w:color w:val="000000"/>
+              </w:rPr>
+            </w:pPr>
+            <w:bookmarkStart w:id="1" w:name="RANGE!L3"/>
+            <w:r>
+              <w:rPr>
+                <w:rFonts w:ascii="Times New Roman" w:eastAsia="Times New Roman" w:hAnsi="Times New Roman" w:cs="Times New Roman"/>
+                <w:color w:val="000000"/>
+              </w:rPr>
+              <w:t>100250</w:t>
+            </w:r>
+            <w:bookmarkEnd w:id="1"/>
+          </w:p>
+        </w:tc>
+      </w:tr>
+      <w:tr>
+        <w:trPr>
+          <w:trHeight w:val="300"/>
+        </w:trPr>
+        <w:tc>
+          <w:tcPr>
+            <w:tcW w:w="2700" w:type="dxa"/>
+            <w:tcBorders>
+              <w:top w:val="nil"/>
+              <w:left w:val="single" w:sz="4" w:space="0" w:color="auto"/>
+              <w:bottom w:val="single" w:sz="4" w:space="0" w:color="auto"/>
+              <w:right w:val="single" w:sz="4" w:space="0" w:color="auto"/>
+            </w:tcBorders>
+            <w:shd w:val="clear" w:color="000000" w:fill="16365C"/>
+            <w:noWrap/>
+            <w:vAlign w:val="bottom"/>
+            <w:hideMark/>
+          </w:tcPr>
+          <w:p>
+            <w:pPr>
+              <w:spacing w:after="0" w:line="240" w:lineRule="auto"/>
+              <w:rPr>
+                <w:rFonts w:ascii="Times New Roman" w:eastAsia="Times New Roman" w:hAnsi="Times New Roman" w:cs="Times New Roman"/>
+                <w:b/>
+                <w:bCs/>
+                <w:color w:val="FFFFFF"/>
+              </w:rPr>
+            </w:pPr>
+            <w:r>
+              <w:rPr>
+                <w:rFonts w:ascii="Times New Roman" w:eastAsia="Times New Roman" w:hAnsi="Times New Roman" w:cs="Times New Roman"/>
+                <w:b/>
+                <w:bCs/>
+                <w:color w:val="FFFFFF"/>
+              </w:rPr>
+              <w:t>Air Density (kg/m^3)</w:t>
+            </w:r>
+          </w:p>
+        </w:tc>
+        <w:tc>
+          <w:tcPr>
+            <w:tcW w:w="2313" w:type="dxa"/>
+            <w:tcBorders>
+              <w:top w:val="nil"/>
+              <w:left w:val="nil"/>
+              <w:bottom w:val="single" w:sz="4" w:space="0" w:color="auto"/>
+              <w:right w:val="single" w:sz="4" w:space="0" w:color="auto"/>
+            </w:tcBorders>
+            <w:shd w:val="clear" w:color="auto" w:fill="auto"/>
+            <w:noWrap/>
+            <w:vAlign w:val="bottom"/>
+            <w:hideMark/>
+          </w:tcPr>
+          <w:p>
+            <w:pPr>
+              <w:spacing w:after="0" w:line="240" w:lineRule="auto"/>
+              <w:jc w:val="right"/>
+              <w:rPr>
+                <w:rFonts w:ascii="Times New Roman" w:eastAsia="Times New Roman" w:hAnsi="Times New Roman" w:cs="Times New Roman"/>
+                <w:color w:val="000000"/>
+              </w:rPr>
+            </w:pPr>
+            <w:bookmarkStart w:id="2" w:name="RANGE!L4"/>
+            <w:r>
+              <w:rPr>
+                <w:rFonts w:ascii="Times New Roman" w:eastAsia="Times New Roman" w:hAnsi="Times New Roman" w:cs="Times New Roman"/>
+                <w:color w:val="000000"/>
+              </w:rPr>
+              <w:t>1.1877</w:t>
+            </w:r>
+            <w:bookmarkEnd w:id="2"/>
+          </w:p>
+        </w:tc>
+      </w:tr>
+      <w:tr>
+        <w:trPr>
+          <w:trHeight w:val="300"/>
+        </w:trPr>
+        <w:tc>
+          <w:tcPr>
+            <w:tcW w:w="2700" w:type="dxa"/>
+            <w:tcBorders>
+              <w:top w:val="nil"/>
+              <w:left w:val="single" w:sz="4" w:space="0" w:color="auto"/>
+              <w:bottom w:val="single" w:sz="4" w:space="0" w:color="auto"/>
+              <w:right w:val="single" w:sz="4" w:space="0" w:color="auto"/>
+            </w:tcBorders>
+            <w:shd w:val="clear" w:color="000000" w:fill="16365C"/>
+            <w:noWrap/>
+            <w:vAlign w:val="bottom"/>
+            <w:hideMark/>
+          </w:tcPr>
+          <w:p>
+            <w:pPr>
+              <w:spacing w:after="0" w:line="240" w:lineRule="auto"/>
+              <w:rPr>
+                <w:rFonts w:ascii="Times New Roman" w:eastAsia="Times New Roman" w:hAnsi="Times New Roman" w:cs="Times New Roman"/>
+                <w:b/>
+                <w:bCs/>
+                <w:color w:val="FFFFFF"/>
+              </w:rPr>
+            </w:pPr>
+            <w:r>
+              <w:rPr>
+                <w:rFonts w:ascii="Times New Roman" w:eastAsia="Times New Roman" w:hAnsi="Times New Roman" w:cs="Times New Roman"/>
+                <w:b/>
+                <w:bCs/>
+                <w:color w:val="FFFFFF"/>
+              </w:rPr>
+              <w:t>Water Density (kg/m^3)</w:t>
+            </w:r>
+          </w:p>
+        </w:tc>
+        <w:tc>
+          <w:tcPr>
+            <w:tcW w:w="2313" w:type="dxa"/>
+            <w:tcBorders>
+              <w:top w:val="nil"/>
+              <w:left w:val="nil"/>
+              <w:bottom w:val="single" w:sz="4" w:space="0" w:color="auto"/>
+              <w:right w:val="single" w:sz="4" w:space="0" w:color="auto"/>
+            </w:tcBorders>
+            <w:shd w:val="clear" w:color="auto" w:fill="auto"/>
+            <w:noWrap/>
+            <w:vAlign w:val="bottom"/>
+            <w:hideMark/>
+          </w:tcPr>
+          <w:p>
+            <w:pPr>
+              <w:spacing w:after="0" w:line="240" w:lineRule="auto"/>
+              <w:jc w:val="right"/>
+              <w:rPr>
+                <w:rFonts w:ascii="Times New Roman" w:eastAsia="Times New Roman" w:hAnsi="Times New Roman" w:cs="Times New Roman"/>
+                <w:color w:val="000000"/>
+              </w:rPr>
+            </w:pPr>
+            <w:bookmarkStart w:id="3" w:name="RANGE!L5"/>
+            <w:r>
+              <w:rPr>
+                <w:rFonts w:ascii="Times New Roman" w:eastAsia="Times New Roman" w:hAnsi="Times New Roman" w:cs="Times New Roman"/>
+                <w:color w:val="000000"/>
+              </w:rPr>
+              <w:t>1000</w:t>
+            </w:r>
+            <w:bookmarkEnd w:id="3"/>
+          </w:p>
+        </w:tc>
+      </w:tr>
+      <w:tr>
+        <w:trPr>
+          <w:trHeight w:val="300"/>
+        </w:trPr>
+        <w:tc>
+          <w:tcPr>
+            <w:tcW w:w="2700" w:type="dxa"/>
+            <w:tcBorders>
+              <w:top w:val="nil"/>
+              <w:left w:val="single" w:sz="4" w:space="0" w:color="auto"/>
+              <w:bottom w:val="single" w:sz="4" w:space="0" w:color="auto"/>
+              <w:right w:val="single" w:sz="4" w:space="0" w:color="auto"/>
+            </w:tcBorders>
+            <w:shd w:val="clear" w:color="000000" w:fill="16365C"/>
+            <w:noWrap/>
+            <w:vAlign w:val="bottom"/>
+            <w:hideMark/>
+          </w:tcPr>
+          <w:p>
+            <w:pPr>
+              <w:spacing w:after="0" w:line="240" w:lineRule="auto"/>
+              <w:rPr>
+                <w:rFonts w:ascii="Times New Roman" w:eastAsia="Times New Roman" w:hAnsi="Times New Roman" w:cs="Times New Roman"/>
+                <w:b/>
+                <w:bCs/>
+                <w:color w:val="FFFFFF"/>
+              </w:rPr>
+            </w:pPr>
+            <w:r>
+              <w:rPr>
+                <w:rFonts w:ascii="Times New Roman" w:eastAsia="Times New Roman" w:hAnsi="Times New Roman" w:cs="Times New Roman"/>
+                <w:b/>
+                <w:bCs/>
+                <w:color w:val="FFFFFF"/>
+              </w:rPr>
+              <w:t>μ (kg/m s)</w:t>
+            </w:r>
+          </w:p>
+        </w:tc>
+        <w:tc>
+          <w:tcPr>
+            <w:tcW w:w="2313" w:type="dxa"/>
+            <w:tcBorders>
+              <w:top w:val="nil"/>
+              <w:left w:val="nil"/>
+              <w:bottom w:val="single" w:sz="4" w:space="0" w:color="auto"/>
+              <w:right w:val="single" w:sz="4" w:space="0" w:color="auto"/>
+            </w:tcBorders>
+            <w:shd w:val="clear" w:color="auto" w:fill="auto"/>
+            <w:noWrap/>
+            <w:vAlign w:val="bottom"/>
+            <w:hideMark/>
+          </w:tcPr>
+          <w:p>
+            <w:pPr>
+              <w:spacing w:after="0" w:line="240" w:lineRule="auto"/>
+              <w:jc w:val="right"/>
+              <w:rPr>
+                <w:rFonts w:ascii="Times New Roman" w:eastAsia="Times New Roman" w:hAnsi="Times New Roman" w:cs="Times New Roman"/>
+                <w:color w:val="000000"/>
+              </w:rPr>
+            </w:pPr>
+            <w:bookmarkStart w:id="4" w:name="RANGE!L6"/>
+            <w:r>
+              <w:rPr>
+                <w:rFonts w:ascii="Times New Roman" w:eastAsia="Times New Roman" w:hAnsi="Times New Roman" w:cs="Times New Roman"/>
+                <w:color w:val="000000"/>
+              </w:rPr>
+              <w:t>0.00001983</w:t>
+            </w:r>
+            <w:bookmarkEnd w:id="4"/>
+          </w:p>
+        </w:tc>
+      </w:tr>
+      <w:tr>
+        <w:trPr>
+          <w:trHeight w:val="300"/>
+        </w:trPr>
+        <w:tc>
+          <w:tcPr>
+            <w:tcW w:w="2700" w:type="dxa"/>
+            <w:tcBorders>
+              <w:top w:val="nil"/>
+              <w:left w:val="single" w:sz="4" w:space="0" w:color="auto"/>
+              <w:bottom w:val="single" w:sz="4" w:space="0" w:color="auto"/>
+              <w:right w:val="single" w:sz="4" w:space="0" w:color="auto"/>
+            </w:tcBorders>
+            <w:shd w:val="clear" w:color="000000" w:fill="16365C"/>
+            <w:noWrap/>
+            <w:vAlign w:val="bottom"/>
+            <w:hideMark/>
+          </w:tcPr>
+          <w:p>
+            <w:pPr>
+              <w:spacing w:after="0" w:line="240" w:lineRule="auto"/>
+              <w:rPr>
+                <w:rFonts w:ascii="Times New Roman" w:eastAsia="Times New Roman" w:hAnsi="Times New Roman" w:cs="Times New Roman"/>
+                <w:b/>
+                <w:bCs/>
+                <w:color w:val="FFFFFF"/>
+              </w:rPr>
+            </w:pPr>
+            <w:r>
+              <w:rPr>
+                <w:rFonts w:ascii="Times New Roman" w:eastAsia="Times New Roman" w:hAnsi="Times New Roman" w:cs="Times New Roman"/>
+                <w:b/>
+                <w:bCs/>
+                <w:color w:val="FFFFFF"/>
+              </w:rPr>
+              <w:t>A2 (m^2)</w:t>
+            </w:r>
+          </w:p>
+        </w:tc>
+        <w:tc>
+          <w:tcPr>
+            <w:tcW w:w="2313" w:type="dxa"/>
+            <w:tcBorders>
+              <w:top w:val="nil"/>
+              <w:left w:val="nil"/>
+              <w:bottom w:val="single" w:sz="4" w:space="0" w:color="auto"/>
+              <w:right w:val="single" w:sz="4" w:space="0" w:color="auto"/>
+            </w:tcBorders>
+            <w:shd w:val="clear" w:color="auto" w:fill="auto"/>
+            <w:noWrap/>
+            <w:vAlign w:val="bottom"/>
+            <w:hideMark/>
+          </w:tcPr>
+          <w:p>
+            <w:pPr>
+              <w:spacing w:after="0" w:line="240" w:lineRule="auto"/>
+              <w:jc w:val="right"/>
+              <w:rPr>
+                <w:rFonts w:ascii="Times New Roman" w:eastAsia="Times New Roman" w:hAnsi="Times New Roman" w:cs="Times New Roman"/>
+                <w:color w:val="000000"/>
+              </w:rPr>
+            </w:pPr>
+            <w:bookmarkStart w:id="5" w:name="RANGE!L7"/>
+            <w:r>
+              <w:rPr>
+                <w:rFonts w:ascii="Times New Roman" w:eastAsia="Times New Roman" w:hAnsi="Times New Roman" w:cs="Times New Roman"/>
+                <w:color w:val="000000"/>
+              </w:rPr>
+              <w:t>0.041</w:t>
+            </w:r>
+            <w:bookmarkEnd w:id="5"/>
+          </w:p>
+        </w:tc>
+      </w:tr>
+      <w:tr>
+        <w:trPr>
+          <w:trHeight w:val="300"/>
+        </w:trPr>
+        <w:tc>
+          <w:tcPr>
+            <w:tcW w:w="2700" w:type="dxa"/>
+            <w:tcBorders>
+              <w:top w:val="nil"/>
+              <w:left w:val="single" w:sz="4" w:space="0" w:color="auto"/>
+              <w:bottom w:val="single" w:sz="4" w:space="0" w:color="auto"/>
+              <w:right w:val="single" w:sz="4" w:space="0" w:color="auto"/>
+            </w:tcBorders>
+            <w:shd w:val="clear" w:color="000000" w:fill="16365C"/>
+            <w:noWrap/>
+            <w:vAlign w:val="bottom"/>
+            <w:hideMark/>
+          </w:tcPr>
+          <w:p>
+            <w:pPr>
+              <w:spacing w:after="0" w:line="240" w:lineRule="auto"/>
+              <w:rPr>
+                <w:rFonts w:ascii="Times New Roman" w:eastAsia="Times New Roman" w:hAnsi="Times New Roman" w:cs="Times New Roman"/>
+                <w:b/>
+                <w:bCs/>
+                <w:color w:val="FFFFFF"/>
+              </w:rPr>
+            </w:pPr>
+            <w:r>
+              <w:rPr>
+                <w:rFonts w:ascii="Times New Roman" w:eastAsia="Times New Roman" w:hAnsi="Times New Roman" w:cs="Times New Roman"/>
+                <w:b/>
+                <w:bCs/>
+                <w:color w:val="FFFFFF"/>
+              </w:rPr>
+              <w:lastRenderedPageBreak/>
+              <w:t>β</w:t>
+            </w:r>
+          </w:p>
+        </w:tc>
+        <w:tc>
+          <w:tcPr>
+            <w:tcW w:w="2313" w:type="dxa"/>
+            <w:tcBorders>
+              <w:top w:val="nil"/>
+              <w:left w:val="nil"/>
+              <w:bottom w:val="single" w:sz="4" w:space="0" w:color="auto"/>
+              <w:right w:val="single" w:sz="4" w:space="0" w:color="auto"/>
+            </w:tcBorders>
+            <w:shd w:val="clear" w:color="auto" w:fill="auto"/>
+            <w:noWrap/>
+            <w:vAlign w:val="bottom"/>
+            <w:hideMark/>
+          </w:tcPr>
+          <w:p>
+            <w:pPr>
+              <w:spacing w:after="0" w:line="240" w:lineRule="auto"/>
+              <w:jc w:val="right"/>
+              <w:rPr>
+                <w:rFonts w:ascii="Times New Roman" w:eastAsia="Times New Roman" w:hAnsi="Times New Roman" w:cs="Times New Roman"/>
+                <w:color w:val="000000"/>
+              </w:rPr>
+            </w:pPr>
+            <w:bookmarkStart w:id="6" w:name="RANGE!L8"/>
+            <w:r>
+              <w:rPr>
+                <w:rFonts w:ascii="Times New Roman" w:eastAsia="Times New Roman" w:hAnsi="Times New Roman" w:cs="Times New Roman"/>
+                <w:color w:val="000000"/>
+              </w:rPr>
+              <w:t>0.5</w:t>
+            </w:r>
+            <w:bookmarkEnd w:id="6"/>
+          </w:p>
+        </w:tc>
+      </w:tr>
+      <w:tr>
+        <w:trPr>
+          <w:trHeight w:val="300"/>
+        </w:trPr>
+        <w:tc>
+          <w:tcPr>
+            <w:tcW w:w="2700" w:type="dxa"/>
+            <w:tcBorders>
+              <w:top w:val="nil"/>
+              <w:left w:val="single" w:sz="4" w:space="0" w:color="auto"/>
+              <w:bottom w:val="single" w:sz="4" w:space="0" w:color="auto"/>
+              <w:right w:val="single" w:sz="4" w:space="0" w:color="auto"/>
+            </w:tcBorders>
+            <w:shd w:val="clear" w:color="000000" w:fill="16365C"/>
+            <w:noWrap/>
+            <w:vAlign w:val="bottom"/>
+            <w:hideMark/>
+          </w:tcPr>
+          <w:p>
+            <w:pPr>
+              <w:spacing w:after="0" w:line="240" w:lineRule="auto"/>
+              <w:rPr>
+                <w:rFonts w:ascii="Times New Roman" w:eastAsia="Times New Roman" w:hAnsi="Times New Roman" w:cs="Times New Roman"/>
+                <w:b/>
+                <w:bCs/>
+                <w:color w:val="FFFFFF"/>
+              </w:rPr>
+            </w:pPr>
+            <w:r>
+              <w:rPr>
+                <w:rFonts w:ascii="Times New Roman" w:eastAsia="Times New Roman" w:hAnsi="Times New Roman" w:cs="Times New Roman"/>
+                <w:b/>
+                <w:bCs/>
+                <w:color w:val="FFFFFF"/>
+              </w:rPr>
+              <w:t>Re</w:t>
+            </w:r>
+            <w:r>
+              <w:rPr>
+                <w:rFonts w:ascii="Times New Roman" w:eastAsia="Times New Roman" w:hAnsi="Times New Roman" w:cs="Times New Roman"/>
+                <w:b/>
+                <w:bCs/>
+                <w:color w:val="FFFFFF"/>
+              </w:rPr>
+              <w:t xml:space="preserve"> (N~600)</w:t>
+            </w:r>
+          </w:p>
+        </w:tc>
+        <w:tc>
+          <w:tcPr>
+            <w:tcW w:w="2313" w:type="dxa"/>
+            <w:tcBorders>
+              <w:top w:val="nil"/>
+              <w:left w:val="nil"/>
+              <w:bottom w:val="single" w:sz="4" w:space="0" w:color="auto"/>
+              <w:right w:val="single" w:sz="4" w:space="0" w:color="auto"/>
+            </w:tcBorders>
+            <w:shd w:val="clear" w:color="auto" w:fill="auto"/>
+            <w:noWrap/>
+            <w:vAlign w:val="bottom"/>
+            <w:hideMark/>
+          </w:tcPr>
+          <w:p>
+            <w:pPr>
+              <w:spacing w:after="0" w:line="240" w:lineRule="auto"/>
+              <w:jc w:val="right"/>
+              <w:rPr>
+                <w:rFonts w:ascii="Times New Roman" w:eastAsia="Times New Roman" w:hAnsi="Times New Roman" w:cs="Times New Roman"/>
+                <w:color w:val="000000"/>
+              </w:rPr>
+            </w:pPr>
+            <w:bookmarkStart w:id="7" w:name="RANGE!L9"/>
+            <w:r>
+              <w:rPr>
+                <w:rFonts w:ascii="Times New Roman" w:eastAsia="Times New Roman" w:hAnsi="Times New Roman" w:cs="Times New Roman"/>
+                <w:color w:val="000000"/>
+              </w:rPr>
+              <w:t>210000</w:t>
+            </w:r>
+            <w:bookmarkEnd w:id="7"/>
+          </w:p>
+        </w:tc>
+      </w:tr>
+      <w:tr>
+        <w:trPr>
+          <w:trHeight w:val="300"/>
+        </w:trPr>
+        <w:tc>
+          <w:tcPr>
+            <w:tcW w:w="2700" w:type="dxa"/>
+            <w:tcBorders>
+              <w:top w:val="nil"/>
+              <w:left w:val="single" w:sz="4" w:space="0" w:color="auto"/>
+              <w:bottom w:val="single" w:sz="4" w:space="0" w:color="auto"/>
+              <w:right w:val="single" w:sz="4" w:space="0" w:color="auto"/>
+            </w:tcBorders>
+            <w:shd w:val="clear" w:color="000000" w:fill="16365C"/>
+            <w:noWrap/>
+            <w:vAlign w:val="bottom"/>
+            <w:hideMark/>
+          </w:tcPr>
+          <w:p>
+            <w:pPr>
+              <w:spacing w:after="0" w:line="240" w:lineRule="auto"/>
+              <w:rPr>
+                <w:rFonts w:ascii="Times New Roman" w:eastAsia="Times New Roman" w:hAnsi="Times New Roman" w:cs="Times New Roman"/>
+                <w:b/>
+                <w:bCs/>
+                <w:color w:val="FFFFFF"/>
+              </w:rPr>
+            </w:pPr>
+            <w:r>
+              <w:rPr>
+                <w:rFonts w:ascii="Times New Roman" w:eastAsia="Times New Roman" w:hAnsi="Times New Roman" w:cs="Times New Roman"/>
+                <w:b/>
+                <w:bCs/>
+                <w:color w:val="FFFFFF"/>
+              </w:rPr>
+              <w:t>Re2</w:t>
+            </w:r>
+            <w:r>
+              <w:rPr>
+                <w:rFonts w:ascii="Times New Roman" w:eastAsia="Times New Roman" w:hAnsi="Times New Roman" w:cs="Times New Roman"/>
+                <w:b/>
+                <w:bCs/>
+                <w:color w:val="FFFFFF"/>
+              </w:rPr>
+              <w:t xml:space="preserve"> (N~1200)</w:t>
+            </w:r>
+          </w:p>
+        </w:tc>
+        <w:tc>
+          <w:tcPr>
+            <w:tcW w:w="2313" w:type="dxa"/>
+            <w:tcBorders>
+              <w:top w:val="nil"/>
+              <w:left w:val="nil"/>
+              <w:bottom w:val="single" w:sz="4" w:space="0" w:color="auto"/>
+              <w:right w:val="single" w:sz="4" w:space="0" w:color="auto"/>
+            </w:tcBorders>
+            <w:shd w:val="clear" w:color="auto" w:fill="auto"/>
+            <w:noWrap/>
+            <w:vAlign w:val="bottom"/>
+            <w:hideMark/>
+          </w:tcPr>
+          <w:p>
+            <w:pPr>
+              <w:spacing w:after="0" w:line="240" w:lineRule="auto"/>
+              <w:jc w:val="right"/>
+              <w:rPr>
+                <w:rFonts w:ascii="Times New Roman" w:eastAsia="Times New Roman" w:hAnsi="Times New Roman" w:cs="Times New Roman"/>
+                <w:color w:val="000000"/>
+              </w:rPr>
+            </w:pPr>
+            <w:bookmarkStart w:id="8" w:name="RANGE!L10"/>
+            <w:r>
+              <w:rPr>
+                <w:rFonts w:ascii="Times New Roman" w:eastAsia="Times New Roman" w:hAnsi="Times New Roman" w:cs="Times New Roman"/>
+                <w:color w:val="000000"/>
+              </w:rPr>
+              <w:t>430000</w:t>
+            </w:r>
+            <w:bookmarkEnd w:id="8"/>
+          </w:p>
+        </w:tc>
+      </w:tr>
+      <w:tr>
+        <w:trPr>
+          <w:trHeight w:val="300"/>
+        </w:trPr>
+        <w:tc>
+          <w:tcPr>
+            <w:tcW w:w="2700" w:type="dxa"/>
+            <w:tcBorders>
+              <w:top w:val="nil"/>
+              <w:left w:val="single" w:sz="4" w:space="0" w:color="auto"/>
+              <w:bottom w:val="single" w:sz="4" w:space="0" w:color="auto"/>
+              <w:right w:val="single" w:sz="4" w:space="0" w:color="auto"/>
+            </w:tcBorders>
+            <w:shd w:val="clear" w:color="000000" w:fill="16365C"/>
+            <w:noWrap/>
+            <w:vAlign w:val="bottom"/>
+            <w:hideMark/>
+          </w:tcPr>
+          <w:p>
+            <w:pPr>
+              <w:spacing w:after="0" w:line="240" w:lineRule="auto"/>
+              <w:rPr>
+                <w:rFonts w:ascii="Times New Roman" w:eastAsia="Times New Roman" w:hAnsi="Times New Roman" w:cs="Times New Roman"/>
+                <w:b/>
+                <w:bCs/>
+                <w:color w:val="FFFFFF"/>
+              </w:rPr>
+            </w:pPr>
+            <w:r>
+              <w:rPr>
+                <w:rFonts w:ascii="Times New Roman" w:eastAsia="Times New Roman" w:hAnsi="Times New Roman" w:cs="Times New Roman"/>
+                <w:b/>
+                <w:bCs/>
+                <w:color w:val="FFFFFF"/>
+              </w:rPr>
+              <w:t>Re3</w:t>
+            </w:r>
+            <w:r>
+              <w:rPr>
+                <w:rFonts w:ascii="Times New Roman" w:eastAsia="Times New Roman" w:hAnsi="Times New Roman" w:cs="Times New Roman"/>
+                <w:b/>
+                <w:bCs/>
+                <w:color w:val="FFFFFF"/>
+              </w:rPr>
+              <w:t xml:space="preserve"> (N~1800)</w:t>
+            </w:r>
+          </w:p>
+        </w:tc>
+        <w:tc>
+          <w:tcPr>
+            <w:tcW w:w="2313" w:type="dxa"/>
+            <w:tcBorders>
+              <w:top w:val="nil"/>
+              <w:left w:val="nil"/>
+              <w:bottom w:val="single" w:sz="4" w:space="0" w:color="auto"/>
+              <w:right w:val="single" w:sz="4" w:space="0" w:color="auto"/>
+            </w:tcBorders>
+            <w:shd w:val="clear" w:color="auto" w:fill="auto"/>
+            <w:noWrap/>
+            <w:vAlign w:val="bottom"/>
+            <w:hideMark/>
+          </w:tcPr>
+          <w:p>
+            <w:pPr>
+              <w:spacing w:after="0" w:line="240" w:lineRule="auto"/>
+              <w:jc w:val="right"/>
+              <w:rPr>
+                <w:rFonts w:ascii="Times New Roman" w:eastAsia="Times New Roman" w:hAnsi="Times New Roman" w:cs="Times New Roman"/>
+                <w:color w:val="000000"/>
+              </w:rPr>
+            </w:pPr>
+            <w:bookmarkStart w:id="9" w:name="RANGE!L11"/>
+            <w:r>
+              <w:rPr>
+                <w:rFonts w:ascii="Times New Roman" w:eastAsia="Times New Roman" w:hAnsi="Times New Roman" w:cs="Times New Roman"/>
+                <w:color w:val="000000"/>
+              </w:rPr>
+              <w:t>690000</w:t>
+            </w:r>
+            <w:bookmarkEnd w:id="9"/>
+          </w:p>
+        </w:tc>
+      </w:tr>
+      <w:tr>
+        <w:trPr>
+          <w:trHeight w:val="300"/>
+        </w:trPr>
+        <w:tc>
+          <w:tcPr>
+            <w:tcW w:w="2700" w:type="dxa"/>
+            <w:tcBorders>
+              <w:top w:val="nil"/>
+              <w:left w:val="single" w:sz="4" w:space="0" w:color="auto"/>
+              <w:bottom w:val="single" w:sz="4" w:space="0" w:color="auto"/>
+              <w:right w:val="single" w:sz="4" w:space="0" w:color="auto"/>
+            </w:tcBorders>
+            <w:shd w:val="clear" w:color="000000" w:fill="16365C"/>
+            <w:noWrap/>
+            <w:vAlign w:val="bottom"/>
+            <w:hideMark/>
+          </w:tcPr>
+          <w:p>
+            <w:pPr>
+              <w:spacing w:after="0" w:line="240" w:lineRule="auto"/>
+              <w:rPr>
+                <w:rFonts w:ascii="Times New Roman" w:eastAsia="Times New Roman" w:hAnsi="Times New Roman" w:cs="Times New Roman"/>
+                <w:b/>
+                <w:bCs/>
+                <w:color w:val="FFFFFF"/>
+              </w:rPr>
+            </w:pPr>
+            <w:r>
+              <w:rPr>
+                <w:rFonts w:ascii="Times New Roman" w:eastAsia="Times New Roman" w:hAnsi="Times New Roman" w:cs="Times New Roman"/>
+                <w:b/>
+                <w:bCs/>
+                <w:color w:val="FFFFFF"/>
+              </w:rPr>
+              <w:t>Cd</w:t>
+            </w:r>
+            <w:r>
+              <w:rPr>
+                <w:rFonts w:ascii="Times New Roman" w:eastAsia="Times New Roman" w:hAnsi="Times New Roman" w:cs="Times New Roman"/>
+                <w:b/>
+                <w:bCs/>
+                <w:color w:val="FFFFFF"/>
+              </w:rPr>
+              <w:t xml:space="preserve"> </w:t>
+            </w:r>
+            <w:r>
+              <w:rPr>
+                <w:rFonts w:ascii="Times New Roman" w:eastAsia="Times New Roman" w:hAnsi="Times New Roman" w:cs="Times New Roman"/>
+                <w:b/>
+                <w:bCs/>
+                <w:color w:val="FFFFFF"/>
+              </w:rPr>
+              <w:t>(N~600)</w:t>
+            </w:r>
+          </w:p>
+        </w:tc>
+        <w:tc>
+          <w:tcPr>
+            <w:tcW w:w="2313" w:type="dxa"/>
+            <w:tcBorders>
+              <w:top w:val="nil"/>
+              <w:left w:val="nil"/>
+              <w:bottom w:val="single" w:sz="4" w:space="0" w:color="auto"/>
+              <w:right w:val="single" w:sz="4" w:space="0" w:color="auto"/>
+            </w:tcBorders>
+            <w:shd w:val="clear" w:color="auto" w:fill="auto"/>
+            <w:noWrap/>
+            <w:vAlign w:val="bottom"/>
+            <w:hideMark/>
+          </w:tcPr>
+          <w:p>
+            <w:pPr>
+              <w:spacing w:after="0" w:line="240" w:lineRule="auto"/>
+              <w:jc w:val="right"/>
+              <w:rPr>
+                <w:rFonts w:ascii="Times New Roman" w:eastAsia="Times New Roman" w:hAnsi="Times New Roman" w:cs="Times New Roman"/>
+                <w:color w:val="000000"/>
+              </w:rPr>
+            </w:pPr>
+            <w:bookmarkStart w:id="10" w:name="RANGE!L12"/>
+            <w:r>
+              <w:rPr>
+                <w:rFonts w:ascii="Times New Roman" w:eastAsia="Times New Roman" w:hAnsi="Times New Roman" w:cs="Times New Roman"/>
+                <w:color w:val="000000"/>
+              </w:rPr>
+              <w:t>0.630</w:t>
+            </w:r>
+            <w:bookmarkEnd w:id="10"/>
+          </w:p>
+        </w:tc>
+      </w:tr>
+      <w:tr>
+        <w:trPr>
+          <w:trHeight w:val="300"/>
+        </w:trPr>
+        <w:tc>
+          <w:tcPr>
+            <w:tcW w:w="2700" w:type="dxa"/>
+            <w:tcBorders>
+              <w:top w:val="nil"/>
+              <w:left w:val="single" w:sz="4" w:space="0" w:color="auto"/>
+              <w:bottom w:val="single" w:sz="4" w:space="0" w:color="auto"/>
+              <w:right w:val="single" w:sz="4" w:space="0" w:color="auto"/>
+            </w:tcBorders>
+            <w:shd w:val="clear" w:color="000000" w:fill="16365C"/>
+            <w:noWrap/>
+            <w:vAlign w:val="bottom"/>
+            <w:hideMark/>
+          </w:tcPr>
+          <w:p>
+            <w:pPr>
+              <w:spacing w:after="0" w:line="240" w:lineRule="auto"/>
+              <w:rPr>
+                <w:rFonts w:ascii="Times New Roman" w:eastAsia="Times New Roman" w:hAnsi="Times New Roman" w:cs="Times New Roman"/>
+                <w:b/>
+                <w:bCs/>
+                <w:color w:val="FFFFFF"/>
+              </w:rPr>
+            </w:pPr>
+            <w:r>
+              <w:rPr>
+                <w:rFonts w:ascii="Times New Roman" w:eastAsia="Times New Roman" w:hAnsi="Times New Roman" w:cs="Times New Roman"/>
+                <w:b/>
+                <w:bCs/>
+                <w:color w:val="FFFFFF"/>
+              </w:rPr>
+              <w:t>Cd2</w:t>
+            </w:r>
+            <w:r>
+              <w:rPr>
+                <w:rFonts w:ascii="Times New Roman" w:eastAsia="Times New Roman" w:hAnsi="Times New Roman" w:cs="Times New Roman"/>
+                <w:b/>
+                <w:bCs/>
+                <w:color w:val="FFFFFF"/>
+              </w:rPr>
+              <w:t xml:space="preserve"> </w:t>
+            </w:r>
+            <w:r>
+              <w:rPr>
+                <w:rFonts w:ascii="Times New Roman" w:eastAsia="Times New Roman" w:hAnsi="Times New Roman" w:cs="Times New Roman"/>
+                <w:b/>
+                <w:bCs/>
+                <w:color w:val="FFFFFF"/>
+              </w:rPr>
+              <w:t>(N~1200)</w:t>
+            </w:r>
+          </w:p>
+        </w:tc>
+        <w:tc>
+          <w:tcPr>
+            <w:tcW w:w="2313" w:type="dxa"/>
+            <w:tcBorders>
+              <w:top w:val="nil"/>
+              <w:left w:val="nil"/>
+              <w:bottom w:val="single" w:sz="4" w:space="0" w:color="auto"/>
+              <w:right w:val="single" w:sz="4" w:space="0" w:color="auto"/>
+            </w:tcBorders>
+            <w:shd w:val="clear" w:color="auto" w:fill="auto"/>
+            <w:noWrap/>
+            <w:vAlign w:val="bottom"/>
+            <w:hideMark/>
+          </w:tcPr>
+          <w:p>
+            <w:pPr>
+              <w:spacing w:after="0" w:line="240" w:lineRule="auto"/>
+              <w:jc w:val="right"/>
+              <w:rPr>
+                <w:rFonts w:ascii="Times New Roman" w:eastAsia="Times New Roman" w:hAnsi="Times New Roman" w:cs="Times New Roman"/>
+                <w:color w:val="000000"/>
+              </w:rPr>
+            </w:pPr>
+            <w:bookmarkStart w:id="11" w:name="RANGE!L13"/>
+            <w:r>
+              <w:rPr>
+                <w:rFonts w:ascii="Times New Roman" w:eastAsia="Times New Roman" w:hAnsi="Times New Roman" w:cs="Times New Roman"/>
+                <w:color w:val="000000"/>
+              </w:rPr>
+              <w:t>0.618</w:t>
+            </w:r>
+            <w:bookmarkEnd w:id="11"/>
+          </w:p>
+        </w:tc>
+      </w:tr>
+      <w:tr>
+        <w:trPr>
+          <w:trHeight w:val="300"/>
+        </w:trPr>
+        <w:tc>
+          <w:tcPr>
+            <w:tcW w:w="2700" w:type="dxa"/>
+            <w:tcBorders>
+              <w:top w:val="nil"/>
+              <w:left w:val="single" w:sz="4" w:space="0" w:color="auto"/>
+              <w:bottom w:val="single" w:sz="4" w:space="0" w:color="auto"/>
+              <w:right w:val="single" w:sz="4" w:space="0" w:color="auto"/>
+            </w:tcBorders>
+            <w:shd w:val="clear" w:color="000000" w:fill="16365C"/>
+            <w:noWrap/>
+            <w:vAlign w:val="bottom"/>
+            <w:hideMark/>
+          </w:tcPr>
+          <w:p>
+            <w:pPr>
+              <w:spacing w:after="0" w:line="240" w:lineRule="auto"/>
+              <w:rPr>
+                <w:rFonts w:ascii="Times New Roman" w:eastAsia="Times New Roman" w:hAnsi="Times New Roman" w:cs="Times New Roman"/>
+                <w:b/>
+                <w:bCs/>
+                <w:color w:val="FFFFFF"/>
+              </w:rPr>
+            </w:pPr>
+            <w:r>
+              <w:rPr>
+                <w:rFonts w:ascii="Times New Roman" w:eastAsia="Times New Roman" w:hAnsi="Times New Roman" w:cs="Times New Roman"/>
+                <w:b/>
+                <w:bCs/>
+                <w:color w:val="FFFFFF"/>
+              </w:rPr>
+              <w:t>Cd3</w:t>
+            </w:r>
+            <w:r>
+              <w:rPr>
+                <w:rFonts w:ascii="Times New Roman" w:eastAsia="Times New Roman" w:hAnsi="Times New Roman" w:cs="Times New Roman"/>
+                <w:b/>
+                <w:bCs/>
+                <w:color w:val="FFFFFF"/>
+              </w:rPr>
+              <w:t xml:space="preserve"> </w:t>
+            </w:r>
+            <w:r>
+              <w:rPr>
+                <w:rFonts w:ascii="Times New Roman" w:eastAsia="Times New Roman" w:hAnsi="Times New Roman" w:cs="Times New Roman"/>
+                <w:b/>
+                <w:bCs/>
+                <w:color w:val="FFFFFF"/>
+              </w:rPr>
+              <w:t>(N~</w:t>
+            </w:r>
+            <w:r>
+              <w:rPr>
+                <w:rFonts w:ascii="Times New Roman" w:eastAsia="Times New Roman" w:hAnsi="Times New Roman" w:cs="Times New Roman"/>
+                <w:b/>
+                <w:bCs/>
+                <w:color w:val="FFFFFF"/>
+              </w:rPr>
+              <w:t>1800</w:t>
+            </w:r>
+            <w:r>
+              <w:rPr>
+                <w:rFonts w:ascii="Times New Roman" w:eastAsia="Times New Roman" w:hAnsi="Times New Roman" w:cs="Times New Roman"/>
+                <w:b/>
+                <w:bCs/>
+                <w:color w:val="FFFFFF"/>
+              </w:rPr>
+              <w:t>)</w:t>
+            </w:r>
+          </w:p>
+        </w:tc>
+        <w:tc>
+          <w:tcPr>
+            <w:tcW w:w="2313" w:type="dxa"/>
+            <w:tcBorders>
+              <w:top w:val="nil"/>
+              <w:left w:val="nil"/>
+              <w:bottom w:val="single" w:sz="4" w:space="0" w:color="auto"/>
+              <w:right w:val="single" w:sz="4" w:space="0" w:color="auto"/>
+            </w:tcBorders>
+            <w:shd w:val="clear" w:color="auto" w:fill="auto"/>
+            <w:noWrap/>
+            <w:vAlign w:val="bottom"/>
+            <w:hideMark/>
+          </w:tcPr>
+          <w:p>
+            <w:pPr>
+              <w:spacing w:after="0" w:line="240" w:lineRule="auto"/>
+              <w:jc w:val="right"/>
+              <w:rPr>
+                <w:rFonts w:ascii="Times New Roman" w:eastAsia="Times New Roman" w:hAnsi="Times New Roman" w:cs="Times New Roman"/>
+                <w:color w:val="000000"/>
+              </w:rPr>
+            </w:pPr>
+            <w:bookmarkStart w:id="12" w:name="RANGE!L14"/>
+            <w:r>
+              <w:rPr>
+                <w:rFonts w:ascii="Times New Roman" w:eastAsia="Times New Roman" w:hAnsi="Times New Roman" w:cs="Times New Roman"/>
+                <w:color w:val="000000"/>
+              </w:rPr>
+              <w:t>0.613</w:t>
+            </w:r>
+            <w:bookmarkEnd w:id="12"/>
+          </w:p>
+        </w:tc>
+      </w:tr>
+    </w:tbl>
+    <w:p>
+      <w:pPr>
+        <w:spacing w:after="0"/>
+        <w:jc w:val="center"/>
+        <w:rPr>
+          <w:rFonts w:ascii="Times New Roman" w:eastAsiaTheme="minorEastAsia" w:hAnsi="Times New Roman" w:cs="Times New Roman"/>
+          <w:b/>
+        </w:rPr>
+      </w:pPr>
+    </w:p>
+    <w:p>
+      <w:pPr>
+        <w:spacing w:after="0"/>
+        <w:jc w:val="center"/>
+        <w:rPr>
+          <w:rFonts w:ascii="Times New Roman" w:eastAsiaTheme="minorEastAsia" w:hAnsi="Times New Roman" w:cs="Times New Roman"/>
+          <w:b/>
+        </w:rPr>
+      </w:pPr>
+      <w:proofErr w:type="gramStart"/>
+      <w:r>
+        <w:rPr>
+          <w:rFonts w:ascii="Times New Roman" w:eastAsiaTheme="minorEastAsia" w:hAnsi="Times New Roman" w:cs="Times New Roman"/>
+          <w:b/>
+        </w:rPr>
+        <w:t xml:space="preserve">Table </w:t>
+      </w:r>
+      <w:r>
+        <w:rPr>
+          <w:rFonts w:ascii="Times New Roman" w:eastAsiaTheme="minorEastAsia" w:hAnsi="Times New Roman" w:cs="Times New Roman"/>
+          <w:b/>
+        </w:rPr>
+        <w:t>4-3</w:t>
+      </w:r>
+      <w:r>
+        <w:rPr>
+          <w:rFonts w:ascii="Times New Roman" w:eastAsiaTheme="minorEastAsia" w:hAnsi="Times New Roman" w:cs="Times New Roman"/>
+          <w:b/>
+        </w:rPr>
+        <w:t>.</w:t>
+      </w:r>
+      <w:proofErr w:type="gramEnd"/>
+      <w:r>
+        <w:rPr>
+          <w:rFonts w:ascii="Times New Roman" w:eastAsiaTheme="minorEastAsia" w:hAnsi="Times New Roman" w:cs="Times New Roman"/>
+          <w:b/>
+        </w:rPr>
+        <w:t xml:space="preserve"> </w:t>
+      </w:r>
+      <w:r>
+        <w:rPr>
+          <w:rFonts w:ascii="Times New Roman" w:eastAsiaTheme="minorEastAsia" w:hAnsi="Times New Roman" w:cs="Times New Roman"/>
+          <w:b/>
+        </w:rPr>
+        <w:t>Airflow Coefficients for Each Back Plate Configuration</w:t>
+      </w:r>
+    </w:p>
+    <w:tbl>
+      <w:tblPr>
+        <w:tblW w:w="10116" w:type="dxa"/>
+        <w:tblInd w:w="93" w:type="dxa"/>
+        <w:tblLook w:val="04A0" w:firstRow="1" w:lastRow="0" w:firstColumn="1" w:lastColumn="0" w:noHBand="0" w:noVBand="1"/>
+      </w:tblPr>
+      <w:tblGrid>
+        <w:gridCol w:w="1338"/>
+        <w:gridCol w:w="1123"/>
+        <w:gridCol w:w="2087"/>
+        <w:gridCol w:w="2230"/>
+        <w:gridCol w:w="2230"/>
+        <w:gridCol w:w="1108"/>
+      </w:tblGrid>
+      <w:tr>
+        <w:trPr>
+          <w:trHeight w:val="316"/>
+        </w:trPr>
+        <w:tc>
+          <w:tcPr>
+            <w:tcW w:w="1338" w:type="dxa"/>
+            <w:tcBorders>
+              <w:top w:val="single" w:sz="4" w:space="0" w:color="auto"/>
+              <w:left w:val="single" w:sz="4" w:space="0" w:color="auto"/>
+              <w:bottom w:val="single" w:sz="4" w:space="0" w:color="auto"/>
+              <w:right w:val="single" w:sz="4" w:space="0" w:color="auto"/>
+            </w:tcBorders>
+            <w:shd w:val="clear" w:color="000000" w:fill="16365C"/>
+            <w:noWrap/>
+            <w:vAlign w:val="center"/>
+            <w:hideMark/>
+          </w:tcPr>
+          <w:p>
+            <w:pPr>
+              <w:spacing w:after="0" w:line="240" w:lineRule="auto"/>
+              <w:jc w:val="center"/>
+              <w:rPr>
+                <w:rFonts w:ascii="Times New Roman" w:eastAsia="Times New Roman" w:hAnsi="Times New Roman" w:cs="Times New Roman"/>
+                <w:b/>
+                <w:bCs/>
+                <w:color w:val="FFFFFF"/>
+              </w:rPr>
+            </w:pPr>
+            <w:r>
+              <w:rPr>
+                <w:rFonts w:ascii="Times New Roman" w:eastAsia="Times New Roman" w:hAnsi="Times New Roman" w:cs="Times New Roman"/>
+                <w:b/>
+                <w:bCs/>
+                <w:color w:val="FFFFFF"/>
+              </w:rPr>
+              <w:t>Test No</w:t>
+            </w:r>
+          </w:p>
+        </w:tc>
+        <w:tc>
+          <w:tcPr>
+            <w:tcW w:w="1123" w:type="dxa"/>
+            <w:tcBorders>
+              <w:top w:val="single" w:sz="4" w:space="0" w:color="auto"/>
+              <w:left w:val="nil"/>
+              <w:bottom w:val="single" w:sz="4" w:space="0" w:color="auto"/>
+              <w:right w:val="single" w:sz="4" w:space="0" w:color="auto"/>
+            </w:tcBorders>
+            <w:shd w:val="clear" w:color="000000" w:fill="16365C"/>
+            <w:noWrap/>
+            <w:vAlign w:val="center"/>
+            <w:hideMark/>
+          </w:tcPr>
+          <w:p>
+            <w:pPr>
+              <w:spacing w:after="0" w:line="240" w:lineRule="auto"/>
+              <w:jc w:val="center"/>
+              <w:rPr>
+                <w:rFonts w:ascii="Times New Roman" w:eastAsia="Times New Roman" w:hAnsi="Times New Roman" w:cs="Times New Roman"/>
+                <w:b/>
+                <w:bCs/>
+                <w:color w:val="FFFFFF"/>
+              </w:rPr>
+            </w:pPr>
+            <w:proofErr w:type="spellStart"/>
+            <w:r>
+              <w:rPr>
+                <w:rFonts w:ascii="Times New Roman" w:eastAsia="Times New Roman" w:hAnsi="Times New Roman" w:cs="Times New Roman"/>
+                <w:b/>
+                <w:bCs/>
+                <w:color w:val="FFFFFF"/>
+              </w:rPr>
+              <w:t>Cw</w:t>
+            </w:r>
+            <w:proofErr w:type="spellEnd"/>
+          </w:p>
+        </w:tc>
+        <w:tc>
+          <w:tcPr>
+            <w:tcW w:w="2087" w:type="dxa"/>
+            <w:tcBorders>
+              <w:top w:val="single" w:sz="4" w:space="0" w:color="auto"/>
+              <w:left w:val="nil"/>
+              <w:bottom w:val="single" w:sz="4" w:space="0" w:color="auto"/>
+              <w:right w:val="single" w:sz="4" w:space="0" w:color="auto"/>
+            </w:tcBorders>
+            <w:shd w:val="clear" w:color="000000" w:fill="16365C"/>
+            <w:noWrap/>
+            <w:vAlign w:val="center"/>
+            <w:hideMark/>
+          </w:tcPr>
+          <w:p>
+            <w:pPr>
+              <w:spacing w:after="0" w:line="240" w:lineRule="auto"/>
+              <w:jc w:val="center"/>
+              <w:rPr>
+                <w:rFonts w:ascii="Times New Roman" w:eastAsia="Times New Roman" w:hAnsi="Times New Roman" w:cs="Times New Roman"/>
+                <w:b/>
+                <w:bCs/>
+                <w:color w:val="FFFFFF"/>
+              </w:rPr>
+            </w:pPr>
+            <w:proofErr w:type="spellStart"/>
+            <w:r>
+              <w:rPr>
+                <w:rFonts w:ascii="Times New Roman" w:eastAsia="Times New Roman" w:hAnsi="Times New Roman" w:cs="Times New Roman"/>
+                <w:b/>
+                <w:bCs/>
+                <w:color w:val="FFFFFF"/>
+              </w:rPr>
+              <w:t>Cp</w:t>
+            </w:r>
+            <w:proofErr w:type="spellEnd"/>
+          </w:p>
+        </w:tc>
+        <w:tc>
+          <w:tcPr>
+            <w:tcW w:w="2230" w:type="dxa"/>
+            <w:tcBorders>
+              <w:top w:val="single" w:sz="4" w:space="0" w:color="auto"/>
+              <w:left w:val="nil"/>
+              <w:bottom w:val="single" w:sz="4" w:space="0" w:color="auto"/>
+              <w:right w:val="single" w:sz="4" w:space="0" w:color="auto"/>
+            </w:tcBorders>
+            <w:shd w:val="clear" w:color="000000" w:fill="16365C"/>
+            <w:noWrap/>
+            <w:vAlign w:val="center"/>
+            <w:hideMark/>
+          </w:tcPr>
+          <w:p>
+            <w:pPr>
+              <w:spacing w:after="0" w:line="240" w:lineRule="auto"/>
+              <w:jc w:val="center"/>
+              <w:rPr>
+                <w:rFonts w:ascii="Times New Roman" w:eastAsia="Times New Roman" w:hAnsi="Times New Roman" w:cs="Times New Roman"/>
+                <w:b/>
+                <w:bCs/>
+                <w:color w:val="FFFFFF"/>
+              </w:rPr>
+            </w:pPr>
+            <w:proofErr w:type="spellStart"/>
+            <w:r>
+              <w:rPr>
+                <w:rFonts w:ascii="Times New Roman" w:eastAsia="Times New Roman" w:hAnsi="Times New Roman" w:cs="Times New Roman"/>
+                <w:b/>
+                <w:bCs/>
+                <w:color w:val="FFFFFF"/>
+              </w:rPr>
+              <w:t>Cq</w:t>
+            </w:r>
+            <w:proofErr w:type="spellEnd"/>
+          </w:p>
+        </w:tc>
+        <w:tc>
+          <w:tcPr>
+            <w:tcW w:w="2230" w:type="dxa"/>
+            <w:tcBorders>
+              <w:top w:val="single" w:sz="4" w:space="0" w:color="auto"/>
+              <w:left w:val="nil"/>
+              <w:bottom w:val="single" w:sz="4" w:space="0" w:color="auto"/>
+              <w:right w:val="single" w:sz="4" w:space="0" w:color="auto"/>
+            </w:tcBorders>
+            <w:shd w:val="clear" w:color="000000" w:fill="16365C"/>
+            <w:noWrap/>
+            <w:vAlign w:val="center"/>
+            <w:hideMark/>
+          </w:tcPr>
+          <w:p>
+            <w:pPr>
+              <w:spacing w:after="0" w:line="240" w:lineRule="auto"/>
+              <w:jc w:val="center"/>
+              <w:rPr>
+                <w:rFonts w:ascii="Times New Roman" w:eastAsia="Times New Roman" w:hAnsi="Times New Roman" w:cs="Times New Roman"/>
+                <w:b/>
+                <w:bCs/>
+                <w:color w:val="FFFFFF"/>
+              </w:rPr>
+            </w:pPr>
+            <w:r>
+              <w:rPr>
+                <w:rFonts w:ascii="Times New Roman" w:eastAsia="Times New Roman" w:hAnsi="Times New Roman" w:cs="Times New Roman"/>
+                <w:b/>
+                <w:bCs/>
+                <w:color w:val="FFFFFF"/>
+              </w:rPr>
+              <w:t>Re</w:t>
+            </w:r>
+          </w:p>
+        </w:tc>
+        <w:tc>
+          <w:tcPr>
+            <w:tcW w:w="1108" w:type="dxa"/>
+            <w:tcBorders>
+              <w:top w:val="single" w:sz="4" w:space="0" w:color="auto"/>
+              <w:left w:val="nil"/>
+              <w:bottom w:val="single" w:sz="4" w:space="0" w:color="auto"/>
+              <w:right w:val="single" w:sz="4" w:space="0" w:color="auto"/>
+            </w:tcBorders>
+            <w:shd w:val="clear" w:color="000000" w:fill="16365C"/>
+            <w:noWrap/>
+            <w:vAlign w:val="center"/>
+            <w:hideMark/>
+          </w:tcPr>
+          <w:p>
+            <w:pPr>
+              <w:spacing w:after="0" w:line="240" w:lineRule="auto"/>
+              <w:jc w:val="center"/>
+              <w:rPr>
+                <w:rFonts w:ascii="Times New Roman" w:eastAsia="Times New Roman" w:hAnsi="Times New Roman" w:cs="Times New Roman"/>
+                <w:b/>
+                <w:bCs/>
+                <w:color w:val="FFFFFF"/>
+              </w:rPr>
+            </w:pPr>
+            <w:r>
+              <w:rPr>
+                <w:rFonts w:ascii="Times New Roman" w:eastAsia="Times New Roman" w:hAnsi="Times New Roman" w:cs="Times New Roman"/>
+                <w:b/>
+                <w:bCs/>
+                <w:color w:val="FFFFFF"/>
+              </w:rPr>
+              <w:t>η</w:t>
+            </w:r>
+          </w:p>
+        </w:tc>
+      </w:tr>
+      <w:tr>
+        <w:trPr>
+          <w:trHeight w:val="316"/>
+        </w:trPr>
+        <w:tc>
+          <w:tcPr>
+            <w:tcW w:w="1338" w:type="dxa"/>
+            <w:tcBorders>
+              <w:top w:val="nil"/>
+              <w:left w:val="single" w:sz="4" w:space="0" w:color="auto"/>
+              <w:bottom w:val="single" w:sz="4" w:space="0" w:color="auto"/>
+              <w:right w:val="single" w:sz="4" w:space="0" w:color="auto"/>
+            </w:tcBorders>
+            <w:shd w:val="clear" w:color="auto" w:fill="auto"/>
+            <w:noWrap/>
+            <w:vAlign w:val="bottom"/>
+            <w:hideMark/>
+          </w:tcPr>
+          <w:p>
+            <w:pPr>
+              <w:spacing w:after="0" w:line="240" w:lineRule="auto"/>
+              <w:jc w:val="right"/>
+              <w:rPr>
+                <w:rFonts w:ascii="Times New Roman" w:eastAsia="Times New Roman" w:hAnsi="Times New Roman" w:cs="Times New Roman"/>
+                <w:color w:val="000000"/>
+              </w:rPr>
+            </w:pPr>
+            <w:r>
+              <w:rPr>
+                <w:rFonts w:ascii="Times New Roman" w:eastAsia="Times New Roman" w:hAnsi="Times New Roman" w:cs="Times New Roman"/>
+                <w:color w:val="000000"/>
+              </w:rPr>
+              <w:t>1</w:t>
+            </w:r>
+          </w:p>
+        </w:tc>
+        <w:tc>
+          <w:tcPr>
+            <w:tcW w:w="1123" w:type="dxa"/>
+            <w:tcBorders>
+              <w:top w:val="nil"/>
+              <w:left w:val="nil"/>
+              <w:bottom w:val="single" w:sz="4" w:space="0" w:color="auto"/>
+              <w:right w:val="single" w:sz="4" w:space="0" w:color="auto"/>
+            </w:tcBorders>
+            <w:shd w:val="clear" w:color="auto" w:fill="auto"/>
+            <w:noWrap/>
+            <w:vAlign w:val="bottom"/>
+            <w:hideMark/>
+          </w:tcPr>
+          <w:p>
+            <w:pPr>
+              <w:spacing w:after="0" w:line="240" w:lineRule="auto"/>
+              <w:jc w:val="right"/>
+              <w:rPr>
+                <w:rFonts w:ascii="Times New Roman" w:eastAsia="Times New Roman" w:hAnsi="Times New Roman" w:cs="Times New Roman"/>
+                <w:color w:val="000000"/>
+              </w:rPr>
+            </w:pPr>
+            <w:r>
+              <w:rPr>
+                <w:rFonts w:ascii="Times New Roman" w:eastAsia="Times New Roman" w:hAnsi="Times New Roman" w:cs="Times New Roman"/>
+                <w:color w:val="000000"/>
+              </w:rPr>
+              <w:t>0.000375</w:t>
+            </w:r>
+          </w:p>
+        </w:tc>
+        <w:tc>
+          <w:tcPr>
+            <w:tcW w:w="2087" w:type="dxa"/>
+            <w:tcBorders>
+              <w:top w:val="nil"/>
+              <w:left w:val="nil"/>
+              <w:bottom w:val="single" w:sz="4" w:space="0" w:color="auto"/>
+              <w:right w:val="single" w:sz="4" w:space="0" w:color="auto"/>
+            </w:tcBorders>
+            <w:shd w:val="clear" w:color="auto" w:fill="auto"/>
+            <w:noWrap/>
+            <w:vAlign w:val="bottom"/>
+            <w:hideMark/>
+          </w:tcPr>
+          <w:p>
+            <w:pPr>
+              <w:spacing w:after="0" w:line="240" w:lineRule="auto"/>
+              <w:jc w:val="right"/>
+              <w:rPr>
+                <w:rFonts w:ascii="Times New Roman" w:eastAsia="Times New Roman" w:hAnsi="Times New Roman" w:cs="Times New Roman"/>
+                <w:color w:val="000000"/>
+              </w:rPr>
+            </w:pPr>
+            <w:r>
+              <w:rPr>
+                <w:rFonts w:ascii="Times New Roman" w:eastAsia="Times New Roman" w:hAnsi="Times New Roman" w:cs="Times New Roman"/>
+                <w:color w:val="000000"/>
+              </w:rPr>
+              <w:t>0.0805</w:t>
+            </w:r>
+          </w:p>
+        </w:tc>
+        <w:tc>
+          <w:tcPr>
+            <w:tcW w:w="2230" w:type="dxa"/>
+            <w:tcBorders>
+              <w:top w:val="nil"/>
+              <w:left w:val="nil"/>
+              <w:bottom w:val="single" w:sz="4" w:space="0" w:color="auto"/>
+              <w:right w:val="single" w:sz="4" w:space="0" w:color="auto"/>
+            </w:tcBorders>
+            <w:shd w:val="clear" w:color="auto" w:fill="auto"/>
+            <w:noWrap/>
+            <w:vAlign w:val="bottom"/>
+            <w:hideMark/>
+          </w:tcPr>
+          <w:p>
+            <w:pPr>
+              <w:spacing w:after="0" w:line="240" w:lineRule="auto"/>
+              <w:jc w:val="right"/>
+              <w:rPr>
+                <w:rFonts w:ascii="Times New Roman" w:eastAsia="Times New Roman" w:hAnsi="Times New Roman" w:cs="Times New Roman"/>
+                <w:color w:val="000000"/>
+              </w:rPr>
+            </w:pPr>
+            <w:r>
+              <w:rPr>
+                <w:rFonts w:ascii="Times New Roman" w:eastAsia="Times New Roman" w:hAnsi="Times New Roman" w:cs="Times New Roman"/>
+                <w:color w:val="000000"/>
+              </w:rPr>
+              <w:t>0.051</w:t>
+            </w:r>
+          </w:p>
+        </w:tc>
+        <w:tc>
+          <w:tcPr>
+            <w:tcW w:w="2230" w:type="dxa"/>
+            <w:tcBorders>
+              <w:top w:val="nil"/>
+              <w:left w:val="nil"/>
+              <w:bottom w:val="single" w:sz="4" w:space="0" w:color="auto"/>
+              <w:right w:val="single" w:sz="4" w:space="0" w:color="auto"/>
+            </w:tcBorders>
+            <w:shd w:val="clear" w:color="auto" w:fill="auto"/>
+            <w:noWrap/>
+            <w:vAlign w:val="bottom"/>
+            <w:hideMark/>
+          </w:tcPr>
+          <w:p>
+            <w:pPr>
+              <w:spacing w:after="0" w:line="240" w:lineRule="auto"/>
+              <w:jc w:val="right"/>
+              <w:rPr>
+                <w:rFonts w:ascii="Times New Roman" w:eastAsia="Times New Roman" w:hAnsi="Times New Roman" w:cs="Times New Roman"/>
+                <w:color w:val="000000"/>
+              </w:rPr>
+            </w:pPr>
+            <w:r>
+              <w:rPr>
+                <w:rFonts w:ascii="Times New Roman" w:eastAsia="Times New Roman" w:hAnsi="Times New Roman" w:cs="Times New Roman"/>
+                <w:color w:val="000000"/>
+              </w:rPr>
+              <w:t>216041</w:t>
+            </w:r>
+          </w:p>
+        </w:tc>
+        <w:tc>
+          <w:tcPr>
+            <w:tcW w:w="1108" w:type="dxa"/>
+            <w:tcBorders>
+              <w:top w:val="nil"/>
+              <w:left w:val="nil"/>
+              <w:bottom w:val="single" w:sz="4" w:space="0" w:color="auto"/>
+              <w:right w:val="single" w:sz="4" w:space="0" w:color="auto"/>
+            </w:tcBorders>
+            <w:shd w:val="clear" w:color="auto" w:fill="auto"/>
+            <w:noWrap/>
+            <w:vAlign w:val="bottom"/>
+            <w:hideMark/>
+          </w:tcPr>
+          <w:p>
+            <w:pPr>
+              <w:spacing w:after="0" w:line="240" w:lineRule="auto"/>
+              <w:jc w:val="right"/>
+              <w:rPr>
+                <w:rFonts w:ascii="Times New Roman" w:eastAsia="Times New Roman" w:hAnsi="Times New Roman" w:cs="Times New Roman"/>
+                <w:color w:val="000000"/>
+              </w:rPr>
+            </w:pPr>
+            <w:r>
+              <w:rPr>
+                <w:rFonts w:ascii="Times New Roman" w:eastAsia="Times New Roman" w:hAnsi="Times New Roman" w:cs="Times New Roman"/>
+                <w:color w:val="000000"/>
+              </w:rPr>
+              <w:t>0</w:t>
+            </w:r>
+          </w:p>
+        </w:tc>
+      </w:tr>
+      <w:tr>
+        <w:trPr>
+          <w:trHeight w:val="316"/>
+        </w:trPr>
+        <w:tc>
+          <w:tcPr>
+            <w:tcW w:w="1338" w:type="dxa"/>
+            <w:tcBorders>
+              <w:top w:val="nil"/>
+              <w:left w:val="single" w:sz="4" w:space="0" w:color="auto"/>
+              <w:bottom w:val="single" w:sz="4" w:space="0" w:color="auto"/>
+              <w:right w:val="single" w:sz="4" w:space="0" w:color="auto"/>
+            </w:tcBorders>
+            <w:shd w:val="clear" w:color="auto" w:fill="auto"/>
+            <w:noWrap/>
+            <w:vAlign w:val="bottom"/>
+            <w:hideMark/>
+          </w:tcPr>
+          <w:p>
+            <w:pPr>
+              <w:spacing w:after="0" w:line="240" w:lineRule="auto"/>
+              <w:jc w:val="right"/>
+              <w:rPr>
+                <w:rFonts w:ascii="Times New Roman" w:eastAsia="Times New Roman" w:hAnsi="Times New Roman" w:cs="Times New Roman"/>
+                <w:color w:val="000000"/>
+              </w:rPr>
+            </w:pPr>
+            <w:r>
+              <w:rPr>
+                <w:rFonts w:ascii="Times New Roman" w:eastAsia="Times New Roman" w:hAnsi="Times New Roman" w:cs="Times New Roman"/>
+                <w:color w:val="000000"/>
+              </w:rPr>
+              <w:t>2</w:t>
+            </w:r>
+          </w:p>
+        </w:tc>
+        <w:tc>
+          <w:tcPr>
+            <w:tcW w:w="1123" w:type="dxa"/>
+            <w:tcBorders>
+              <w:top w:val="nil"/>
+              <w:left w:val="nil"/>
+              <w:bottom w:val="single" w:sz="4" w:space="0" w:color="auto"/>
+              <w:right w:val="single" w:sz="4" w:space="0" w:color="auto"/>
+            </w:tcBorders>
+            <w:shd w:val="clear" w:color="auto" w:fill="auto"/>
+            <w:noWrap/>
+            <w:vAlign w:val="bottom"/>
+            <w:hideMark/>
+          </w:tcPr>
+          <w:p>
+            <w:pPr>
+              <w:spacing w:after="0" w:line="240" w:lineRule="auto"/>
+              <w:jc w:val="right"/>
+              <w:rPr>
+                <w:rFonts w:ascii="Times New Roman" w:eastAsia="Times New Roman" w:hAnsi="Times New Roman" w:cs="Times New Roman"/>
+                <w:color w:val="000000"/>
+              </w:rPr>
+            </w:pPr>
+            <w:r>
+              <w:rPr>
+                <w:rFonts w:ascii="Times New Roman" w:eastAsia="Times New Roman" w:hAnsi="Times New Roman" w:cs="Times New Roman"/>
+                <w:color w:val="000000"/>
+              </w:rPr>
+              <w:t>0.000361</w:t>
+            </w:r>
+          </w:p>
+        </w:tc>
+        <w:tc>
+          <w:tcPr>
+            <w:tcW w:w="2087" w:type="dxa"/>
+            <w:tcBorders>
+              <w:top w:val="nil"/>
+              <w:left w:val="nil"/>
+              <w:bottom w:val="single" w:sz="4" w:space="0" w:color="auto"/>
+              <w:right w:val="single" w:sz="4" w:space="0" w:color="auto"/>
+            </w:tcBorders>
+            <w:shd w:val="clear" w:color="auto" w:fill="auto"/>
+            <w:noWrap/>
+            <w:vAlign w:val="bottom"/>
+            <w:hideMark/>
+          </w:tcPr>
+          <w:p>
+            <w:pPr>
+              <w:spacing w:after="0" w:line="240" w:lineRule="auto"/>
+              <w:jc w:val="right"/>
+              <w:rPr>
+                <w:rFonts w:ascii="Times New Roman" w:eastAsia="Times New Roman" w:hAnsi="Times New Roman" w:cs="Times New Roman"/>
+                <w:color w:val="000000"/>
+              </w:rPr>
+            </w:pPr>
+            <w:r>
+              <w:rPr>
+                <w:rFonts w:ascii="Times New Roman" w:eastAsia="Times New Roman" w:hAnsi="Times New Roman" w:cs="Times New Roman"/>
+                <w:color w:val="000000"/>
+              </w:rPr>
+              <w:t>0.0884</w:t>
+            </w:r>
+          </w:p>
+        </w:tc>
+        <w:tc>
+          <w:tcPr>
+            <w:tcW w:w="2230" w:type="dxa"/>
+            <w:tcBorders>
+              <w:top w:val="nil"/>
+              <w:left w:val="nil"/>
+              <w:bottom w:val="single" w:sz="4" w:space="0" w:color="auto"/>
+              <w:right w:val="single" w:sz="4" w:space="0" w:color="auto"/>
+            </w:tcBorders>
+            <w:shd w:val="clear" w:color="auto" w:fill="auto"/>
+            <w:noWrap/>
+            <w:vAlign w:val="bottom"/>
+            <w:hideMark/>
+          </w:tcPr>
+          <w:p>
+            <w:pPr>
+              <w:spacing w:after="0" w:line="240" w:lineRule="auto"/>
+              <w:jc w:val="right"/>
+              <w:rPr>
+                <w:rFonts w:ascii="Times New Roman" w:eastAsia="Times New Roman" w:hAnsi="Times New Roman" w:cs="Times New Roman"/>
+                <w:color w:val="000000"/>
+              </w:rPr>
+            </w:pPr>
+            <w:r>
+              <w:rPr>
+                <w:rFonts w:ascii="Times New Roman" w:eastAsia="Times New Roman" w:hAnsi="Times New Roman" w:cs="Times New Roman"/>
+                <w:color w:val="000000"/>
+              </w:rPr>
+              <w:t>0.053</w:t>
+            </w:r>
+          </w:p>
+        </w:tc>
+        <w:tc>
+          <w:tcPr>
+            <w:tcW w:w="2230" w:type="dxa"/>
+            <w:tcBorders>
+              <w:top w:val="nil"/>
+              <w:left w:val="nil"/>
+              <w:bottom w:val="single" w:sz="4" w:space="0" w:color="auto"/>
+              <w:right w:val="single" w:sz="4" w:space="0" w:color="auto"/>
+            </w:tcBorders>
+            <w:shd w:val="clear" w:color="auto" w:fill="auto"/>
+            <w:noWrap/>
+            <w:vAlign w:val="bottom"/>
+            <w:hideMark/>
+          </w:tcPr>
+          <w:p>
+            <w:pPr>
+              <w:spacing w:after="0" w:line="240" w:lineRule="auto"/>
+              <w:jc w:val="right"/>
+              <w:rPr>
+                <w:rFonts w:ascii="Times New Roman" w:eastAsia="Times New Roman" w:hAnsi="Times New Roman" w:cs="Times New Roman"/>
+                <w:color w:val="000000"/>
+              </w:rPr>
+            </w:pPr>
+            <w:r>
+              <w:rPr>
+                <w:rFonts w:ascii="Times New Roman" w:eastAsia="Times New Roman" w:hAnsi="Times New Roman" w:cs="Times New Roman"/>
+                <w:color w:val="000000"/>
+              </w:rPr>
+              <w:t>423520</w:t>
+            </w:r>
+          </w:p>
+        </w:tc>
+        <w:tc>
+          <w:tcPr>
+            <w:tcW w:w="1108" w:type="dxa"/>
+            <w:tcBorders>
+              <w:top w:val="nil"/>
+              <w:left w:val="nil"/>
+              <w:bottom w:val="single" w:sz="4" w:space="0" w:color="auto"/>
+              <w:right w:val="single" w:sz="4" w:space="0" w:color="auto"/>
+            </w:tcBorders>
+            <w:shd w:val="clear" w:color="auto" w:fill="auto"/>
+            <w:noWrap/>
+            <w:vAlign w:val="bottom"/>
+            <w:hideMark/>
+          </w:tcPr>
+          <w:p>
+            <w:pPr>
+              <w:spacing w:after="0" w:line="240" w:lineRule="auto"/>
+              <w:jc w:val="right"/>
+              <w:rPr>
+                <w:rFonts w:ascii="Times New Roman" w:eastAsia="Times New Roman" w:hAnsi="Times New Roman" w:cs="Times New Roman"/>
+                <w:color w:val="000000"/>
+              </w:rPr>
+            </w:pPr>
+            <w:r>
+              <w:rPr>
+                <w:rFonts w:ascii="Times New Roman" w:eastAsia="Times New Roman" w:hAnsi="Times New Roman" w:cs="Times New Roman"/>
+                <w:color w:val="000000"/>
+              </w:rPr>
+              <w:t>0</w:t>
+            </w:r>
+          </w:p>
+        </w:tc>
+      </w:tr>
+      <w:tr>
+        <w:trPr>
+          <w:trHeight w:val="316"/>
+        </w:trPr>
+        <w:tc>
+          <w:tcPr>
+            <w:tcW w:w="1338" w:type="dxa"/>
+            <w:tcBorders>
+              <w:top w:val="nil"/>
+              <w:left w:val="single" w:sz="4" w:space="0" w:color="auto"/>
+              <w:bottom w:val="single" w:sz="4" w:space="0" w:color="auto"/>
+              <w:right w:val="single" w:sz="4" w:space="0" w:color="auto"/>
+            </w:tcBorders>
+            <w:shd w:val="clear" w:color="auto" w:fill="auto"/>
+            <w:noWrap/>
+            <w:vAlign w:val="bottom"/>
+            <w:hideMark/>
+          </w:tcPr>
+          <w:p>
+            <w:pPr>
+              <w:spacing w:after="0" w:line="240" w:lineRule="auto"/>
+              <w:jc w:val="right"/>
+              <w:rPr>
+                <w:rFonts w:ascii="Times New Roman" w:eastAsia="Times New Roman" w:hAnsi="Times New Roman" w:cs="Times New Roman"/>
+                <w:color w:val="000000"/>
+              </w:rPr>
+            </w:pPr>
+            <w:r>
+              <w:rPr>
+                <w:rFonts w:ascii="Times New Roman" w:eastAsia="Times New Roman" w:hAnsi="Times New Roman" w:cs="Times New Roman"/>
+                <w:color w:val="000000"/>
+              </w:rPr>
+              <w:t>3</w:t>
+            </w:r>
+          </w:p>
+        </w:tc>
+        <w:tc>
+          <w:tcPr>
+            <w:tcW w:w="1123" w:type="dxa"/>
+            <w:tcBorders>
+              <w:top w:val="nil"/>
+              <w:left w:val="nil"/>
+              <w:bottom w:val="single" w:sz="4" w:space="0" w:color="auto"/>
+              <w:right w:val="single" w:sz="4" w:space="0" w:color="auto"/>
+            </w:tcBorders>
+            <w:shd w:val="clear" w:color="auto" w:fill="auto"/>
+            <w:noWrap/>
+            <w:vAlign w:val="bottom"/>
+            <w:hideMark/>
+          </w:tcPr>
+          <w:p>
+            <w:pPr>
+              <w:spacing w:after="0" w:line="240" w:lineRule="auto"/>
+              <w:jc w:val="right"/>
+              <w:rPr>
+                <w:rFonts w:ascii="Times New Roman" w:eastAsia="Times New Roman" w:hAnsi="Times New Roman" w:cs="Times New Roman"/>
+                <w:color w:val="000000"/>
+              </w:rPr>
+            </w:pPr>
+            <w:r>
+              <w:rPr>
+                <w:rFonts w:ascii="Times New Roman" w:eastAsia="Times New Roman" w:hAnsi="Times New Roman" w:cs="Times New Roman"/>
+                <w:color w:val="000000"/>
+              </w:rPr>
+              <w:t>0.000351</w:t>
+            </w:r>
+          </w:p>
+        </w:tc>
+        <w:tc>
+          <w:tcPr>
+            <w:tcW w:w="2087" w:type="dxa"/>
+            <w:tcBorders>
+              <w:top w:val="nil"/>
+              <w:left w:val="nil"/>
+              <w:bottom w:val="single" w:sz="4" w:space="0" w:color="auto"/>
+              <w:right w:val="single" w:sz="4" w:space="0" w:color="auto"/>
+            </w:tcBorders>
+            <w:shd w:val="clear" w:color="auto" w:fill="auto"/>
+            <w:noWrap/>
+            <w:vAlign w:val="bottom"/>
+            <w:hideMark/>
+          </w:tcPr>
+          <w:p>
+            <w:pPr>
+              <w:spacing w:after="0" w:line="240" w:lineRule="auto"/>
+              <w:jc w:val="right"/>
+              <w:rPr>
+                <w:rFonts w:ascii="Times New Roman" w:eastAsia="Times New Roman" w:hAnsi="Times New Roman" w:cs="Times New Roman"/>
+                <w:color w:val="000000"/>
+              </w:rPr>
+            </w:pPr>
+            <w:r>
+              <w:rPr>
+                <w:rFonts w:ascii="Times New Roman" w:eastAsia="Times New Roman" w:hAnsi="Times New Roman" w:cs="Times New Roman"/>
+                <w:color w:val="000000"/>
+              </w:rPr>
+              <w:t>0.1060</w:t>
+            </w:r>
+          </w:p>
+        </w:tc>
+        <w:tc>
+          <w:tcPr>
+            <w:tcW w:w="2230" w:type="dxa"/>
+            <w:tcBorders>
+              <w:top w:val="nil"/>
+              <w:left w:val="nil"/>
+              <w:bottom w:val="single" w:sz="4" w:space="0" w:color="auto"/>
+              <w:right w:val="single" w:sz="4" w:space="0" w:color="auto"/>
+            </w:tcBorders>
+            <w:shd w:val="clear" w:color="auto" w:fill="auto"/>
+            <w:noWrap/>
+            <w:vAlign w:val="bottom"/>
+            <w:hideMark/>
+          </w:tcPr>
+          <w:p>
+            <w:pPr>
+              <w:spacing w:after="0" w:line="240" w:lineRule="auto"/>
+              <w:jc w:val="right"/>
+              <w:rPr>
+                <w:rFonts w:ascii="Times New Roman" w:eastAsia="Times New Roman" w:hAnsi="Times New Roman" w:cs="Times New Roman"/>
+                <w:color w:val="000000"/>
+              </w:rPr>
+            </w:pPr>
+            <w:r>
+              <w:rPr>
+                <w:rFonts w:ascii="Times New Roman" w:eastAsia="Times New Roman" w:hAnsi="Times New Roman" w:cs="Times New Roman"/>
+                <w:color w:val="000000"/>
+              </w:rPr>
+              <w:t>0.057</w:t>
+            </w:r>
+          </w:p>
+        </w:tc>
+        <w:tc>
+          <w:tcPr>
+            <w:tcW w:w="2230" w:type="dxa"/>
+            <w:tcBorders>
+              <w:top w:val="nil"/>
+              <w:left w:val="nil"/>
+              <w:bottom w:val="single" w:sz="4" w:space="0" w:color="auto"/>
+              <w:right w:val="single" w:sz="4" w:space="0" w:color="auto"/>
+            </w:tcBorders>
+            <w:shd w:val="clear" w:color="auto" w:fill="auto"/>
+            <w:noWrap/>
+            <w:vAlign w:val="bottom"/>
+            <w:hideMark/>
+          </w:tcPr>
+          <w:p>
+            <w:pPr>
+              <w:spacing w:after="0" w:line="240" w:lineRule="auto"/>
+              <w:jc w:val="right"/>
+              <w:rPr>
+                <w:rFonts w:ascii="Times New Roman" w:eastAsia="Times New Roman" w:hAnsi="Times New Roman" w:cs="Times New Roman"/>
+                <w:color w:val="000000"/>
+              </w:rPr>
+            </w:pPr>
+            <w:r>
+              <w:rPr>
+                <w:rFonts w:ascii="Times New Roman" w:eastAsia="Times New Roman" w:hAnsi="Times New Roman" w:cs="Times New Roman"/>
+                <w:color w:val="000000"/>
+              </w:rPr>
+              <w:t>697223</w:t>
+            </w:r>
+          </w:p>
+        </w:tc>
+        <w:tc>
+          <w:tcPr>
+            <w:tcW w:w="1108" w:type="dxa"/>
+            <w:tcBorders>
+              <w:top w:val="nil"/>
+              <w:left w:val="nil"/>
+              <w:bottom w:val="single" w:sz="4" w:space="0" w:color="auto"/>
+              <w:right w:val="single" w:sz="4" w:space="0" w:color="auto"/>
+            </w:tcBorders>
+            <w:shd w:val="clear" w:color="auto" w:fill="auto"/>
+            <w:noWrap/>
+            <w:vAlign w:val="bottom"/>
+            <w:hideMark/>
+          </w:tcPr>
+          <w:p>
+            <w:pPr>
+              <w:spacing w:after="0" w:line="240" w:lineRule="auto"/>
+              <w:jc w:val="right"/>
+              <w:rPr>
+                <w:rFonts w:ascii="Times New Roman" w:eastAsia="Times New Roman" w:hAnsi="Times New Roman" w:cs="Times New Roman"/>
+                <w:color w:val="000000"/>
+              </w:rPr>
+            </w:pPr>
+            <w:r>
+              <w:rPr>
+                <w:rFonts w:ascii="Times New Roman" w:eastAsia="Times New Roman" w:hAnsi="Times New Roman" w:cs="Times New Roman"/>
+                <w:color w:val="000000"/>
+              </w:rPr>
+              <w:t>0</w:t>
+            </w:r>
+          </w:p>
+        </w:tc>
+      </w:tr>
+      <w:tr>
+        <w:trPr>
+          <w:trHeight w:val="316"/>
+        </w:trPr>
+        <w:tc>
+          <w:tcPr>
+            <w:tcW w:w="1338" w:type="dxa"/>
+            <w:tcBorders>
+              <w:top w:val="nil"/>
+              <w:left w:val="single" w:sz="4" w:space="0" w:color="auto"/>
+              <w:bottom w:val="single" w:sz="4" w:space="0" w:color="auto"/>
+              <w:right w:val="single" w:sz="4" w:space="0" w:color="auto"/>
+            </w:tcBorders>
+            <w:shd w:val="clear" w:color="auto" w:fill="auto"/>
+            <w:noWrap/>
+            <w:vAlign w:val="bottom"/>
+            <w:hideMark/>
+          </w:tcPr>
+          <w:p>
+            <w:pPr>
+              <w:spacing w:after="0" w:line="240" w:lineRule="auto"/>
+              <w:jc w:val="right"/>
+              <w:rPr>
+                <w:rFonts w:ascii="Times New Roman" w:eastAsia="Times New Roman" w:hAnsi="Times New Roman" w:cs="Times New Roman"/>
+                <w:color w:val="000000"/>
+              </w:rPr>
+            </w:pPr>
+            <w:r>
+              <w:rPr>
+                <w:rFonts w:ascii="Times New Roman" w:eastAsia="Times New Roman" w:hAnsi="Times New Roman" w:cs="Times New Roman"/>
+                <w:color w:val="000000"/>
+              </w:rPr>
+              <w:t>4</w:t>
+            </w:r>
+          </w:p>
+        </w:tc>
+        <w:tc>
+          <w:tcPr>
+            <w:tcW w:w="1123" w:type="dxa"/>
+            <w:tcBorders>
+              <w:top w:val="nil"/>
+              <w:left w:val="nil"/>
+              <w:bottom w:val="single" w:sz="4" w:space="0" w:color="auto"/>
+              <w:right w:val="single" w:sz="4" w:space="0" w:color="auto"/>
+            </w:tcBorders>
+            <w:shd w:val="clear" w:color="auto" w:fill="auto"/>
+            <w:noWrap/>
+            <w:vAlign w:val="bottom"/>
+            <w:hideMark/>
+          </w:tcPr>
+          <w:p>
+            <w:pPr>
+              <w:spacing w:after="0" w:line="240" w:lineRule="auto"/>
+              <w:jc w:val="right"/>
+              <w:rPr>
+                <w:rFonts w:ascii="Times New Roman" w:eastAsia="Times New Roman" w:hAnsi="Times New Roman" w:cs="Times New Roman"/>
+                <w:color w:val="000000"/>
+              </w:rPr>
+            </w:pPr>
+            <w:r>
+              <w:rPr>
+                <w:rFonts w:ascii="Times New Roman" w:eastAsia="Times New Roman" w:hAnsi="Times New Roman" w:cs="Times New Roman"/>
+                <w:color w:val="000000"/>
+              </w:rPr>
+              <w:t>0.000383</w:t>
+            </w:r>
+          </w:p>
+        </w:tc>
+        <w:tc>
+          <w:tcPr>
+            <w:tcW w:w="2087" w:type="dxa"/>
+            <w:tcBorders>
+              <w:top w:val="nil"/>
+              <w:left w:val="nil"/>
+              <w:bottom w:val="single" w:sz="4" w:space="0" w:color="auto"/>
+              <w:right w:val="single" w:sz="4" w:space="0" w:color="auto"/>
+            </w:tcBorders>
+            <w:shd w:val="clear" w:color="auto" w:fill="auto"/>
+            <w:noWrap/>
+            <w:vAlign w:val="bottom"/>
+            <w:hideMark/>
+          </w:tcPr>
+          <w:p>
+            <w:pPr>
+              <w:spacing w:after="0" w:line="240" w:lineRule="auto"/>
+              <w:jc w:val="right"/>
+              <w:rPr>
+                <w:rFonts w:ascii="Times New Roman" w:eastAsia="Times New Roman" w:hAnsi="Times New Roman" w:cs="Times New Roman"/>
+                <w:color w:val="000000"/>
+              </w:rPr>
+            </w:pPr>
+            <w:r>
+              <w:rPr>
+                <w:rFonts w:ascii="Times New Roman" w:eastAsia="Times New Roman" w:hAnsi="Times New Roman" w:cs="Times New Roman"/>
+                <w:color w:val="000000"/>
+              </w:rPr>
+              <w:t>0.0820</w:t>
+            </w:r>
+          </w:p>
+        </w:tc>
+        <w:tc>
+          <w:tcPr>
+            <w:tcW w:w="2230" w:type="dxa"/>
+            <w:tcBorders>
+              <w:top w:val="nil"/>
+              <w:left w:val="nil"/>
+              <w:bottom w:val="single" w:sz="4" w:space="0" w:color="auto"/>
+              <w:right w:val="single" w:sz="4" w:space="0" w:color="auto"/>
+            </w:tcBorders>
+            <w:shd w:val="clear" w:color="auto" w:fill="auto"/>
+            <w:noWrap/>
+            <w:vAlign w:val="bottom"/>
+            <w:hideMark/>
+          </w:tcPr>
+          <w:p>
+            <w:pPr>
+              <w:spacing w:after="0" w:line="240" w:lineRule="auto"/>
+              <w:jc w:val="right"/>
+              <w:rPr>
+                <w:rFonts w:ascii="Times New Roman" w:eastAsia="Times New Roman" w:hAnsi="Times New Roman" w:cs="Times New Roman"/>
+                <w:color w:val="000000"/>
+              </w:rPr>
+            </w:pPr>
+            <w:r>
+              <w:rPr>
+                <w:rFonts w:ascii="Times New Roman" w:eastAsia="Times New Roman" w:hAnsi="Times New Roman" w:cs="Times New Roman"/>
+                <w:color w:val="000000"/>
+              </w:rPr>
+              <w:t>0.052</w:t>
+            </w:r>
+          </w:p>
+        </w:tc>
+        <w:tc>
+          <w:tcPr>
+            <w:tcW w:w="2230" w:type="dxa"/>
+            <w:tcBorders>
+              <w:top w:val="nil"/>
+              <w:left w:val="nil"/>
+              <w:bottom w:val="single" w:sz="4" w:space="0" w:color="auto"/>
+              <w:right w:val="single" w:sz="4" w:space="0" w:color="auto"/>
+            </w:tcBorders>
+            <w:shd w:val="clear" w:color="auto" w:fill="auto"/>
+            <w:noWrap/>
+            <w:vAlign w:val="bottom"/>
+            <w:hideMark/>
+          </w:tcPr>
+          <w:p>
+            <w:pPr>
+              <w:spacing w:after="0" w:line="240" w:lineRule="auto"/>
+              <w:jc w:val="right"/>
+              <w:rPr>
+                <w:rFonts w:ascii="Times New Roman" w:eastAsia="Times New Roman" w:hAnsi="Times New Roman" w:cs="Times New Roman"/>
+                <w:color w:val="000000"/>
+              </w:rPr>
+            </w:pPr>
+            <w:r>
+              <w:rPr>
+                <w:rFonts w:ascii="Times New Roman" w:eastAsia="Times New Roman" w:hAnsi="Times New Roman" w:cs="Times New Roman"/>
+                <w:color w:val="000000"/>
+              </w:rPr>
+              <w:t>216041</w:t>
+            </w:r>
+          </w:p>
+        </w:tc>
+        <w:tc>
+          <w:tcPr>
+            <w:tcW w:w="1108" w:type="dxa"/>
+            <w:tcBorders>
+              <w:top w:val="nil"/>
+              <w:left w:val="nil"/>
+              <w:bottom w:val="single" w:sz="4" w:space="0" w:color="auto"/>
+              <w:right w:val="single" w:sz="4" w:space="0" w:color="auto"/>
+            </w:tcBorders>
+            <w:shd w:val="clear" w:color="auto" w:fill="auto"/>
+            <w:noWrap/>
+            <w:vAlign w:val="bottom"/>
+            <w:hideMark/>
+          </w:tcPr>
+          <w:p>
+            <w:pPr>
+              <w:spacing w:after="0" w:line="240" w:lineRule="auto"/>
+              <w:jc w:val="right"/>
+              <w:rPr>
+                <w:rFonts w:ascii="Times New Roman" w:eastAsia="Times New Roman" w:hAnsi="Times New Roman" w:cs="Times New Roman"/>
+                <w:color w:val="000000"/>
+              </w:rPr>
+            </w:pPr>
+            <w:r>
+              <w:rPr>
+                <w:rFonts w:ascii="Times New Roman" w:eastAsia="Times New Roman" w:hAnsi="Times New Roman" w:cs="Times New Roman"/>
+                <w:color w:val="000000"/>
+              </w:rPr>
+              <w:t>0.139</w:t>
+            </w:r>
+          </w:p>
+        </w:tc>
+      </w:tr>
+      <w:tr>
+        <w:trPr>
+          <w:trHeight w:val="316"/>
+        </w:trPr>
+        <w:tc>
+          <w:tcPr>
+            <w:tcW w:w="1338" w:type="dxa"/>
+            <w:tcBorders>
+              <w:top w:val="nil"/>
+              <w:left w:val="single" w:sz="4" w:space="0" w:color="auto"/>
+              <w:bottom w:val="single" w:sz="4" w:space="0" w:color="auto"/>
+              <w:right w:val="single" w:sz="4" w:space="0" w:color="auto"/>
+            </w:tcBorders>
+            <w:shd w:val="clear" w:color="auto" w:fill="auto"/>
+            <w:noWrap/>
+            <w:vAlign w:val="bottom"/>
+            <w:hideMark/>
+          </w:tcPr>
+          <w:p>
+            <w:pPr>
+              <w:spacing w:after="0" w:line="240" w:lineRule="auto"/>
+              <w:jc w:val="right"/>
+              <w:rPr>
+                <w:rFonts w:ascii="Times New Roman" w:eastAsia="Times New Roman" w:hAnsi="Times New Roman" w:cs="Times New Roman"/>
+                <w:color w:val="000000"/>
+              </w:rPr>
+            </w:pPr>
+            <w:r>
+              <w:rPr>
+                <w:rFonts w:ascii="Times New Roman" w:eastAsia="Times New Roman" w:hAnsi="Times New Roman" w:cs="Times New Roman"/>
+                <w:color w:val="000000"/>
+              </w:rPr>
+              <w:t>5</w:t>
+            </w:r>
+          </w:p>
+        </w:tc>
+        <w:tc>
+          <w:tcPr>
+            <w:tcW w:w="1123" w:type="dxa"/>
+            <w:tcBorders>
+              <w:top w:val="nil"/>
+              <w:left w:val="nil"/>
+              <w:bottom w:val="single" w:sz="4" w:space="0" w:color="auto"/>
+              <w:right w:val="single" w:sz="4" w:space="0" w:color="auto"/>
+            </w:tcBorders>
+            <w:shd w:val="clear" w:color="auto" w:fill="auto"/>
+            <w:noWrap/>
+            <w:vAlign w:val="bottom"/>
+            <w:hideMark/>
+          </w:tcPr>
+          <w:p>
+            <w:pPr>
+              <w:spacing w:after="0" w:line="240" w:lineRule="auto"/>
+              <w:jc w:val="right"/>
+              <w:rPr>
+                <w:rFonts w:ascii="Times New Roman" w:eastAsia="Times New Roman" w:hAnsi="Times New Roman" w:cs="Times New Roman"/>
+                <w:color w:val="000000"/>
+              </w:rPr>
+            </w:pPr>
+            <w:r>
+              <w:rPr>
+                <w:rFonts w:ascii="Times New Roman" w:eastAsia="Times New Roman" w:hAnsi="Times New Roman" w:cs="Times New Roman"/>
+                <w:color w:val="000000"/>
+              </w:rPr>
+              <w:t>0.000318</w:t>
+            </w:r>
+          </w:p>
+        </w:tc>
+        <w:tc>
+          <w:tcPr>
+            <w:tcW w:w="2087" w:type="dxa"/>
+            <w:tcBorders>
+              <w:top w:val="nil"/>
+              <w:left w:val="nil"/>
+              <w:bottom w:val="single" w:sz="4" w:space="0" w:color="auto"/>
+              <w:right w:val="single" w:sz="4" w:space="0" w:color="auto"/>
+            </w:tcBorders>
+            <w:shd w:val="clear" w:color="auto" w:fill="auto"/>
+            <w:noWrap/>
+            <w:vAlign w:val="bottom"/>
+            <w:hideMark/>
+          </w:tcPr>
+          <w:p>
+            <w:pPr>
+              <w:spacing w:after="0" w:line="240" w:lineRule="auto"/>
+              <w:jc w:val="right"/>
+              <w:rPr>
+                <w:rFonts w:ascii="Times New Roman" w:eastAsia="Times New Roman" w:hAnsi="Times New Roman" w:cs="Times New Roman"/>
+                <w:color w:val="000000"/>
+              </w:rPr>
+            </w:pPr>
+            <w:r>
+              <w:rPr>
+                <w:rFonts w:ascii="Times New Roman" w:eastAsia="Times New Roman" w:hAnsi="Times New Roman" w:cs="Times New Roman"/>
+                <w:color w:val="000000"/>
+              </w:rPr>
+              <w:t>0.0942</w:t>
+            </w:r>
+          </w:p>
+        </w:tc>
+        <w:tc>
+          <w:tcPr>
+            <w:tcW w:w="2230" w:type="dxa"/>
+            <w:tcBorders>
+              <w:top w:val="nil"/>
+              <w:left w:val="nil"/>
+              <w:bottom w:val="single" w:sz="4" w:space="0" w:color="auto"/>
+              <w:right w:val="single" w:sz="4" w:space="0" w:color="auto"/>
+            </w:tcBorders>
+            <w:shd w:val="clear" w:color="auto" w:fill="auto"/>
+            <w:noWrap/>
+            <w:vAlign w:val="bottom"/>
+            <w:hideMark/>
+          </w:tcPr>
+          <w:p>
+            <w:pPr>
+              <w:spacing w:after="0" w:line="240" w:lineRule="auto"/>
+              <w:jc w:val="right"/>
+              <w:rPr>
+                <w:rFonts w:ascii="Times New Roman" w:eastAsia="Times New Roman" w:hAnsi="Times New Roman" w:cs="Times New Roman"/>
+                <w:color w:val="000000"/>
+              </w:rPr>
+            </w:pPr>
+            <w:r>
+              <w:rPr>
+                <w:rFonts w:ascii="Times New Roman" w:eastAsia="Times New Roman" w:hAnsi="Times New Roman" w:cs="Times New Roman"/>
+                <w:color w:val="000000"/>
+              </w:rPr>
+              <w:t>0.054</w:t>
+            </w:r>
+          </w:p>
+        </w:tc>
+        <w:tc>
+          <w:tcPr>
+            <w:tcW w:w="2230" w:type="dxa"/>
+            <w:tcBorders>
+              <w:top w:val="nil"/>
+              <w:left w:val="nil"/>
+              <w:bottom w:val="single" w:sz="4" w:space="0" w:color="auto"/>
+              <w:right w:val="single" w:sz="4" w:space="0" w:color="auto"/>
+            </w:tcBorders>
+            <w:shd w:val="clear" w:color="auto" w:fill="auto"/>
+            <w:noWrap/>
+            <w:vAlign w:val="bottom"/>
+            <w:hideMark/>
+          </w:tcPr>
+          <w:p>
+            <w:pPr>
+              <w:spacing w:after="0" w:line="240" w:lineRule="auto"/>
+              <w:jc w:val="right"/>
+              <w:rPr>
+                <w:rFonts w:ascii="Times New Roman" w:eastAsia="Times New Roman" w:hAnsi="Times New Roman" w:cs="Times New Roman"/>
+                <w:color w:val="000000"/>
+              </w:rPr>
+            </w:pPr>
+            <w:r>
+              <w:rPr>
+                <w:rFonts w:ascii="Times New Roman" w:eastAsia="Times New Roman" w:hAnsi="Times New Roman" w:cs="Times New Roman"/>
+                <w:color w:val="000000"/>
+              </w:rPr>
+              <w:t>445632</w:t>
+            </w:r>
+          </w:p>
+        </w:tc>
+        <w:tc>
+          <w:tcPr>
+            <w:tcW w:w="1108" w:type="dxa"/>
+            <w:tcBorders>
+              <w:top w:val="nil"/>
+              <w:left w:val="nil"/>
+              <w:bottom w:val="single" w:sz="4" w:space="0" w:color="auto"/>
+              <w:right w:val="single" w:sz="4" w:space="0" w:color="auto"/>
+            </w:tcBorders>
+            <w:shd w:val="clear" w:color="auto" w:fill="auto"/>
+            <w:noWrap/>
+            <w:vAlign w:val="bottom"/>
+            <w:hideMark/>
+          </w:tcPr>
+          <w:p>
+            <w:pPr>
+              <w:spacing w:after="0" w:line="240" w:lineRule="auto"/>
+              <w:jc w:val="right"/>
+              <w:rPr>
+                <w:rFonts w:ascii="Times New Roman" w:eastAsia="Times New Roman" w:hAnsi="Times New Roman" w:cs="Times New Roman"/>
+                <w:color w:val="000000"/>
+              </w:rPr>
+            </w:pPr>
+            <w:r>
+              <w:rPr>
+                <w:rFonts w:ascii="Times New Roman" w:eastAsia="Times New Roman" w:hAnsi="Times New Roman" w:cs="Times New Roman"/>
+                <w:color w:val="000000"/>
+              </w:rPr>
+              <w:t>0.227</w:t>
+            </w:r>
+          </w:p>
+        </w:tc>
+      </w:tr>
+      <w:tr>
+        <w:trPr>
+          <w:trHeight w:val="316"/>
+        </w:trPr>
+        <w:tc>
+          <w:tcPr>
+            <w:tcW w:w="1338" w:type="dxa"/>
+            <w:tcBorders>
+              <w:top w:val="nil"/>
+              <w:left w:val="single" w:sz="4" w:space="0" w:color="auto"/>
+              <w:bottom w:val="single" w:sz="4" w:space="0" w:color="auto"/>
+              <w:right w:val="single" w:sz="4" w:space="0" w:color="auto"/>
+            </w:tcBorders>
+            <w:shd w:val="clear" w:color="auto" w:fill="auto"/>
+            <w:noWrap/>
+            <w:vAlign w:val="bottom"/>
+            <w:hideMark/>
+          </w:tcPr>
+          <w:p>
+            <w:pPr>
+              <w:spacing w:after="0" w:line="240" w:lineRule="auto"/>
+              <w:jc w:val="right"/>
+              <w:rPr>
+                <w:rFonts w:ascii="Times New Roman" w:eastAsia="Times New Roman" w:hAnsi="Times New Roman" w:cs="Times New Roman"/>
+                <w:color w:val="000000"/>
+              </w:rPr>
+            </w:pPr>
+            <w:r>
+              <w:rPr>
+                <w:rFonts w:ascii="Times New Roman" w:eastAsia="Times New Roman" w:hAnsi="Times New Roman" w:cs="Times New Roman"/>
+                <w:color w:val="000000"/>
+              </w:rPr>
+              <w:t>6</w:t>
+            </w:r>
+          </w:p>
+        </w:tc>
+        <w:tc>
+          <w:tcPr>
+            <w:tcW w:w="1123" w:type="dxa"/>
+            <w:tcBorders>
+              <w:top w:val="nil"/>
+              <w:left w:val="nil"/>
+              <w:bottom w:val="single" w:sz="4" w:space="0" w:color="auto"/>
+              <w:right w:val="single" w:sz="4" w:space="0" w:color="auto"/>
+            </w:tcBorders>
+            <w:shd w:val="clear" w:color="auto" w:fill="auto"/>
+            <w:noWrap/>
+            <w:vAlign w:val="bottom"/>
+            <w:hideMark/>
+          </w:tcPr>
+          <w:p>
+            <w:pPr>
+              <w:spacing w:after="0" w:line="240" w:lineRule="auto"/>
+              <w:jc w:val="right"/>
+              <w:rPr>
+                <w:rFonts w:ascii="Times New Roman" w:eastAsia="Times New Roman" w:hAnsi="Times New Roman" w:cs="Times New Roman"/>
+                <w:color w:val="000000"/>
+              </w:rPr>
+            </w:pPr>
+            <w:r>
+              <w:rPr>
+                <w:rFonts w:ascii="Times New Roman" w:eastAsia="Times New Roman" w:hAnsi="Times New Roman" w:cs="Times New Roman"/>
+                <w:color w:val="000000"/>
+              </w:rPr>
+              <w:t>0.000329</w:t>
+            </w:r>
+          </w:p>
+        </w:tc>
+        <w:tc>
+          <w:tcPr>
+            <w:tcW w:w="2087" w:type="dxa"/>
+            <w:tcBorders>
+              <w:top w:val="nil"/>
+              <w:left w:val="nil"/>
+              <w:bottom w:val="single" w:sz="4" w:space="0" w:color="auto"/>
+              <w:right w:val="single" w:sz="4" w:space="0" w:color="auto"/>
+            </w:tcBorders>
+            <w:shd w:val="clear" w:color="auto" w:fill="auto"/>
+            <w:noWrap/>
+            <w:vAlign w:val="bottom"/>
+            <w:hideMark/>
+          </w:tcPr>
+          <w:p>
+            <w:pPr>
+              <w:spacing w:after="0" w:line="240" w:lineRule="auto"/>
+              <w:jc w:val="right"/>
+              <w:rPr>
+                <w:rFonts w:ascii="Times New Roman" w:eastAsia="Times New Roman" w:hAnsi="Times New Roman" w:cs="Times New Roman"/>
+                <w:color w:val="000000"/>
+              </w:rPr>
+            </w:pPr>
+            <w:r>
+              <w:rPr>
+                <w:rFonts w:ascii="Times New Roman" w:eastAsia="Times New Roman" w:hAnsi="Times New Roman" w:cs="Times New Roman"/>
+                <w:color w:val="000000"/>
+              </w:rPr>
+              <w:t>0.1091</w:t>
+            </w:r>
+          </w:p>
+        </w:tc>
+        <w:tc>
+          <w:tcPr>
+            <w:tcW w:w="2230" w:type="dxa"/>
+            <w:tcBorders>
+              <w:top w:val="nil"/>
+              <w:left w:val="nil"/>
+              <w:bottom w:val="single" w:sz="4" w:space="0" w:color="auto"/>
+              <w:right w:val="single" w:sz="4" w:space="0" w:color="auto"/>
+            </w:tcBorders>
+            <w:shd w:val="clear" w:color="auto" w:fill="auto"/>
+            <w:noWrap/>
+            <w:vAlign w:val="bottom"/>
+            <w:hideMark/>
+          </w:tcPr>
+          <w:p>
+            <w:pPr>
+              <w:spacing w:after="0" w:line="240" w:lineRule="auto"/>
+              <w:jc w:val="right"/>
+              <w:rPr>
+                <w:rFonts w:ascii="Times New Roman" w:eastAsia="Times New Roman" w:hAnsi="Times New Roman" w:cs="Times New Roman"/>
+                <w:color w:val="000000"/>
+              </w:rPr>
+            </w:pPr>
+            <w:r>
+              <w:rPr>
+                <w:rFonts w:ascii="Times New Roman" w:eastAsia="Times New Roman" w:hAnsi="Times New Roman" w:cs="Times New Roman"/>
+                <w:color w:val="000000"/>
+              </w:rPr>
+              <w:t>0.058</w:t>
+            </w:r>
+          </w:p>
+        </w:tc>
+        <w:tc>
+          <w:tcPr>
+            <w:tcW w:w="2230" w:type="dxa"/>
+            <w:tcBorders>
+              <w:top w:val="nil"/>
+              <w:left w:val="nil"/>
+              <w:bottom w:val="single" w:sz="4" w:space="0" w:color="auto"/>
+              <w:right w:val="single" w:sz="4" w:space="0" w:color="auto"/>
+            </w:tcBorders>
+            <w:shd w:val="clear" w:color="auto" w:fill="auto"/>
+            <w:noWrap/>
+            <w:vAlign w:val="bottom"/>
+            <w:hideMark/>
+          </w:tcPr>
+          <w:p>
+            <w:pPr>
+              <w:spacing w:after="0" w:line="240" w:lineRule="auto"/>
+              <w:jc w:val="right"/>
+              <w:rPr>
+                <w:rFonts w:ascii="Times New Roman" w:eastAsia="Times New Roman" w:hAnsi="Times New Roman" w:cs="Times New Roman"/>
+                <w:color w:val="000000"/>
+              </w:rPr>
+            </w:pPr>
+            <w:r>
+              <w:rPr>
+                <w:rFonts w:ascii="Times New Roman" w:eastAsia="Times New Roman" w:hAnsi="Times New Roman" w:cs="Times New Roman"/>
+                <w:color w:val="000000"/>
+              </w:rPr>
+              <w:t>701736</w:t>
+            </w:r>
+          </w:p>
+        </w:tc>
+        <w:tc>
+          <w:tcPr>
+            <w:tcW w:w="1108" w:type="dxa"/>
+            <w:tcBorders>
+              <w:top w:val="nil"/>
+              <w:left w:val="nil"/>
+              <w:bottom w:val="single" w:sz="4" w:space="0" w:color="auto"/>
+              <w:right w:val="single" w:sz="4" w:space="0" w:color="auto"/>
+            </w:tcBorders>
+            <w:shd w:val="clear" w:color="auto" w:fill="auto"/>
+            <w:noWrap/>
+            <w:vAlign w:val="bottom"/>
+            <w:hideMark/>
+          </w:tcPr>
+          <w:p>
+            <w:pPr>
+              <w:spacing w:after="0" w:line="240" w:lineRule="auto"/>
+              <w:jc w:val="right"/>
+              <w:rPr>
+                <w:rFonts w:ascii="Times New Roman" w:eastAsia="Times New Roman" w:hAnsi="Times New Roman" w:cs="Times New Roman"/>
+                <w:color w:val="000000"/>
+              </w:rPr>
+            </w:pPr>
+            <w:r>
+              <w:rPr>
+                <w:rFonts w:ascii="Times New Roman" w:eastAsia="Times New Roman" w:hAnsi="Times New Roman" w:cs="Times New Roman"/>
+                <w:color w:val="000000"/>
+              </w:rPr>
+              <w:t>0.281</w:t>
+            </w:r>
+          </w:p>
+        </w:tc>
+      </w:tr>
+      <w:tr>
+        <w:trPr>
+          <w:trHeight w:val="316"/>
+        </w:trPr>
+        <w:tc>
+          <w:tcPr>
+            <w:tcW w:w="1338" w:type="dxa"/>
+            <w:tcBorders>
+              <w:top w:val="nil"/>
+              <w:left w:val="single" w:sz="4" w:space="0" w:color="auto"/>
+              <w:bottom w:val="single" w:sz="4" w:space="0" w:color="auto"/>
+              <w:right w:val="single" w:sz="4" w:space="0" w:color="auto"/>
+            </w:tcBorders>
+            <w:shd w:val="clear" w:color="auto" w:fill="auto"/>
+            <w:noWrap/>
+            <w:vAlign w:val="bottom"/>
+            <w:hideMark/>
+          </w:tcPr>
+          <w:p>
+            <w:pPr>
+              <w:spacing w:after="0" w:line="240" w:lineRule="auto"/>
+              <w:jc w:val="right"/>
+              <w:rPr>
+                <w:rFonts w:ascii="Times New Roman" w:eastAsia="Times New Roman" w:hAnsi="Times New Roman" w:cs="Times New Roman"/>
+                <w:color w:val="000000"/>
+              </w:rPr>
+            </w:pPr>
+            <w:r>
+              <w:rPr>
+                <w:rFonts w:ascii="Times New Roman" w:eastAsia="Times New Roman" w:hAnsi="Times New Roman" w:cs="Times New Roman"/>
+                <w:color w:val="000000"/>
+              </w:rPr>
+              <w:t>7</w:t>
+            </w:r>
+          </w:p>
+        </w:tc>
+        <w:tc>
+          <w:tcPr>
+            <w:tcW w:w="1123" w:type="dxa"/>
+            <w:tcBorders>
+              <w:top w:val="nil"/>
+              <w:left w:val="nil"/>
+              <w:bottom w:val="single" w:sz="4" w:space="0" w:color="auto"/>
+              <w:right w:val="single" w:sz="4" w:space="0" w:color="auto"/>
+            </w:tcBorders>
+            <w:shd w:val="clear" w:color="auto" w:fill="auto"/>
+            <w:noWrap/>
+            <w:vAlign w:val="bottom"/>
+            <w:hideMark/>
+          </w:tcPr>
+          <w:p>
+            <w:pPr>
+              <w:spacing w:after="0" w:line="240" w:lineRule="auto"/>
+              <w:jc w:val="right"/>
+              <w:rPr>
+                <w:rFonts w:ascii="Times New Roman" w:eastAsia="Times New Roman" w:hAnsi="Times New Roman" w:cs="Times New Roman"/>
+                <w:color w:val="000000"/>
+              </w:rPr>
+            </w:pPr>
+            <w:r>
+              <w:rPr>
+                <w:rFonts w:ascii="Times New Roman" w:eastAsia="Times New Roman" w:hAnsi="Times New Roman" w:cs="Times New Roman"/>
+                <w:color w:val="000000"/>
+              </w:rPr>
+              <w:t>0.000077</w:t>
+            </w:r>
+          </w:p>
+        </w:tc>
+        <w:tc>
+          <w:tcPr>
+            <w:tcW w:w="2087" w:type="dxa"/>
+            <w:tcBorders>
+              <w:top w:val="nil"/>
+              <w:left w:val="nil"/>
+              <w:bottom w:val="single" w:sz="4" w:space="0" w:color="auto"/>
+              <w:right w:val="single" w:sz="4" w:space="0" w:color="auto"/>
+            </w:tcBorders>
+            <w:shd w:val="clear" w:color="auto" w:fill="auto"/>
+            <w:noWrap/>
+            <w:vAlign w:val="bottom"/>
+            <w:hideMark/>
+          </w:tcPr>
+          <w:p>
+            <w:pPr>
+              <w:spacing w:after="0" w:line="240" w:lineRule="auto"/>
+              <w:jc w:val="right"/>
+              <w:rPr>
+                <w:rFonts w:ascii="Times New Roman" w:eastAsia="Times New Roman" w:hAnsi="Times New Roman" w:cs="Times New Roman"/>
+                <w:color w:val="000000"/>
+              </w:rPr>
+            </w:pPr>
+            <w:r>
+              <w:rPr>
+                <w:rFonts w:ascii="Times New Roman" w:eastAsia="Times New Roman" w:hAnsi="Times New Roman" w:cs="Times New Roman"/>
+                <w:color w:val="000000"/>
+              </w:rPr>
+              <w:t>0.0820</w:t>
+            </w:r>
+          </w:p>
+        </w:tc>
+        <w:tc>
+          <w:tcPr>
+            <w:tcW w:w="2230" w:type="dxa"/>
+            <w:tcBorders>
+              <w:top w:val="nil"/>
+              <w:left w:val="nil"/>
+              <w:bottom w:val="single" w:sz="4" w:space="0" w:color="auto"/>
+              <w:right w:val="single" w:sz="4" w:space="0" w:color="auto"/>
+            </w:tcBorders>
+            <w:shd w:val="clear" w:color="auto" w:fill="auto"/>
+            <w:noWrap/>
+            <w:vAlign w:val="bottom"/>
+            <w:hideMark/>
+          </w:tcPr>
+          <w:p>
+            <w:pPr>
+              <w:spacing w:after="0" w:line="240" w:lineRule="auto"/>
+              <w:jc w:val="right"/>
+              <w:rPr>
+                <w:rFonts w:ascii="Times New Roman" w:eastAsia="Times New Roman" w:hAnsi="Times New Roman" w:cs="Times New Roman"/>
+                <w:color w:val="000000"/>
+              </w:rPr>
+            </w:pPr>
+            <w:r>
+              <w:rPr>
+                <w:rFonts w:ascii="Times New Roman" w:eastAsia="Times New Roman" w:hAnsi="Times New Roman" w:cs="Times New Roman"/>
+                <w:color w:val="000000"/>
+              </w:rPr>
+              <w:t>0.052</w:t>
+            </w:r>
+          </w:p>
+        </w:tc>
+        <w:tc>
+          <w:tcPr>
+            <w:tcW w:w="2230" w:type="dxa"/>
+            <w:tcBorders>
+              <w:top w:val="nil"/>
+              <w:left w:val="nil"/>
+              <w:bottom w:val="single" w:sz="4" w:space="0" w:color="auto"/>
+              <w:right w:val="single" w:sz="4" w:space="0" w:color="auto"/>
+            </w:tcBorders>
+            <w:shd w:val="clear" w:color="auto" w:fill="auto"/>
+            <w:noWrap/>
+            <w:vAlign w:val="bottom"/>
+            <w:hideMark/>
+          </w:tcPr>
+          <w:p>
+            <w:pPr>
+              <w:spacing w:after="0" w:line="240" w:lineRule="auto"/>
+              <w:jc w:val="right"/>
+              <w:rPr>
+                <w:rFonts w:ascii="Times New Roman" w:eastAsia="Times New Roman" w:hAnsi="Times New Roman" w:cs="Times New Roman"/>
+                <w:color w:val="000000"/>
+              </w:rPr>
+            </w:pPr>
+            <w:r>
+              <w:rPr>
+                <w:rFonts w:ascii="Times New Roman" w:eastAsia="Times New Roman" w:hAnsi="Times New Roman" w:cs="Times New Roman"/>
+                <w:color w:val="000000"/>
+              </w:rPr>
+              <w:t>216041</w:t>
+            </w:r>
+          </w:p>
+        </w:tc>
+        <w:tc>
+          <w:tcPr>
+            <w:tcW w:w="1108" w:type="dxa"/>
+            <w:tcBorders>
+              <w:top w:val="nil"/>
+              <w:left w:val="nil"/>
+              <w:bottom w:val="single" w:sz="4" w:space="0" w:color="auto"/>
+              <w:right w:val="single" w:sz="4" w:space="0" w:color="auto"/>
+            </w:tcBorders>
+            <w:shd w:val="clear" w:color="auto" w:fill="auto"/>
+            <w:noWrap/>
+            <w:vAlign w:val="bottom"/>
+            <w:hideMark/>
+          </w:tcPr>
+          <w:p>
+            <w:pPr>
+              <w:spacing w:after="0" w:line="240" w:lineRule="auto"/>
+              <w:jc w:val="right"/>
+              <w:rPr>
+                <w:rFonts w:ascii="Times New Roman" w:eastAsia="Times New Roman" w:hAnsi="Times New Roman" w:cs="Times New Roman"/>
+                <w:color w:val="000000"/>
+              </w:rPr>
+            </w:pPr>
+            <w:r>
+              <w:rPr>
+                <w:rFonts w:ascii="Times New Roman" w:eastAsia="Times New Roman" w:hAnsi="Times New Roman" w:cs="Times New Roman"/>
+                <w:color w:val="000000"/>
+              </w:rPr>
+              <w:t>1.385</w:t>
+            </w:r>
+          </w:p>
+        </w:tc>
+      </w:tr>
+      <w:tr>
+        <w:trPr>
+          <w:trHeight w:val="316"/>
+        </w:trPr>
+        <w:tc>
+          <w:tcPr>
+            <w:tcW w:w="1338" w:type="dxa"/>
+            <w:tcBorders>
+              <w:top w:val="nil"/>
+              <w:left w:val="single" w:sz="4" w:space="0" w:color="auto"/>
+              <w:bottom w:val="single" w:sz="4" w:space="0" w:color="auto"/>
+              <w:right w:val="single" w:sz="4" w:space="0" w:color="auto"/>
+            </w:tcBorders>
+            <w:shd w:val="clear" w:color="auto" w:fill="auto"/>
+            <w:noWrap/>
+            <w:vAlign w:val="bottom"/>
+            <w:hideMark/>
+          </w:tcPr>
+          <w:p>
+            <w:pPr>
+              <w:spacing w:after="0" w:line="240" w:lineRule="auto"/>
+              <w:jc w:val="right"/>
+              <w:rPr>
+                <w:rFonts w:ascii="Times New Roman" w:eastAsia="Times New Roman" w:hAnsi="Times New Roman" w:cs="Times New Roman"/>
+                <w:color w:val="000000"/>
+              </w:rPr>
+            </w:pPr>
+            <w:r>
+              <w:rPr>
+                <w:rFonts w:ascii="Times New Roman" w:eastAsia="Times New Roman" w:hAnsi="Times New Roman" w:cs="Times New Roman"/>
+                <w:color w:val="000000"/>
+              </w:rPr>
+              <w:t>8</w:t>
+            </w:r>
+          </w:p>
+        </w:tc>
+        <w:tc>
+          <w:tcPr>
+            <w:tcW w:w="1123" w:type="dxa"/>
+            <w:tcBorders>
+              <w:top w:val="nil"/>
+              <w:left w:val="nil"/>
+              <w:bottom w:val="single" w:sz="4" w:space="0" w:color="auto"/>
+              <w:right w:val="single" w:sz="4" w:space="0" w:color="auto"/>
+            </w:tcBorders>
+            <w:shd w:val="clear" w:color="auto" w:fill="auto"/>
+            <w:noWrap/>
+            <w:vAlign w:val="bottom"/>
+            <w:hideMark/>
+          </w:tcPr>
+          <w:p>
+            <w:pPr>
+              <w:spacing w:after="0" w:line="240" w:lineRule="auto"/>
+              <w:jc w:val="right"/>
+              <w:rPr>
+                <w:rFonts w:ascii="Times New Roman" w:eastAsia="Times New Roman" w:hAnsi="Times New Roman" w:cs="Times New Roman"/>
+                <w:color w:val="000000"/>
+              </w:rPr>
+            </w:pPr>
+            <w:r>
+              <w:rPr>
+                <w:rFonts w:ascii="Times New Roman" w:eastAsia="Times New Roman" w:hAnsi="Times New Roman" w:cs="Times New Roman"/>
+                <w:color w:val="000000"/>
+              </w:rPr>
+              <w:t>0.000235</w:t>
+            </w:r>
+          </w:p>
+        </w:tc>
+        <w:tc>
+          <w:tcPr>
+            <w:tcW w:w="2087" w:type="dxa"/>
+            <w:tcBorders>
+              <w:top w:val="nil"/>
+              <w:left w:val="nil"/>
+              <w:bottom w:val="single" w:sz="4" w:space="0" w:color="auto"/>
+              <w:right w:val="single" w:sz="4" w:space="0" w:color="auto"/>
+            </w:tcBorders>
+            <w:shd w:val="clear" w:color="auto" w:fill="auto"/>
+            <w:noWrap/>
+            <w:vAlign w:val="bottom"/>
+            <w:hideMark/>
+          </w:tcPr>
+          <w:p>
+            <w:pPr>
+              <w:spacing w:after="0" w:line="240" w:lineRule="auto"/>
+              <w:jc w:val="right"/>
+              <w:rPr>
+                <w:rFonts w:ascii="Times New Roman" w:eastAsia="Times New Roman" w:hAnsi="Times New Roman" w:cs="Times New Roman"/>
+                <w:color w:val="000000"/>
+              </w:rPr>
+            </w:pPr>
+            <w:r>
+              <w:rPr>
+                <w:rFonts w:ascii="Times New Roman" w:eastAsia="Times New Roman" w:hAnsi="Times New Roman" w:cs="Times New Roman"/>
+                <w:color w:val="000000"/>
+              </w:rPr>
+              <w:t>0.0941</w:t>
+            </w:r>
+          </w:p>
+        </w:tc>
+        <w:tc>
+          <w:tcPr>
+            <w:tcW w:w="2230" w:type="dxa"/>
+            <w:tcBorders>
+              <w:top w:val="nil"/>
+              <w:left w:val="nil"/>
+              <w:bottom w:val="single" w:sz="4" w:space="0" w:color="auto"/>
+              <w:right w:val="single" w:sz="4" w:space="0" w:color="auto"/>
+            </w:tcBorders>
+            <w:shd w:val="clear" w:color="auto" w:fill="auto"/>
+            <w:noWrap/>
+            <w:vAlign w:val="bottom"/>
+            <w:hideMark/>
+          </w:tcPr>
+          <w:p>
+            <w:pPr>
+              <w:spacing w:after="0" w:line="240" w:lineRule="auto"/>
+              <w:jc w:val="right"/>
+              <w:rPr>
+                <w:rFonts w:ascii="Times New Roman" w:eastAsia="Times New Roman" w:hAnsi="Times New Roman" w:cs="Times New Roman"/>
+                <w:color w:val="000000"/>
+              </w:rPr>
+            </w:pPr>
+            <w:r>
+              <w:rPr>
+                <w:rFonts w:ascii="Times New Roman" w:eastAsia="Times New Roman" w:hAnsi="Times New Roman" w:cs="Times New Roman"/>
+                <w:color w:val="000000"/>
+              </w:rPr>
+              <w:t>0.054</w:t>
+            </w:r>
+          </w:p>
+        </w:tc>
+        <w:tc>
+          <w:tcPr>
+            <w:tcW w:w="2230" w:type="dxa"/>
+            <w:tcBorders>
+              <w:top w:val="nil"/>
+              <w:left w:val="nil"/>
+              <w:bottom w:val="single" w:sz="4" w:space="0" w:color="auto"/>
+              <w:right w:val="single" w:sz="4" w:space="0" w:color="auto"/>
+            </w:tcBorders>
+            <w:shd w:val="clear" w:color="auto" w:fill="auto"/>
+            <w:noWrap/>
+            <w:vAlign w:val="bottom"/>
+            <w:hideMark/>
+          </w:tcPr>
+          <w:p>
+            <w:pPr>
+              <w:spacing w:after="0" w:line="240" w:lineRule="auto"/>
+              <w:jc w:val="right"/>
+              <w:rPr>
+                <w:rFonts w:ascii="Times New Roman" w:eastAsia="Times New Roman" w:hAnsi="Times New Roman" w:cs="Times New Roman"/>
+                <w:color w:val="000000"/>
+              </w:rPr>
+            </w:pPr>
+            <w:r>
+              <w:rPr>
+                <w:rFonts w:ascii="Times New Roman" w:eastAsia="Times New Roman" w:hAnsi="Times New Roman" w:cs="Times New Roman"/>
+                <w:color w:val="000000"/>
+              </w:rPr>
+              <w:t>466697</w:t>
+            </w:r>
+          </w:p>
+        </w:tc>
+        <w:tc>
+          <w:tcPr>
+            <w:tcW w:w="1108" w:type="dxa"/>
+            <w:tcBorders>
+              <w:top w:val="nil"/>
+              <w:left w:val="nil"/>
+              <w:bottom w:val="single" w:sz="4" w:space="0" w:color="auto"/>
+              <w:right w:val="single" w:sz="4" w:space="0" w:color="auto"/>
+            </w:tcBorders>
+            <w:shd w:val="clear" w:color="auto" w:fill="auto"/>
+            <w:noWrap/>
+            <w:vAlign w:val="bottom"/>
+            <w:hideMark/>
+          </w:tcPr>
+          <w:p>
+            <w:pPr>
+              <w:spacing w:after="0" w:line="240" w:lineRule="auto"/>
+              <w:jc w:val="right"/>
+              <w:rPr>
+                <w:rFonts w:ascii="Times New Roman" w:eastAsia="Times New Roman" w:hAnsi="Times New Roman" w:cs="Times New Roman"/>
+                <w:color w:val="000000"/>
+              </w:rPr>
+            </w:pPr>
+            <w:r>
+              <w:rPr>
+                <w:rFonts w:ascii="Times New Roman" w:eastAsia="Times New Roman" w:hAnsi="Times New Roman" w:cs="Times New Roman"/>
+                <w:color w:val="000000"/>
+              </w:rPr>
+              <w:t>0.447</w:t>
+            </w:r>
+          </w:p>
+        </w:tc>
+      </w:tr>
+      <w:tr>
+        <w:trPr>
+          <w:trHeight w:val="316"/>
+        </w:trPr>
+        <w:tc>
+          <w:tcPr>
+            <w:tcW w:w="1338" w:type="dxa"/>
+            <w:tcBorders>
+              <w:top w:val="nil"/>
+              <w:left w:val="single" w:sz="4" w:space="0" w:color="auto"/>
+              <w:bottom w:val="single" w:sz="4" w:space="0" w:color="auto"/>
+              <w:right w:val="single" w:sz="4" w:space="0" w:color="auto"/>
+            </w:tcBorders>
+            <w:shd w:val="clear" w:color="auto" w:fill="auto"/>
+            <w:noWrap/>
+            <w:vAlign w:val="bottom"/>
+            <w:hideMark/>
+          </w:tcPr>
+          <w:p>
+            <w:pPr>
+              <w:spacing w:after="0" w:line="240" w:lineRule="auto"/>
+              <w:jc w:val="right"/>
+              <w:rPr>
+                <w:rFonts w:ascii="Times New Roman" w:eastAsia="Times New Roman" w:hAnsi="Times New Roman" w:cs="Times New Roman"/>
+                <w:color w:val="000000"/>
+              </w:rPr>
+            </w:pPr>
+            <w:r>
+              <w:rPr>
+                <w:rFonts w:ascii="Times New Roman" w:eastAsia="Times New Roman" w:hAnsi="Times New Roman" w:cs="Times New Roman"/>
+                <w:color w:val="000000"/>
+              </w:rPr>
+              <w:t>9</w:t>
+            </w:r>
+          </w:p>
+        </w:tc>
+        <w:tc>
+          <w:tcPr>
+            <w:tcW w:w="1123" w:type="dxa"/>
+            <w:tcBorders>
+              <w:top w:val="nil"/>
+              <w:left w:val="nil"/>
+              <w:bottom w:val="single" w:sz="4" w:space="0" w:color="auto"/>
+              <w:right w:val="single" w:sz="4" w:space="0" w:color="auto"/>
+            </w:tcBorders>
+            <w:shd w:val="clear" w:color="auto" w:fill="auto"/>
+            <w:noWrap/>
+            <w:vAlign w:val="bottom"/>
+            <w:hideMark/>
+          </w:tcPr>
+          <w:p>
+            <w:pPr>
+              <w:spacing w:after="0" w:line="240" w:lineRule="auto"/>
+              <w:jc w:val="right"/>
+              <w:rPr>
+                <w:rFonts w:ascii="Times New Roman" w:eastAsia="Times New Roman" w:hAnsi="Times New Roman" w:cs="Times New Roman"/>
+                <w:color w:val="000000"/>
+              </w:rPr>
+            </w:pPr>
+            <w:r>
+              <w:rPr>
+                <w:rFonts w:ascii="Times New Roman" w:eastAsia="Times New Roman" w:hAnsi="Times New Roman" w:cs="Times New Roman"/>
+                <w:color w:val="000000"/>
+              </w:rPr>
+              <w:t>0.000228</w:t>
+            </w:r>
+          </w:p>
+        </w:tc>
+        <w:tc>
+          <w:tcPr>
+            <w:tcW w:w="2087" w:type="dxa"/>
+            <w:tcBorders>
+              <w:top w:val="nil"/>
+              <w:left w:val="nil"/>
+              <w:bottom w:val="single" w:sz="4" w:space="0" w:color="auto"/>
+              <w:right w:val="single" w:sz="4" w:space="0" w:color="auto"/>
+            </w:tcBorders>
+            <w:shd w:val="clear" w:color="auto" w:fill="auto"/>
+            <w:noWrap/>
+            <w:vAlign w:val="bottom"/>
+            <w:hideMark/>
+          </w:tcPr>
+          <w:p>
+            <w:pPr>
+              <w:spacing w:after="0" w:line="240" w:lineRule="auto"/>
+              <w:jc w:val="right"/>
+              <w:rPr>
+                <w:rFonts w:ascii="Times New Roman" w:eastAsia="Times New Roman" w:hAnsi="Times New Roman" w:cs="Times New Roman"/>
+                <w:color w:val="000000"/>
+              </w:rPr>
+            </w:pPr>
+            <w:r>
+              <w:rPr>
+                <w:rFonts w:ascii="Times New Roman" w:eastAsia="Times New Roman" w:hAnsi="Times New Roman" w:cs="Times New Roman"/>
+                <w:color w:val="000000"/>
+              </w:rPr>
+              <w:t>0.1004</w:t>
+            </w:r>
+          </w:p>
+        </w:tc>
+        <w:tc>
+          <w:tcPr>
+            <w:tcW w:w="2230" w:type="dxa"/>
+            <w:tcBorders>
+              <w:top w:val="nil"/>
+              <w:left w:val="nil"/>
+              <w:bottom w:val="single" w:sz="4" w:space="0" w:color="auto"/>
+              <w:right w:val="single" w:sz="4" w:space="0" w:color="auto"/>
+            </w:tcBorders>
+            <w:shd w:val="clear" w:color="auto" w:fill="auto"/>
+            <w:noWrap/>
+            <w:vAlign w:val="bottom"/>
+            <w:hideMark/>
+          </w:tcPr>
+          <w:p>
+            <w:pPr>
+              <w:spacing w:after="0" w:line="240" w:lineRule="auto"/>
+              <w:jc w:val="right"/>
+              <w:rPr>
+                <w:rFonts w:ascii="Times New Roman" w:eastAsia="Times New Roman" w:hAnsi="Times New Roman" w:cs="Times New Roman"/>
+                <w:color w:val="000000"/>
+              </w:rPr>
+            </w:pPr>
+            <w:r>
+              <w:rPr>
+                <w:rFonts w:ascii="Times New Roman" w:eastAsia="Times New Roman" w:hAnsi="Times New Roman" w:cs="Times New Roman"/>
+                <w:color w:val="000000"/>
+              </w:rPr>
+              <w:t>0.056</w:t>
+            </w:r>
+          </w:p>
+        </w:tc>
+        <w:tc>
+          <w:tcPr>
+            <w:tcW w:w="2230" w:type="dxa"/>
+            <w:tcBorders>
+              <w:top w:val="nil"/>
+              <w:left w:val="nil"/>
+              <w:bottom w:val="single" w:sz="4" w:space="0" w:color="auto"/>
+              <w:right w:val="single" w:sz="4" w:space="0" w:color="auto"/>
+            </w:tcBorders>
+            <w:shd w:val="clear" w:color="auto" w:fill="auto"/>
+            <w:noWrap/>
+            <w:vAlign w:val="bottom"/>
+            <w:hideMark/>
+          </w:tcPr>
+          <w:p>
+            <w:pPr>
+              <w:spacing w:after="0" w:line="240" w:lineRule="auto"/>
+              <w:jc w:val="right"/>
+              <w:rPr>
+                <w:rFonts w:ascii="Times New Roman" w:eastAsia="Times New Roman" w:hAnsi="Times New Roman" w:cs="Times New Roman"/>
+                <w:color w:val="000000"/>
+              </w:rPr>
+            </w:pPr>
+            <w:r>
+              <w:rPr>
+                <w:rFonts w:ascii="Times New Roman" w:eastAsia="Times New Roman" w:hAnsi="Times New Roman" w:cs="Times New Roman"/>
+                <w:color w:val="000000"/>
+              </w:rPr>
+              <w:t>674206</w:t>
+            </w:r>
+          </w:p>
+        </w:tc>
+        <w:tc>
+          <w:tcPr>
+            <w:tcW w:w="1108" w:type="dxa"/>
+            <w:tcBorders>
+              <w:top w:val="nil"/>
+              <w:left w:val="nil"/>
+              <w:bottom w:val="single" w:sz="4" w:space="0" w:color="auto"/>
+              <w:right w:val="single" w:sz="4" w:space="0" w:color="auto"/>
+            </w:tcBorders>
+            <w:shd w:val="clear" w:color="auto" w:fill="auto"/>
+            <w:noWrap/>
+            <w:vAlign w:val="bottom"/>
+            <w:hideMark/>
+          </w:tcPr>
+          <w:p>
+            <w:pPr>
+              <w:spacing w:after="0" w:line="240" w:lineRule="auto"/>
+              <w:jc w:val="right"/>
+              <w:rPr>
+                <w:rFonts w:ascii="Times New Roman" w:eastAsia="Times New Roman" w:hAnsi="Times New Roman" w:cs="Times New Roman"/>
+                <w:color w:val="000000"/>
+              </w:rPr>
+            </w:pPr>
+            <w:r>
+              <w:rPr>
+                <w:rFonts w:ascii="Times New Roman" w:eastAsia="Times New Roman" w:hAnsi="Times New Roman" w:cs="Times New Roman"/>
+                <w:color w:val="000000"/>
+              </w:rPr>
+              <w:t>0.492</w:t>
+            </w:r>
+          </w:p>
+        </w:tc>
+      </w:tr>
+    </w:tbl>
+    <w:p>
+      <w:pPr>
+        <w:spacing w:after="0"/>
         <w:jc w:val="center"/>
         <w:rPr>
           <w:rFonts w:ascii="Times New Roman" w:eastAsiaTheme="minorEastAsia" w:hAnsi="Times New Roman" w:cs="Times New Roman"/>
@@ -4599,6 +7803,18 @@
         <w:jc w:val="center"/>
         <w:rPr>
           <w:rFonts w:ascii="Times New Roman" w:eastAsiaTheme="minorEastAsia" w:hAnsi="Times New Roman" w:cs="Times New Roman"/>
+          <w:b/>
+        </w:rPr>
+      </w:pPr>
+      <w:bookmarkStart w:id="13" w:name="_GoBack"/>
+      <w:bookmarkEnd w:id="13"/>
+    </w:p>
+    <w:p>
+      <w:pPr>
+        <w:spacing w:after="120"/>
+        <w:jc w:val="center"/>
+        <w:rPr>
+          <w:rFonts w:ascii="Times New Roman" w:eastAsiaTheme="minorEastAsia" w:hAnsi="Times New Roman" w:cs="Times New Roman"/>
         </w:rPr>
       </w:pPr>
     </w:p>
@@ -4611,8 +7827,6 @@
           <w:b/>
         </w:rPr>
       </w:pPr>
-      <w:bookmarkStart w:id="0" w:name="_GoBack"/>
-      <w:bookmarkEnd w:id="0"/>
     </w:p>
     <w:p>
       <w:pPr>

</xml_diff>

<commit_message>
Finished up to power coefficient
</commit_message>
<xml_diff>
--- a/Lab_2/Results-Discussion.docx
+++ b/Lab_2/Results-Discussion.docx
@@ -2209,6 +2209,15 @@
         </w:rPr>
         <w:t xml:space="preserve">The final efficiency for each trial (η) was then found by dividing the output power by the input power. </w:t>
       </w:r>
+    </w:p>
+    <w:p>
+      <w:pPr>
+        <w:spacing w:after="120"/>
+        <w:jc w:val="both"/>
+        <w:rPr>
+          <w:rFonts w:ascii="Times New Roman" w:eastAsiaTheme="minorEastAsia" w:hAnsi="Times New Roman" w:cs="Times New Roman"/>
+        </w:rPr>
+      </w:pPr>
       <w:r>
         <w:rPr>
           <w:rFonts w:ascii="Times New Roman" w:eastAsiaTheme="minorEastAsia" w:hAnsi="Times New Roman" w:cs="Times New Roman"/>
@@ -4665,19 +4674,19 @@
               <w:bottom w:val="single" w:sz="4" w:space="0" w:color="auto"/>
               <w:right w:val="single" w:sz="4" w:space="0" w:color="auto"/>
             </w:tcBorders>
-            <w:shd w:val="clear" w:color="000000" w:fill="16365C"/>
-            <w:noWrap/>
-            <w:vAlign w:val="bottom"/>
-            <w:hideMark/>
-          </w:tcPr>
-          <w:p>
-            <w:pPr>
-              <w:spacing w:after="0" w:line="240" w:lineRule="auto"/>
+            <w:shd w:val="clear" w:color="auto" w:fill="17365D" w:themeFill="text2" w:themeFillShade="BF"/>
+            <w:noWrap/>
+            <w:vAlign w:val="center"/>
+          </w:tcPr>
+          <w:p>
+            <w:pPr>
+              <w:spacing w:after="0" w:line="240" w:lineRule="auto"/>
+              <w:jc w:val="center"/>
               <w:rPr>
                 <w:rFonts w:ascii="Times New Roman" w:eastAsia="Times New Roman" w:hAnsi="Times New Roman" w:cs="Times New Roman"/>
                 <w:b/>
                 <w:bCs/>
-                <w:color w:val="FFFFFF"/>
+                <w:color w:val="FFFFFF" w:themeColor="background1"/>
               </w:rPr>
             </w:pPr>
             <w:r>
@@ -4685,9 +4694,9 @@
                 <w:rFonts w:ascii="Times New Roman" w:eastAsia="Times New Roman" w:hAnsi="Times New Roman" w:cs="Times New Roman"/>
                 <w:b/>
                 <w:bCs/>
-                <w:color w:val="FFFFFF"/>
-              </w:rPr>
-              <w:t>Temp (K)</w:t>
+                <w:color w:val="FFFFFF" w:themeColor="background1"/>
+              </w:rPr>
+              <w:t>Parameter</w:t>
             </w:r>
           </w:p>
         </w:tc>
@@ -4700,29 +4709,28 @@
               <w:bottom w:val="single" w:sz="4" w:space="0" w:color="auto"/>
               <w:right w:val="single" w:sz="4" w:space="0" w:color="auto"/>
             </w:tcBorders>
-            <w:shd w:val="clear" w:color="auto" w:fill="auto"/>
-            <w:noWrap/>
-            <w:vAlign w:val="bottom"/>
-            <w:hideMark/>
-          </w:tcPr>
-          <w:p>
-            <w:pPr>
-              <w:spacing w:after="0" w:line="240" w:lineRule="auto"/>
-              <w:jc w:val="right"/>
-              <w:rPr>
-                <w:rFonts w:ascii="Times New Roman" w:eastAsia="Times New Roman" w:hAnsi="Times New Roman" w:cs="Times New Roman"/>
-                <w:color w:val="000000"/>
-              </w:rPr>
-            </w:pPr>
-            <w:bookmarkStart w:id="0" w:name="RANGE!L2"/>
-            <w:r>
-              <w:rPr>
-                <w:rFonts w:ascii="Times New Roman" w:eastAsia="Times New Roman" w:hAnsi="Times New Roman" w:cs="Times New Roman"/>
-                <w:color w:val="000000"/>
-              </w:rPr>
-              <w:t>294.1</w:t>
-            </w:r>
-            <w:bookmarkEnd w:id="0"/>
+            <w:shd w:val="clear" w:color="auto" w:fill="17365D" w:themeFill="text2" w:themeFillShade="BF"/>
+            <w:noWrap/>
+            <w:vAlign w:val="center"/>
+          </w:tcPr>
+          <w:p>
+            <w:pPr>
+              <w:spacing w:after="0" w:line="240" w:lineRule="auto"/>
+              <w:jc w:val="center"/>
+              <w:rPr>
+                <w:rFonts w:ascii="Times New Roman" w:eastAsia="Times New Roman" w:hAnsi="Times New Roman" w:cs="Times New Roman"/>
+                <w:b/>
+                <w:color w:val="FFFFFF" w:themeColor="background1"/>
+              </w:rPr>
+            </w:pPr>
+            <w:r>
+              <w:rPr>
+                <w:rFonts w:ascii="Times New Roman" w:eastAsia="Times New Roman" w:hAnsi="Times New Roman" w:cs="Times New Roman"/>
+                <w:b/>
+                <w:color w:val="FFFFFF" w:themeColor="background1"/>
+              </w:rPr>
+              <w:t>Value</w:t>
+            </w:r>
           </w:p>
         </w:tc>
       </w:tr>
@@ -4734,7 +4742,7 @@
           <w:tcPr>
             <w:tcW w:w="2700" w:type="dxa"/>
             <w:tcBorders>
-              <w:top w:val="nil"/>
+              <w:top w:val="single" w:sz="4" w:space="0" w:color="auto"/>
               <w:left w:val="single" w:sz="4" w:space="0" w:color="auto"/>
               <w:bottom w:val="single" w:sz="4" w:space="0" w:color="auto"/>
               <w:right w:val="single" w:sz="4" w:space="0" w:color="auto"/>
@@ -4761,7 +4769,7 @@
                 <w:bCs/>
                 <w:color w:val="FFFFFF"/>
               </w:rPr>
-              <w:t>Static Pressure (Pa)</w:t>
+              <w:t>Temp (K)</w:t>
             </w:r>
           </w:p>
         </w:tc>
@@ -4769,34 +4777,34 @@
           <w:tcPr>
             <w:tcW w:w="2313" w:type="dxa"/>
             <w:tcBorders>
-              <w:top w:val="nil"/>
-              <w:left w:val="nil"/>
-              <w:bottom w:val="single" w:sz="4" w:space="0" w:color="auto"/>
-              <w:right w:val="single" w:sz="4" w:space="0" w:color="auto"/>
-            </w:tcBorders>
-            <w:shd w:val="clear" w:color="auto" w:fill="auto"/>
-            <w:noWrap/>
-            <w:vAlign w:val="bottom"/>
-            <w:hideMark/>
-          </w:tcPr>
-          <w:p>
-            <w:pPr>
-              <w:spacing w:after="0" w:line="240" w:lineRule="auto"/>
-              <w:jc w:val="right"/>
-              <w:rPr>
-                <w:rFonts w:ascii="Times New Roman" w:eastAsia="Times New Roman" w:hAnsi="Times New Roman" w:cs="Times New Roman"/>
-                <w:color w:val="000000"/>
-              </w:rPr>
-            </w:pPr>
-            <w:bookmarkStart w:id="1" w:name="RANGE!L3"/>
-            <w:r>
-              <w:rPr>
-                <w:rFonts w:ascii="Times New Roman" w:eastAsia="Times New Roman" w:hAnsi="Times New Roman" w:cs="Times New Roman"/>
-                <w:color w:val="000000"/>
-              </w:rPr>
-              <w:t>100250</w:t>
-            </w:r>
-            <w:bookmarkEnd w:id="1"/>
+              <w:top w:val="single" w:sz="4" w:space="0" w:color="auto"/>
+              <w:left w:val="nil"/>
+              <w:bottom w:val="single" w:sz="4" w:space="0" w:color="auto"/>
+              <w:right w:val="single" w:sz="4" w:space="0" w:color="auto"/>
+            </w:tcBorders>
+            <w:shd w:val="clear" w:color="auto" w:fill="auto"/>
+            <w:noWrap/>
+            <w:vAlign w:val="bottom"/>
+            <w:hideMark/>
+          </w:tcPr>
+          <w:p>
+            <w:pPr>
+              <w:spacing w:after="0" w:line="240" w:lineRule="auto"/>
+              <w:jc w:val="right"/>
+              <w:rPr>
+                <w:rFonts w:ascii="Times New Roman" w:eastAsia="Times New Roman" w:hAnsi="Times New Roman" w:cs="Times New Roman"/>
+                <w:color w:val="000000"/>
+              </w:rPr>
+            </w:pPr>
+            <w:bookmarkStart w:id="0" w:name="RANGE!L2"/>
+            <w:r>
+              <w:rPr>
+                <w:rFonts w:ascii="Times New Roman" w:eastAsia="Times New Roman" w:hAnsi="Times New Roman" w:cs="Times New Roman"/>
+                <w:color w:val="000000"/>
+              </w:rPr>
+              <w:t>294.1</w:t>
+            </w:r>
+            <w:bookmarkEnd w:id="0"/>
           </w:p>
         </w:tc>
       </w:tr>
@@ -4835,7 +4843,7 @@
                 <w:bCs/>
                 <w:color w:val="FFFFFF"/>
               </w:rPr>
-              <w:t>Air Density (kg/m^3)</w:t>
+              <w:t>Static Pressure (Pa)</w:t>
             </w:r>
           </w:p>
         </w:tc>
@@ -4862,15 +4870,15 @@
                 <w:color w:val="000000"/>
               </w:rPr>
             </w:pPr>
-            <w:bookmarkStart w:id="2" w:name="RANGE!L4"/>
-            <w:r>
-              <w:rPr>
-                <w:rFonts w:ascii="Times New Roman" w:eastAsia="Times New Roman" w:hAnsi="Times New Roman" w:cs="Times New Roman"/>
-                <w:color w:val="000000"/>
-              </w:rPr>
-              <w:t>1.1877</w:t>
-            </w:r>
-            <w:bookmarkEnd w:id="2"/>
+            <w:bookmarkStart w:id="1" w:name="RANGE!L3"/>
+            <w:r>
+              <w:rPr>
+                <w:rFonts w:ascii="Times New Roman" w:eastAsia="Times New Roman" w:hAnsi="Times New Roman" w:cs="Times New Roman"/>
+                <w:color w:val="000000"/>
+              </w:rPr>
+              <w:t>100250</w:t>
+            </w:r>
+            <w:bookmarkEnd w:id="1"/>
           </w:p>
         </w:tc>
       </w:tr>
@@ -4909,7 +4917,7 @@
                 <w:bCs/>
                 <w:color w:val="FFFFFF"/>
               </w:rPr>
-              <w:t>Water Density (kg/m^3)</w:t>
+              <w:t>Air Density (kg/m^3)</w:t>
             </w:r>
           </w:p>
         </w:tc>
@@ -4936,15 +4944,15 @@
                 <w:color w:val="000000"/>
               </w:rPr>
             </w:pPr>
-            <w:bookmarkStart w:id="3" w:name="RANGE!L5"/>
-            <w:r>
-              <w:rPr>
-                <w:rFonts w:ascii="Times New Roman" w:eastAsia="Times New Roman" w:hAnsi="Times New Roman" w:cs="Times New Roman"/>
-                <w:color w:val="000000"/>
-              </w:rPr>
-              <w:t>1000</w:t>
-            </w:r>
-            <w:bookmarkEnd w:id="3"/>
+            <w:bookmarkStart w:id="2" w:name="RANGE!L4"/>
+            <w:r>
+              <w:rPr>
+                <w:rFonts w:ascii="Times New Roman" w:eastAsia="Times New Roman" w:hAnsi="Times New Roman" w:cs="Times New Roman"/>
+                <w:color w:val="000000"/>
+              </w:rPr>
+              <w:t>1.1877</w:t>
+            </w:r>
+            <w:bookmarkEnd w:id="2"/>
           </w:p>
         </w:tc>
       </w:tr>
@@ -4983,7 +4991,7 @@
                 <w:bCs/>
                 <w:color w:val="FFFFFF"/>
               </w:rPr>
-              <w:t>μ (kg/m s)</w:t>
+              <w:t>Water Density (kg/m^3)</w:t>
             </w:r>
           </w:p>
         </w:tc>
@@ -5010,15 +5018,15 @@
                 <w:color w:val="000000"/>
               </w:rPr>
             </w:pPr>
-            <w:bookmarkStart w:id="4" w:name="RANGE!L6"/>
-            <w:r>
-              <w:rPr>
-                <w:rFonts w:ascii="Times New Roman" w:eastAsia="Times New Roman" w:hAnsi="Times New Roman" w:cs="Times New Roman"/>
-                <w:color w:val="000000"/>
-              </w:rPr>
-              <w:t>0.00001983</w:t>
-            </w:r>
-            <w:bookmarkEnd w:id="4"/>
+            <w:bookmarkStart w:id="3" w:name="RANGE!L5"/>
+            <w:r>
+              <w:rPr>
+                <w:rFonts w:ascii="Times New Roman" w:eastAsia="Times New Roman" w:hAnsi="Times New Roman" w:cs="Times New Roman"/>
+                <w:color w:val="000000"/>
+              </w:rPr>
+              <w:t>1000</w:t>
+            </w:r>
+            <w:bookmarkEnd w:id="3"/>
           </w:p>
         </w:tc>
       </w:tr>
@@ -5057,7 +5065,7 @@
                 <w:bCs/>
                 <w:color w:val="FFFFFF"/>
               </w:rPr>
-              <w:t>A2 (m^2)</w:t>
+              <w:t>μ (kg/m s)</w:t>
             </w:r>
           </w:p>
         </w:tc>
@@ -5084,15 +5092,15 @@
                 <w:color w:val="000000"/>
               </w:rPr>
             </w:pPr>
-            <w:bookmarkStart w:id="5" w:name="RANGE!L7"/>
-            <w:r>
-              <w:rPr>
-                <w:rFonts w:ascii="Times New Roman" w:eastAsia="Times New Roman" w:hAnsi="Times New Roman" w:cs="Times New Roman"/>
-                <w:color w:val="000000"/>
-              </w:rPr>
-              <w:t>0.041</w:t>
-            </w:r>
-            <w:bookmarkEnd w:id="5"/>
+            <w:bookmarkStart w:id="4" w:name="RANGE!L6"/>
+            <w:r>
+              <w:rPr>
+                <w:rFonts w:ascii="Times New Roman" w:eastAsia="Times New Roman" w:hAnsi="Times New Roman" w:cs="Times New Roman"/>
+                <w:color w:val="000000"/>
+              </w:rPr>
+              <w:t>0.00001983</w:t>
+            </w:r>
+            <w:bookmarkEnd w:id="4"/>
           </w:p>
         </w:tc>
       </w:tr>
@@ -5132,7 +5140,7 @@
                 <w:color w:val="FFFFFF"/>
               </w:rPr>
               <w:lastRenderedPageBreak/>
-              <w:t>β</w:t>
+              <w:t>A2 (m^2)</w:t>
             </w:r>
           </w:p>
         </w:tc>
@@ -5159,15 +5167,15 @@
                 <w:color w:val="000000"/>
               </w:rPr>
             </w:pPr>
-            <w:bookmarkStart w:id="6" w:name="RANGE!L8"/>
-            <w:r>
-              <w:rPr>
-                <w:rFonts w:ascii="Times New Roman" w:eastAsia="Times New Roman" w:hAnsi="Times New Roman" w:cs="Times New Roman"/>
-                <w:color w:val="000000"/>
-              </w:rPr>
-              <w:t>0.5</w:t>
-            </w:r>
-            <w:bookmarkEnd w:id="6"/>
+            <w:bookmarkStart w:id="5" w:name="RANGE!L7"/>
+            <w:r>
+              <w:rPr>
+                <w:rFonts w:ascii="Times New Roman" w:eastAsia="Times New Roman" w:hAnsi="Times New Roman" w:cs="Times New Roman"/>
+                <w:color w:val="000000"/>
+              </w:rPr>
+              <w:t>0.041</w:t>
+            </w:r>
+            <w:bookmarkEnd w:id="5"/>
           </w:p>
         </w:tc>
       </w:tr>
@@ -5179,7 +5187,7 @@
           <w:tcPr>
             <w:tcW w:w="2700" w:type="dxa"/>
             <w:tcBorders>
-              <w:top w:val="nil"/>
+              <w:top w:val="single" w:sz="4" w:space="0" w:color="auto"/>
               <w:left w:val="single" w:sz="4" w:space="0" w:color="auto"/>
               <w:bottom w:val="single" w:sz="4" w:space="0" w:color="auto"/>
               <w:right w:val="single" w:sz="4" w:space="0" w:color="auto"/>
@@ -5206,15 +5214,89 @@
                 <w:bCs/>
                 <w:color w:val="FFFFFF"/>
               </w:rPr>
-              <w:t>Re</w:t>
-            </w:r>
-            <w:r>
+              <w:t>β</w:t>
+            </w:r>
+          </w:p>
+        </w:tc>
+        <w:tc>
+          <w:tcPr>
+            <w:tcW w:w="2313" w:type="dxa"/>
+            <w:tcBorders>
+              <w:top w:val="single" w:sz="4" w:space="0" w:color="auto"/>
+              <w:left w:val="single" w:sz="4" w:space="0" w:color="auto"/>
+              <w:bottom w:val="single" w:sz="4" w:space="0" w:color="auto"/>
+              <w:right w:val="single" w:sz="4" w:space="0" w:color="auto"/>
+            </w:tcBorders>
+            <w:shd w:val="clear" w:color="auto" w:fill="auto"/>
+            <w:noWrap/>
+            <w:vAlign w:val="bottom"/>
+            <w:hideMark/>
+          </w:tcPr>
+          <w:p>
+            <w:pPr>
+              <w:spacing w:after="0" w:line="240" w:lineRule="auto"/>
+              <w:jc w:val="right"/>
+              <w:rPr>
+                <w:rFonts w:ascii="Times New Roman" w:eastAsia="Times New Roman" w:hAnsi="Times New Roman" w:cs="Times New Roman"/>
+                <w:color w:val="000000"/>
+              </w:rPr>
+            </w:pPr>
+            <w:bookmarkStart w:id="6" w:name="RANGE!L8"/>
+            <w:r>
+              <w:rPr>
+                <w:rFonts w:ascii="Times New Roman" w:eastAsia="Times New Roman" w:hAnsi="Times New Roman" w:cs="Times New Roman"/>
+                <w:color w:val="000000"/>
+              </w:rPr>
+              <w:t>0.5</w:t>
+            </w:r>
+            <w:bookmarkEnd w:id="6"/>
+          </w:p>
+        </w:tc>
+      </w:tr>
+      <w:tr>
+        <w:trPr>
+          <w:trHeight w:val="300"/>
+        </w:trPr>
+        <w:tc>
+          <w:tcPr>
+            <w:tcW w:w="2700" w:type="dxa"/>
+            <w:tcBorders>
+              <w:top w:val="single" w:sz="4" w:space="0" w:color="auto"/>
+              <w:left w:val="single" w:sz="4" w:space="0" w:color="auto"/>
+              <w:bottom w:val="single" w:sz="4" w:space="0" w:color="auto"/>
+              <w:right w:val="single" w:sz="4" w:space="0" w:color="auto"/>
+            </w:tcBorders>
+            <w:shd w:val="clear" w:color="000000" w:fill="16365C"/>
+            <w:noWrap/>
+            <w:vAlign w:val="bottom"/>
+            <w:hideMark/>
+          </w:tcPr>
+          <w:p>
+            <w:pPr>
+              <w:spacing w:after="0" w:line="240" w:lineRule="auto"/>
               <w:rPr>
                 <w:rFonts w:ascii="Times New Roman" w:eastAsia="Times New Roman" w:hAnsi="Times New Roman" w:cs="Times New Roman"/>
                 <w:b/>
                 <w:bCs/>
                 <w:color w:val="FFFFFF"/>
               </w:rPr>
+            </w:pPr>
+            <w:r>
+              <w:rPr>
+                <w:rFonts w:ascii="Times New Roman" w:eastAsia="Times New Roman" w:hAnsi="Times New Roman" w:cs="Times New Roman"/>
+                <w:b/>
+                <w:bCs/>
+                <w:color w:val="FFFFFF"/>
+              </w:rPr>
+              <w:t>Re</w:t>
+            </w:r>
+            <w:r>
+              <w:rPr>
+                <w:rFonts w:ascii="Times New Roman" w:eastAsia="Times New Roman" w:hAnsi="Times New Roman" w:cs="Times New Roman"/>
+                <w:b/>
+                <w:bCs/>
+                <w:color w:val="FFFFFF"/>
+              </w:rPr>
               <w:t xml:space="preserve"> (N~600)</w:t>
             </w:r>
           </w:p>
@@ -5223,7 +5305,7 @@
           <w:tcPr>
             <w:tcW w:w="2313" w:type="dxa"/>
             <w:tcBorders>
-              <w:top w:val="nil"/>
+              <w:top w:val="single" w:sz="4" w:space="0" w:color="auto"/>
               <w:left w:val="nil"/>
               <w:bottom w:val="single" w:sz="4" w:space="0" w:color="auto"/>
               <w:right w:val="single" w:sz="4" w:space="0" w:color="auto"/>
@@ -7800,10 +7882,311 @@
     <w:p>
       <w:pPr>
         <w:spacing w:after="120"/>
+        <w:rPr>
+          <w:rFonts w:ascii="Times New Roman" w:hAnsi="Times New Roman" w:cs="Times New Roman"/>
+          <w:b/>
+          <w:sz w:val="28"/>
+          <w:szCs w:val="28"/>
+        </w:rPr>
+      </w:pPr>
+      <w:r>
+        <w:rPr>
+          <w:rFonts w:ascii="Times New Roman" w:hAnsi="Times New Roman" w:cs="Times New Roman"/>
+          <w:b/>
+          <w:sz w:val="28"/>
+          <w:szCs w:val="28"/>
+        </w:rPr>
+        <w:t xml:space="preserve">Discussion of </w:t>
+      </w:r>
+      <w:r>
+        <w:rPr>
+          <w:rFonts w:ascii="Times New Roman" w:hAnsi="Times New Roman" w:cs="Times New Roman"/>
+          <w:b/>
+          <w:sz w:val="28"/>
+          <w:szCs w:val="28"/>
+        </w:rPr>
+        <w:t>Results</w:t>
+      </w:r>
+    </w:p>
+    <w:p>
+      <w:pPr>
+        <w:spacing w:after="120"/>
+        <w:rPr>
+          <w:rFonts w:ascii="Times New Roman" w:hAnsi="Times New Roman" w:cs="Times New Roman"/>
+        </w:rPr>
+      </w:pPr>
+      <w:r>
+        <w:rPr>
+          <w:rFonts w:ascii="Times New Roman" w:hAnsi="Times New Roman" w:cs="Times New Roman"/>
+        </w:rPr>
+        <w:t>Based on the data listed in Tables 4-1 through 4-3, several different parameters were plotted with respect to Re for each back plate configuration. The first parameter that was plotted was that of the compressor efficiency, as shown in Figure 5-1 below:</w:t>
+      </w:r>
+    </w:p>
+    <w:p>
+      <w:pPr>
+        <w:spacing w:after="120"/>
         <w:jc w:val="center"/>
         <w:rPr>
+          <w:rFonts w:ascii="Times New Roman" w:hAnsi="Times New Roman" w:cs="Times New Roman"/>
+        </w:rPr>
+      </w:pPr>
+      <w:r>
+        <w:rPr>
+          <w:noProof/>
+        </w:rPr>
+        <w:drawing>
+          <wp:inline distT="0" distB="0" distL="0" distR="0">
+            <wp:extent cx="5524500" cy="2686050"/>
+            <wp:effectExtent l="0" t="0" r="0" b="0"/>
+            <wp:docPr id="1" name="Chart 1"/>
+            <wp:cNvGraphicFramePr/>
+            <a:graphic xmlns:a="http://schemas.openxmlformats.org/drawingml/2006/main">
+              <a:graphicData uri="http://schemas.openxmlformats.org/drawingml/2006/chart">
+                <c:chart xmlns:c="http://schemas.openxmlformats.org/drawingml/2006/chart" xmlns:r="http://schemas.openxmlformats.org/officeDocument/2006/relationships" r:id="rId5"/>
+              </a:graphicData>
+            </a:graphic>
+          </wp:inline>
+        </w:drawing>
+      </w:r>
+    </w:p>
+    <w:p>
+      <w:pPr>
+        <w:spacing w:after="120"/>
+        <w:jc w:val="center"/>
+        <w:rPr>
           <w:rFonts w:ascii="Times New Roman" w:eastAsiaTheme="minorEastAsia" w:hAnsi="Times New Roman" w:cs="Times New Roman"/>
           <w:b/>
+        </w:rPr>
+      </w:pPr>
+      <w:proofErr w:type="gramStart"/>
+      <w:r>
+        <w:rPr>
+          <w:rFonts w:ascii="Times New Roman" w:eastAsiaTheme="minorEastAsia" w:hAnsi="Times New Roman" w:cs="Times New Roman"/>
+          <w:b/>
+        </w:rPr>
+        <w:t>Figure 5-1.</w:t>
+      </w:r>
+      <w:proofErr w:type="gramEnd"/>
+      <w:r>
+        <w:rPr>
+          <w:rFonts w:ascii="Times New Roman" w:eastAsiaTheme="minorEastAsia" w:hAnsi="Times New Roman" w:cs="Times New Roman"/>
+          <w:b/>
+        </w:rPr>
+        <w:t xml:space="preserve"> Compression Efficiency vs. Re for Each Back Plate Configuration</w:t>
+      </w:r>
+    </w:p>
+    <w:p>
+      <w:pPr>
+        <w:spacing w:after="120"/>
+        <w:jc w:val="both"/>
+        <w:rPr>
+          <w:rFonts w:ascii="Times New Roman" w:eastAsiaTheme="minorEastAsia" w:hAnsi="Times New Roman" w:cs="Times New Roman"/>
+        </w:rPr>
+      </w:pPr>
+      <w:r>
+        <w:rPr>
+          <w:rFonts w:ascii="Times New Roman" w:eastAsiaTheme="minorEastAsia" w:hAnsi="Times New Roman" w:cs="Times New Roman"/>
+        </w:rPr>
+        <w:lastRenderedPageBreak/>
+        <w:t xml:space="preserve">As can be seen in the above figure, as Re increases, so does the efficiency of the compressor. This is likely due to the reduced effect of viscosity at higher </w:t>
+      </w:r>
+      <w:proofErr w:type="spellStart"/>
+      <w:r>
+        <w:rPr>
+          <w:rFonts w:ascii="Times New Roman" w:eastAsiaTheme="minorEastAsia" w:hAnsi="Times New Roman" w:cs="Times New Roman"/>
+        </w:rPr>
+        <w:t>Re’s</w:t>
+      </w:r>
+      <w:proofErr w:type="spellEnd"/>
+      <w:r>
+        <w:rPr>
+          <w:rFonts w:ascii="Times New Roman" w:eastAsiaTheme="minorEastAsia" w:hAnsi="Times New Roman" w:cs="Times New Roman"/>
+        </w:rPr>
+        <w:t xml:space="preserve">, meaning that the flow through the compressor is behaving more isentropic ally, and thus, more efficiently. </w:t>
+      </w:r>
+    </w:p>
+    <w:p>
+      <w:pPr>
+        <w:spacing w:after="120"/>
+        <w:jc w:val="both"/>
+        <w:rPr>
+          <w:rFonts w:ascii="Times New Roman" w:eastAsiaTheme="minorEastAsia" w:hAnsi="Times New Roman" w:cs="Times New Roman"/>
+        </w:rPr>
+      </w:pPr>
+      <w:r>
+        <w:rPr>
+          <w:rFonts w:ascii="Times New Roman" w:eastAsiaTheme="minorEastAsia" w:hAnsi="Times New Roman" w:cs="Times New Roman"/>
+        </w:rPr>
+        <w:t xml:space="preserve">However, some discrepancies can be observed, mainly, for the lowest Re value on the X = 2 Inches plot, the efficiency actually exceeds 100%. This result most certainly arose from the </w:t>
+      </w:r>
+      <w:proofErr w:type="spellStart"/>
+      <w:r>
+        <w:rPr>
+          <w:rFonts w:ascii="Times New Roman" w:eastAsiaTheme="minorEastAsia" w:hAnsi="Times New Roman" w:cs="Times New Roman"/>
+        </w:rPr>
+        <w:t>mis</w:t>
+      </w:r>
+      <w:proofErr w:type="spellEnd"/>
+      <w:r>
+        <w:rPr>
+          <w:rFonts w:ascii="Times New Roman" w:eastAsiaTheme="minorEastAsia" w:hAnsi="Times New Roman" w:cs="Times New Roman"/>
+        </w:rPr>
+        <w:t xml:space="preserve">-recording of the scale force associated with said trial (0.1 </w:t>
+      </w:r>
+      <w:proofErr w:type="spellStart"/>
+      <w:r>
+        <w:rPr>
+          <w:rFonts w:ascii="Times New Roman" w:eastAsiaTheme="minorEastAsia" w:hAnsi="Times New Roman" w:cs="Times New Roman"/>
+        </w:rPr>
+        <w:t>lbs</w:t>
+      </w:r>
+      <w:proofErr w:type="spellEnd"/>
+      <w:r>
+        <w:rPr>
+          <w:rFonts w:ascii="Times New Roman" w:eastAsiaTheme="minorEastAsia" w:hAnsi="Times New Roman" w:cs="Times New Roman"/>
+        </w:rPr>
+        <w:t xml:space="preserve"> for Trial 7, in comparison to 0.5 </w:t>
+      </w:r>
+      <w:proofErr w:type="spellStart"/>
+      <w:r>
+        <w:rPr>
+          <w:rFonts w:ascii="Times New Roman" w:eastAsiaTheme="minorEastAsia" w:hAnsi="Times New Roman" w:cs="Times New Roman"/>
+        </w:rPr>
+        <w:t>lbs</w:t>
+      </w:r>
+      <w:proofErr w:type="spellEnd"/>
+      <w:r>
+        <w:rPr>
+          <w:rFonts w:ascii="Times New Roman" w:eastAsiaTheme="minorEastAsia" w:hAnsi="Times New Roman" w:cs="Times New Roman"/>
+        </w:rPr>
+        <w:t xml:space="preserve"> for Trials 1 and 4). If </w:t>
+      </w:r>
+      <w:proofErr w:type="gramStart"/>
+      <w:r>
+        <w:rPr>
+          <w:rFonts w:ascii="Times New Roman" w:eastAsiaTheme="minorEastAsia" w:hAnsi="Times New Roman" w:cs="Times New Roman"/>
+        </w:rPr>
+        <w:t>this experiment were</w:t>
+      </w:r>
+      <w:proofErr w:type="gramEnd"/>
+      <w:r>
+        <w:rPr>
+          <w:rFonts w:ascii="Times New Roman" w:eastAsiaTheme="minorEastAsia" w:hAnsi="Times New Roman" w:cs="Times New Roman"/>
+        </w:rPr>
+        <w:t xml:space="preserve"> run again and a more accurate force measurement were made, the trend for the 2 inch case would have likely followed that of the 1 inch case.</w:t>
+      </w:r>
+    </w:p>
+    <w:p>
+      <w:pPr>
+        <w:spacing w:after="120"/>
+        <w:jc w:val="both"/>
+        <w:rPr>
+          <w:rFonts w:ascii="Times New Roman" w:eastAsiaTheme="minorEastAsia" w:hAnsi="Times New Roman" w:cs="Times New Roman"/>
+        </w:rPr>
+      </w:pPr>
+      <w:r>
+        <w:rPr>
+          <w:rFonts w:ascii="Times New Roman" w:eastAsiaTheme="minorEastAsia" w:hAnsi="Times New Roman" w:cs="Times New Roman"/>
+        </w:rPr>
+        <w:t>A final flow characteristic to make note of from this figure is the behavior of the compressor when the back plate was located at 3 inches. In this configuration, the efficiency was zero in each trial. This indicates that absolutely no compression was occurring and that the compressor was essentially acting as an airflow accelerator.</w:t>
+      </w:r>
+    </w:p>
+    <w:p>
+      <w:pPr>
+        <w:spacing w:after="120"/>
+        <w:jc w:val="both"/>
+        <w:rPr>
+          <w:rFonts w:ascii="Times New Roman" w:eastAsiaTheme="minorEastAsia" w:hAnsi="Times New Roman" w:cs="Times New Roman"/>
+        </w:rPr>
+      </w:pPr>
+      <w:r>
+        <w:rPr>
+          <w:rFonts w:ascii="Times New Roman" w:eastAsiaTheme="minorEastAsia" w:hAnsi="Times New Roman" w:cs="Times New Roman"/>
+        </w:rPr>
+        <w:t>The next parameter that was plotted was that of the power coefficient, as shown in Figure 5-2 below:</w:t>
+      </w:r>
+    </w:p>
+    <w:p>
+      <w:pPr>
+        <w:spacing w:after="120"/>
+        <w:jc w:val="center"/>
+        <w:rPr>
+          <w:rFonts w:ascii="Times New Roman" w:eastAsiaTheme="minorEastAsia" w:hAnsi="Times New Roman" w:cs="Times New Roman"/>
+        </w:rPr>
+      </w:pPr>
+      <w:r>
+        <w:rPr>
+          <w:noProof/>
+        </w:rPr>
+        <w:drawing>
+          <wp:inline distT="0" distB="0" distL="0" distR="0" wp14:anchorId="1620D590" wp14:editId="793928B4">
+            <wp:extent cx="5943600" cy="4312920"/>
+            <wp:effectExtent l="0" t="0" r="0" b="0"/>
+            <wp:docPr id="2" name="Chart 2"/>
+            <wp:cNvGraphicFramePr/>
+            <a:graphic xmlns:a="http://schemas.openxmlformats.org/drawingml/2006/main">
+              <a:graphicData uri="http://schemas.openxmlformats.org/drawingml/2006/chart">
+                <c:chart xmlns:c="http://schemas.openxmlformats.org/drawingml/2006/chart" xmlns:r="http://schemas.openxmlformats.org/officeDocument/2006/relationships" r:id="rId6"/>
+              </a:graphicData>
+            </a:graphic>
+          </wp:inline>
+        </w:drawing>
+      </w:r>
+    </w:p>
+    <w:p>
+      <w:pPr>
+        <w:spacing w:after="120"/>
+        <w:jc w:val="center"/>
+        <w:rPr>
+          <w:rFonts w:ascii="Times New Roman" w:eastAsiaTheme="minorEastAsia" w:hAnsi="Times New Roman" w:cs="Times New Roman"/>
+          <w:b/>
+        </w:rPr>
+      </w:pPr>
+      <w:proofErr w:type="gramStart"/>
+      <w:r>
+        <w:rPr>
+          <w:rFonts w:ascii="Times New Roman" w:eastAsiaTheme="minorEastAsia" w:hAnsi="Times New Roman" w:cs="Times New Roman"/>
+          <w:b/>
+        </w:rPr>
+        <w:t>Figure 5-2.</w:t>
+      </w:r>
+      <w:proofErr w:type="gramEnd"/>
+      <w:r>
+        <w:rPr>
+          <w:rFonts w:ascii="Times New Roman" w:eastAsiaTheme="minorEastAsia" w:hAnsi="Times New Roman" w:cs="Times New Roman"/>
+          <w:b/>
+        </w:rPr>
+        <w:t xml:space="preserve"> Power Coefficient vs. Re for Each Back Plate Configuration</w:t>
+      </w:r>
+    </w:p>
+    <w:p>
+      <w:pPr>
+        <w:spacing w:after="120"/>
+        <w:jc w:val="both"/>
+        <w:rPr>
+          <w:rFonts w:ascii="Times New Roman" w:eastAsiaTheme="minorEastAsia" w:hAnsi="Times New Roman" w:cs="Times New Roman"/>
+        </w:rPr>
+      </w:pPr>
+      <w:r>
+        <w:rPr>
+          <w:rFonts w:ascii="Times New Roman" w:eastAsiaTheme="minorEastAsia" w:hAnsi="Times New Roman" w:cs="Times New Roman"/>
+        </w:rPr>
+        <w:t xml:space="preserve">As can be observed from the figure, the power coefficient for each case tended to decrease slightly as Re increased, with the disclaimer that the first point in the 1 inch case be ignored due to the points raised in the previous paragraphs of this analysis. With this point being ignored, a decrease in the power coefficient over the Re range falls in line with the principal that for increased Re, viscosity effects decrease, meaning </w:t>
+      </w:r>
+      <w:r>
+        <w:rPr>
+          <w:rFonts w:ascii="Times New Roman" w:eastAsiaTheme="minorEastAsia" w:hAnsi="Times New Roman" w:cs="Times New Roman"/>
+        </w:rPr>
+        <w:lastRenderedPageBreak/>
+        <w:t>that the compressor has to do less work to accelerate the same amount of fluid, thus leading to the observed decrease in the power coefficient.</w:t>
+      </w:r>
+    </w:p>
+    <w:p>
+      <w:pPr>
+        <w:spacing w:after="120"/>
+        <w:jc w:val="both"/>
+        <w:rPr>
+          <w:rFonts w:ascii="Times New Roman" w:eastAsiaTheme="minorEastAsia" w:hAnsi="Times New Roman" w:cs="Times New Roman"/>
         </w:rPr>
       </w:pPr>
       <w:bookmarkStart w:id="13" w:name="_GoBack"/>
@@ -8287,6 +8670,691 @@
 </w:styles>
 </file>
 
+<file path=word/charts/chart1.xml><?xml version="1.0" encoding="utf-8"?>
+<c:chartSpace xmlns:c="http://schemas.openxmlformats.org/drawingml/2006/chart" xmlns:a="http://schemas.openxmlformats.org/drawingml/2006/main" xmlns:r="http://schemas.openxmlformats.org/officeDocument/2006/relationships">
+  <c:date1904 val="0"/>
+  <c:lang val="en-US"/>
+  <c:roundedCorners val="0"/>
+  <mc:AlternateContent xmlns:mc="http://schemas.openxmlformats.org/markup-compatibility/2006">
+    <mc:Choice xmlns:c14="http://schemas.microsoft.com/office/drawing/2007/8/2/chart" Requires="c14">
+      <c14:style val="102"/>
+    </mc:Choice>
+    <mc:Fallback>
+      <c:style val="2"/>
+    </mc:Fallback>
+  </mc:AlternateContent>
+  <c:chart>
+    <c:title>
+      <c:tx>
+        <c:rich>
+          <a:bodyPr/>
+          <a:lstStyle/>
+          <a:p>
+            <a:pPr>
+              <a:defRPr/>
+            </a:pPr>
+            <a:r>
+              <a:rPr lang="en-US" sz="1000" u="sng">
+                <a:latin typeface="Times New Roman" panose="02020603050405020304" pitchFamily="18" charset="0"/>
+                <a:cs typeface="Times New Roman" panose="02020603050405020304" pitchFamily="18" charset="0"/>
+              </a:rPr>
+              <a:t>Compression</a:t>
+            </a:r>
+            <a:r>
+              <a:rPr lang="en-US" sz="1000" u="sng" baseline="0">
+                <a:latin typeface="Times New Roman" panose="02020603050405020304" pitchFamily="18" charset="0"/>
+                <a:cs typeface="Times New Roman" panose="02020603050405020304" pitchFamily="18" charset="0"/>
+              </a:rPr>
+              <a:t> Efficiency vs. Reynold's Number for Each Plate Distance</a:t>
+            </a:r>
+            <a:endParaRPr lang="en-US" sz="1000" u="sng">
+              <a:latin typeface="Times New Roman" panose="02020603050405020304" pitchFamily="18" charset="0"/>
+              <a:cs typeface="Times New Roman" panose="02020603050405020304" pitchFamily="18" charset="0"/>
+            </a:endParaRPr>
+          </a:p>
+        </c:rich>
+      </c:tx>
+      <c:layout>
+        <c:manualLayout>
+          <c:xMode val="edge"/>
+          <c:yMode val="edge"/>
+          <c:x val="8.6659115617480229E-2"/>
+          <c:y val="3.821395819498466E-2"/>
+        </c:manualLayout>
+      </c:layout>
+      <c:overlay val="0"/>
+    </c:title>
+    <c:autoTitleDeleted val="0"/>
+    <c:plotArea>
+      <c:layout>
+        <c:manualLayout>
+          <c:layoutTarget val="inner"/>
+          <c:xMode val="edge"/>
+          <c:yMode val="edge"/>
+          <c:x val="0.10965833776843753"/>
+          <c:y val="0.11951838851468867"/>
+          <c:w val="0.81023048895317895"/>
+          <c:h val="0.69732251842013726"/>
+        </c:manualLayout>
+      </c:layout>
+      <c:scatterChart>
+        <c:scatterStyle val="lineMarker"/>
+        <c:varyColors val="0"/>
+        <c:ser>
+          <c:idx val="0"/>
+          <c:order val="0"/>
+          <c:tx>
+            <c:v>X = 3 Inches</c:v>
+          </c:tx>
+          <c:xVal>
+            <c:numRef>
+              <c:f>Sheet1!$E$27:$E$29</c:f>
+              <c:numCache>
+                <c:formatCode>0</c:formatCode>
+                <c:ptCount val="3"/>
+                <c:pt idx="0">
+                  <c:v>216040.80447566588</c:v>
+                </c:pt>
+                <c:pt idx="1">
+                  <c:v>423520.4667144267</c:v>
+                </c:pt>
+                <c:pt idx="2">
+                  <c:v>697222.79136540589</c:v>
+                </c:pt>
+              </c:numCache>
+            </c:numRef>
+          </c:xVal>
+          <c:yVal>
+            <c:numRef>
+              <c:f>Sheet1!$F$27:$F$29</c:f>
+              <c:numCache>
+                <c:formatCode>General</c:formatCode>
+                <c:ptCount val="3"/>
+                <c:pt idx="0">
+                  <c:v>0</c:v>
+                </c:pt>
+                <c:pt idx="1">
+                  <c:v>0</c:v>
+                </c:pt>
+                <c:pt idx="2">
+                  <c:v>0</c:v>
+                </c:pt>
+              </c:numCache>
+            </c:numRef>
+          </c:yVal>
+          <c:smooth val="0"/>
+        </c:ser>
+        <c:ser>
+          <c:idx val="1"/>
+          <c:order val="1"/>
+          <c:tx>
+            <c:v>X = 2 Inches</c:v>
+          </c:tx>
+          <c:xVal>
+            <c:numRef>
+              <c:f>Sheet1!$E$30:$E$32</c:f>
+              <c:numCache>
+                <c:formatCode>0</c:formatCode>
+                <c:ptCount val="3"/>
+                <c:pt idx="0">
+                  <c:v>216040.80447566588</c:v>
+                </c:pt>
+                <c:pt idx="1">
+                  <c:v>445631.8610974992</c:v>
+                </c:pt>
+                <c:pt idx="2">
+                  <c:v>701735.60735360405</c:v>
+                </c:pt>
+              </c:numCache>
+            </c:numRef>
+          </c:xVal>
+          <c:yVal>
+            <c:numRef>
+              <c:f>Sheet1!$F$30:$F$32</c:f>
+              <c:numCache>
+                <c:formatCode>0.000</c:formatCode>
+                <c:ptCount val="3"/>
+                <c:pt idx="0">
+                  <c:v>0.13850076361803615</c:v>
+                </c:pt>
+                <c:pt idx="1">
+                  <c:v>0.22737781903208601</c:v>
+                </c:pt>
+                <c:pt idx="2">
+                  <c:v>0.28063523803604706</c:v>
+                </c:pt>
+              </c:numCache>
+            </c:numRef>
+          </c:yVal>
+          <c:smooth val="0"/>
+        </c:ser>
+        <c:ser>
+          <c:idx val="2"/>
+          <c:order val="2"/>
+          <c:tx>
+            <c:v>X = 1 Inch</c:v>
+          </c:tx>
+          <c:xVal>
+            <c:numRef>
+              <c:f>Sheet1!$E$33:$E$35</c:f>
+              <c:numCache>
+                <c:formatCode>0</c:formatCode>
+                <c:ptCount val="3"/>
+                <c:pt idx="0">
+                  <c:v>216040.80447566588</c:v>
+                </c:pt>
+                <c:pt idx="1">
+                  <c:v>466696.82399223128</c:v>
+                </c:pt>
+                <c:pt idx="2">
+                  <c:v>674205.7635889448</c:v>
+                </c:pt>
+              </c:numCache>
+            </c:numRef>
+          </c:xVal>
+          <c:yVal>
+            <c:numRef>
+              <c:f>Sheet1!$F$33:$F$35</c:f>
+              <c:numCache>
+                <c:formatCode>0.000</c:formatCode>
+                <c:ptCount val="3"/>
+                <c:pt idx="0">
+                  <c:v>1.3850076361803616</c:v>
+                </c:pt>
+                <c:pt idx="1">
+                  <c:v>0.44741126561577843</c:v>
+                </c:pt>
+                <c:pt idx="2">
+                  <c:v>0.49197678125067434</c:v>
+                </c:pt>
+              </c:numCache>
+            </c:numRef>
+          </c:yVal>
+          <c:smooth val="0"/>
+        </c:ser>
+        <c:dLbls>
+          <c:showLegendKey val="0"/>
+          <c:showVal val="0"/>
+          <c:showCatName val="0"/>
+          <c:showSerName val="0"/>
+          <c:showPercent val="0"/>
+          <c:showBubbleSize val="0"/>
+        </c:dLbls>
+        <c:axId val="162193792"/>
+        <c:axId val="162195712"/>
+      </c:scatterChart>
+      <c:valAx>
+        <c:axId val="162193792"/>
+        <c:scaling>
+          <c:orientation val="minMax"/>
+        </c:scaling>
+        <c:delete val="0"/>
+        <c:axPos val="b"/>
+        <c:title>
+          <c:tx>
+            <c:rich>
+              <a:bodyPr/>
+              <a:lstStyle/>
+              <a:p>
+                <a:pPr>
+                  <a:defRPr/>
+                </a:pPr>
+                <a:r>
+                  <a:rPr lang="en-US">
+                    <a:latin typeface="Times New Roman" panose="02020603050405020304" pitchFamily="18" charset="0"/>
+                    <a:cs typeface="Times New Roman" panose="02020603050405020304" pitchFamily="18" charset="0"/>
+                  </a:rPr>
+                  <a:t>Re</a:t>
+                </a:r>
+              </a:p>
+            </c:rich>
+          </c:tx>
+          <c:overlay val="0"/>
+        </c:title>
+        <c:numFmt formatCode="0" sourceLinked="1"/>
+        <c:majorTickMark val="out"/>
+        <c:minorTickMark val="none"/>
+        <c:tickLblPos val="nextTo"/>
+        <c:crossAx val="162195712"/>
+        <c:crosses val="autoZero"/>
+        <c:crossBetween val="midCat"/>
+      </c:valAx>
+      <c:valAx>
+        <c:axId val="162195712"/>
+        <c:scaling>
+          <c:orientation val="minMax"/>
+        </c:scaling>
+        <c:delete val="0"/>
+        <c:axPos val="l"/>
+        <c:majorGridlines/>
+        <c:title>
+          <c:tx>
+            <c:rich>
+              <a:bodyPr rot="-5400000" vert="horz"/>
+              <a:lstStyle/>
+              <a:p>
+                <a:pPr>
+                  <a:defRPr/>
+                </a:pPr>
+                <a:r>
+                  <a:rPr lang="el-GR">
+                    <a:latin typeface="Times New Roman" panose="02020603050405020304" pitchFamily="18" charset="0"/>
+                    <a:cs typeface="Times New Roman" panose="02020603050405020304" pitchFamily="18" charset="0"/>
+                  </a:rPr>
+                  <a:t>η</a:t>
+                </a:r>
+                <a:endParaRPr lang="en-US">
+                  <a:latin typeface="Times New Roman" panose="02020603050405020304" pitchFamily="18" charset="0"/>
+                  <a:cs typeface="Times New Roman" panose="02020603050405020304" pitchFamily="18" charset="0"/>
+                </a:endParaRPr>
+              </a:p>
+            </c:rich>
+          </c:tx>
+          <c:layout>
+            <c:manualLayout>
+              <c:xMode val="edge"/>
+              <c:yMode val="edge"/>
+              <c:x val="1.4634146903558552E-2"/>
+              <c:y val="0.41872848110783994"/>
+            </c:manualLayout>
+          </c:layout>
+          <c:overlay val="0"/>
+        </c:title>
+        <c:numFmt formatCode="General" sourceLinked="1"/>
+        <c:majorTickMark val="out"/>
+        <c:minorTickMark val="none"/>
+        <c:tickLblPos val="nextTo"/>
+        <c:crossAx val="162193792"/>
+        <c:crosses val="autoZero"/>
+        <c:crossBetween val="midCat"/>
+      </c:valAx>
+    </c:plotArea>
+    <c:legend>
+      <c:legendPos val="r"/>
+      <c:layout>
+        <c:manualLayout>
+          <c:xMode val="edge"/>
+          <c:yMode val="edge"/>
+          <c:x val="0.8042294973093701"/>
+          <c:y val="1.8659519969642348E-2"/>
+          <c:w val="0.17551731510164348"/>
+          <c:h val="0.15387060051228535"/>
+        </c:manualLayout>
+      </c:layout>
+      <c:overlay val="0"/>
+      <c:spPr>
+        <a:ln>
+          <a:solidFill>
+            <a:sysClr val="windowText" lastClr="000000"/>
+          </a:solidFill>
+        </a:ln>
+      </c:spPr>
+      <c:txPr>
+        <a:bodyPr/>
+        <a:lstStyle/>
+        <a:p>
+          <a:pPr>
+            <a:defRPr sz="800">
+              <a:latin typeface="Times New Roman" panose="02020603050405020304" pitchFamily="18" charset="0"/>
+              <a:cs typeface="Times New Roman" panose="02020603050405020304" pitchFamily="18" charset="0"/>
+            </a:defRPr>
+          </a:pPr>
+          <a:endParaRPr lang="en-US"/>
+        </a:p>
+      </c:txPr>
+    </c:legend>
+    <c:plotVisOnly val="1"/>
+    <c:dispBlanksAs val="gap"/>
+    <c:showDLblsOverMax val="0"/>
+  </c:chart>
+  <c:externalData r:id="rId1">
+    <c:autoUpdate val="0"/>
+  </c:externalData>
+</c:chartSpace>
+</file>
+
+<file path=word/charts/chart2.xml><?xml version="1.0" encoding="utf-8"?>
+<c:chartSpace xmlns:c="http://schemas.openxmlformats.org/drawingml/2006/chart" xmlns:a="http://schemas.openxmlformats.org/drawingml/2006/main" xmlns:r="http://schemas.openxmlformats.org/officeDocument/2006/relationships">
+  <c:date1904 val="0"/>
+  <c:lang val="en-US"/>
+  <c:roundedCorners val="0"/>
+  <mc:AlternateContent xmlns:mc="http://schemas.openxmlformats.org/markup-compatibility/2006">
+    <mc:Choice xmlns:c14="http://schemas.microsoft.com/office/drawing/2007/8/2/chart" Requires="c14">
+      <c14:style val="102"/>
+    </mc:Choice>
+    <mc:Fallback>
+      <c:style val="2"/>
+    </mc:Fallback>
+  </mc:AlternateContent>
+  <c:chart>
+    <c:title>
+      <c:tx>
+        <c:rich>
+          <a:bodyPr/>
+          <a:lstStyle/>
+          <a:p>
+            <a:pPr>
+              <a:defRPr/>
+            </a:pPr>
+            <a:r>
+              <a:rPr lang="en-US" u="sng">
+                <a:latin typeface="Times New Roman" panose="02020603050405020304" pitchFamily="18" charset="0"/>
+                <a:cs typeface="Times New Roman" panose="02020603050405020304" pitchFamily="18" charset="0"/>
+              </a:rPr>
+              <a:t>Power Coefficient </a:t>
+            </a:r>
+            <a:r>
+              <a:rPr lang="en-US" u="sng" baseline="0">
+                <a:latin typeface="Times New Roman" panose="02020603050405020304" pitchFamily="18" charset="0"/>
+                <a:cs typeface="Times New Roman" panose="02020603050405020304" pitchFamily="18" charset="0"/>
+              </a:rPr>
+              <a:t>vs. Reynold's Number for Each Plate Distance</a:t>
+            </a:r>
+            <a:endParaRPr lang="en-US" u="sng">
+              <a:latin typeface="Times New Roman" panose="02020603050405020304" pitchFamily="18" charset="0"/>
+              <a:cs typeface="Times New Roman" panose="02020603050405020304" pitchFamily="18" charset="0"/>
+            </a:endParaRPr>
+          </a:p>
+        </c:rich>
+      </c:tx>
+      <c:layout>
+        <c:manualLayout>
+          <c:xMode val="edge"/>
+          <c:yMode val="edge"/>
+          <c:x val="5.9028617011942779E-2"/>
+          <c:y val="2.4945280691503671E-2"/>
+        </c:manualLayout>
+      </c:layout>
+      <c:overlay val="0"/>
+    </c:title>
+    <c:autoTitleDeleted val="0"/>
+    <c:plotArea>
+      <c:layout>
+        <c:manualLayout>
+          <c:layoutTarget val="inner"/>
+          <c:xMode val="edge"/>
+          <c:yMode val="edge"/>
+          <c:x val="0.15874116696951343"/>
+          <c:y val="0.18110282592767776"/>
+          <c:w val="0.79593832020997379"/>
+          <c:h val="0.68476391864444508"/>
+        </c:manualLayout>
+      </c:layout>
+      <c:scatterChart>
+        <c:scatterStyle val="lineMarker"/>
+        <c:varyColors val="0"/>
+        <c:ser>
+          <c:idx val="3"/>
+          <c:order val="0"/>
+          <c:tx>
+            <c:v>X = 3 Inches</c:v>
+          </c:tx>
+          <c:xVal>
+            <c:numRef>
+              <c:f>Sheet1!$E$27:$E$30</c:f>
+              <c:numCache>
+                <c:formatCode>0</c:formatCode>
+                <c:ptCount val="4"/>
+                <c:pt idx="0">
+                  <c:v>216040.80447566588</c:v>
+                </c:pt>
+                <c:pt idx="1">
+                  <c:v>423520.4667144267</c:v>
+                </c:pt>
+                <c:pt idx="2">
+                  <c:v>697222.79136540589</c:v>
+                </c:pt>
+                <c:pt idx="3">
+                  <c:v>216040.80447566588</c:v>
+                </c:pt>
+              </c:numCache>
+            </c:numRef>
+          </c:xVal>
+          <c:yVal>
+            <c:numRef>
+              <c:f>Sheet1!$B$27:$B$29</c:f>
+              <c:numCache>
+                <c:formatCode>0.000000</c:formatCode>
+                <c:ptCount val="3"/>
+                <c:pt idx="0">
+                  <c:v>3.7543283335532624E-4</c:v>
+                </c:pt>
+                <c:pt idx="1">
+                  <c:v>3.6091592067524444E-4</c:v>
+                </c:pt>
+                <c:pt idx="2">
+                  <c:v>3.508425306132502E-4</c:v>
+                </c:pt>
+              </c:numCache>
+            </c:numRef>
+          </c:yVal>
+          <c:smooth val="0"/>
+        </c:ser>
+        <c:ser>
+          <c:idx val="4"/>
+          <c:order val="1"/>
+          <c:tx>
+            <c:v>X = 2 Inches</c:v>
+          </c:tx>
+          <c:xVal>
+            <c:numRef>
+              <c:f>Sheet1!$E$30:$E$32</c:f>
+              <c:numCache>
+                <c:formatCode>0</c:formatCode>
+                <c:ptCount val="3"/>
+                <c:pt idx="0">
+                  <c:v>216040.80447566588</c:v>
+                </c:pt>
+                <c:pt idx="1">
+                  <c:v>445631.8610974992</c:v>
+                </c:pt>
+                <c:pt idx="2">
+                  <c:v>701735.60735360405</c:v>
+                </c:pt>
+              </c:numCache>
+            </c:numRef>
+          </c:xVal>
+          <c:yVal>
+            <c:numRef>
+              <c:f>Sheet1!$B$30:$B$32</c:f>
+              <c:numCache>
+                <c:formatCode>0.000000</c:formatCode>
+                <c:ptCount val="3"/>
+                <c:pt idx="0">
+                  <c:v>3.8267574364567045E-4</c:v>
+                </c:pt>
+                <c:pt idx="1">
+                  <c:v>3.1772531751768856E-4</c:v>
+                </c:pt>
+                <c:pt idx="2">
+                  <c:v>3.2888671592087111E-4</c:v>
+                </c:pt>
+              </c:numCache>
+            </c:numRef>
+          </c:yVal>
+          <c:smooth val="0"/>
+        </c:ser>
+        <c:ser>
+          <c:idx val="5"/>
+          <c:order val="2"/>
+          <c:tx>
+            <c:v>X = 1 Inch</c:v>
+          </c:tx>
+          <c:xVal>
+            <c:numRef>
+              <c:f>Sheet1!$E$33:$E$35</c:f>
+              <c:numCache>
+                <c:formatCode>0</c:formatCode>
+                <c:ptCount val="3"/>
+                <c:pt idx="0">
+                  <c:v>216040.80447566588</c:v>
+                </c:pt>
+                <c:pt idx="1">
+                  <c:v>466696.82399223128</c:v>
+                </c:pt>
+                <c:pt idx="2">
+                  <c:v>674205.7635889448</c:v>
+                </c:pt>
+              </c:numCache>
+            </c:numRef>
+          </c:xVal>
+          <c:yVal>
+            <c:numRef>
+              <c:f>Sheet1!$B$33:$B$35</c:f>
+              <c:numCache>
+                <c:formatCode>0.000000</c:formatCode>
+                <c:ptCount val="3"/>
+                <c:pt idx="0">
+                  <c:v>7.6535148729134082E-5</c:v>
+                </c:pt>
+                <c:pt idx="1">
+                  <c:v>2.3500785595087558E-4</c:v>
+                </c:pt>
+                <c:pt idx="2">
+                  <c:v>2.2763790873205791E-4</c:v>
+                </c:pt>
+              </c:numCache>
+            </c:numRef>
+          </c:yVal>
+          <c:smooth val="0"/>
+        </c:ser>
+        <c:dLbls>
+          <c:showLegendKey val="0"/>
+          <c:showVal val="0"/>
+          <c:showCatName val="0"/>
+          <c:showSerName val="0"/>
+          <c:showPercent val="0"/>
+          <c:showBubbleSize val="0"/>
+        </c:dLbls>
+        <c:axId val="162283904"/>
+        <c:axId val="162285824"/>
+      </c:scatterChart>
+      <c:valAx>
+        <c:axId val="162283904"/>
+        <c:scaling>
+          <c:orientation val="minMax"/>
+        </c:scaling>
+        <c:delete val="0"/>
+        <c:axPos val="b"/>
+        <c:title>
+          <c:tx>
+            <c:rich>
+              <a:bodyPr/>
+              <a:lstStyle/>
+              <a:p>
+                <a:pPr>
+                  <a:defRPr/>
+                </a:pPr>
+                <a:r>
+                  <a:rPr lang="en-US">
+                    <a:latin typeface="Times New Roman" panose="02020603050405020304" pitchFamily="18" charset="0"/>
+                    <a:cs typeface="Times New Roman" panose="02020603050405020304" pitchFamily="18" charset="0"/>
+                  </a:rPr>
+                  <a:t>Re</a:t>
+                </a:r>
+              </a:p>
+            </c:rich>
+          </c:tx>
+          <c:overlay val="0"/>
+        </c:title>
+        <c:numFmt formatCode="0" sourceLinked="1"/>
+        <c:majorTickMark val="out"/>
+        <c:minorTickMark val="none"/>
+        <c:tickLblPos val="nextTo"/>
+        <c:crossAx val="162285824"/>
+        <c:crosses val="autoZero"/>
+        <c:crossBetween val="midCat"/>
+      </c:valAx>
+      <c:valAx>
+        <c:axId val="162285824"/>
+        <c:scaling>
+          <c:orientation val="minMax"/>
+        </c:scaling>
+        <c:delete val="0"/>
+        <c:axPos val="l"/>
+        <c:majorGridlines/>
+        <c:title>
+          <c:tx>
+            <c:rich>
+              <a:bodyPr rot="-5400000" vert="horz"/>
+              <a:lstStyle/>
+              <a:p>
+                <a:pPr>
+                  <a:defRPr/>
+                </a:pPr>
+                <a:r>
+                  <a:rPr lang="en-US">
+                    <a:latin typeface="Times New Roman" panose="02020603050405020304" pitchFamily="18" charset="0"/>
+                    <a:cs typeface="Times New Roman" panose="02020603050405020304" pitchFamily="18" charset="0"/>
+                  </a:rPr>
+                  <a:t>Cw</a:t>
+                </a:r>
+              </a:p>
+            </c:rich>
+          </c:tx>
+          <c:layout>
+            <c:manualLayout>
+              <c:xMode val="edge"/>
+              <c:yMode val="edge"/>
+              <c:x val="1.4634146903558552E-2"/>
+              <c:y val="0.41872848110783994"/>
+            </c:manualLayout>
+          </c:layout>
+          <c:overlay val="0"/>
+        </c:title>
+        <c:numFmt formatCode="0.000000" sourceLinked="1"/>
+        <c:majorTickMark val="out"/>
+        <c:minorTickMark val="none"/>
+        <c:tickLblPos val="nextTo"/>
+        <c:crossAx val="162283904"/>
+        <c:crosses val="autoZero"/>
+        <c:crossBetween val="midCat"/>
+      </c:valAx>
+    </c:plotArea>
+    <c:legend>
+      <c:legendPos val="r"/>
+      <c:layout>
+        <c:manualLayout>
+          <c:xMode val="edge"/>
+          <c:yMode val="edge"/>
+          <c:x val="0.81330617604257671"/>
+          <c:y val="1.9046029140350387E-2"/>
+          <c:w val="0.17388610678677907"/>
+          <c:h val="0.14993586952411683"/>
+        </c:manualLayout>
+      </c:layout>
+      <c:overlay val="0"/>
+      <c:spPr>
+        <a:ln>
+          <a:solidFill>
+            <a:sysClr val="windowText" lastClr="000000"/>
+          </a:solidFill>
+        </a:ln>
+      </c:spPr>
+      <c:txPr>
+        <a:bodyPr/>
+        <a:lstStyle/>
+        <a:p>
+          <a:pPr>
+            <a:defRPr>
+              <a:latin typeface="Times New Roman" panose="02020603050405020304" pitchFamily="18" charset="0"/>
+              <a:cs typeface="Times New Roman" panose="02020603050405020304" pitchFamily="18" charset="0"/>
+            </a:defRPr>
+          </a:pPr>
+          <a:endParaRPr lang="en-US"/>
+        </a:p>
+      </c:txPr>
+    </c:legend>
+    <c:plotVisOnly val="1"/>
+    <c:dispBlanksAs val="gap"/>
+    <c:showDLblsOverMax val="0"/>
+  </c:chart>
+  <c:externalData r:id="rId1">
+    <c:autoUpdate val="0"/>
+  </c:externalData>
+</c:chartSpace>
+</file>
+
 <file path=word/theme/theme1.xml><?xml version="1.0" encoding="utf-8"?>
 <a:theme xmlns:a="http://schemas.openxmlformats.org/drawingml/2006/main" name="Office Theme">
   <a:themeElements>

</xml_diff>